<commit_message>
Firestore notes updated: 12 AM - 13 June 2022
</commit_message>
<xml_diff>
--- a/FIREBASE.docx
+++ b/FIREBASE.docx
@@ -300,7 +300,25 @@
           <w:sz w:val="28"/>
           <w:szCs w:val="28"/>
         </w:rPr>
-        <w:t xml:space="preserve">A database management system or (DBMS) is a software which interacts with end-user. A DBMS can be used to administer (i.e Create, Read, Update or Delete) the database. </w:t>
+        <w:t>A database management system or (DBMS) is a software which interacts with end-user. A DBMS can be used to administer (</w:t>
+      </w:r>
+      <w:proofErr w:type="spellStart"/>
+      <w:r>
+        <w:rPr>
+          <w:rFonts w:asciiTheme="majorBidi" w:eastAsia="Times New Roman" w:hAnsiTheme="majorBidi" w:cstheme="majorBidi"/>
+          <w:sz w:val="28"/>
+          <w:szCs w:val="28"/>
+        </w:rPr>
+        <w:t>i.e</w:t>
+      </w:r>
+      <w:proofErr w:type="spellEnd"/>
+      <w:r>
+        <w:rPr>
+          <w:rFonts w:asciiTheme="majorBidi" w:eastAsia="Times New Roman" w:hAnsiTheme="majorBidi" w:cstheme="majorBidi"/>
+          <w:sz w:val="28"/>
+          <w:szCs w:val="28"/>
+        </w:rPr>
+        <w:t xml:space="preserve"> Create, Read, Update or Delete) the database. </w:t>
       </w:r>
     </w:p>
     <w:p>
@@ -1637,6 +1655,75 @@
           <w:szCs w:val="28"/>
         </w:rPr>
         <w:t>To use firebase services their instance needs to be created</w:t>
+      </w:r>
+    </w:p>
+    <w:p>
+      <w:pPr>
+        <w:pStyle w:val="ListParagraph"/>
+        <w:numPr>
+          <w:ilvl w:val="0"/>
+          <w:numId w:val="2"/>
+        </w:numPr>
+        <w:tabs>
+          <w:tab w:val="left" w:pos="916"/>
+          <w:tab w:val="left" w:pos="1832"/>
+          <w:tab w:val="left" w:pos="2748"/>
+          <w:tab w:val="left" w:pos="3664"/>
+          <w:tab w:val="left" w:pos="4580"/>
+          <w:tab w:val="left" w:pos="5496"/>
+          <w:tab w:val="left" w:pos="6412"/>
+          <w:tab w:val="left" w:pos="7328"/>
+          <w:tab w:val="left" w:pos="8244"/>
+          <w:tab w:val="left" w:pos="9160"/>
+          <w:tab w:val="left" w:pos="10076"/>
+          <w:tab w:val="left" w:pos="10992"/>
+          <w:tab w:val="left" w:pos="11908"/>
+          <w:tab w:val="left" w:pos="12824"/>
+          <w:tab w:val="left" w:pos="13740"/>
+          <w:tab w:val="left" w:pos="14656"/>
+        </w:tabs>
+        <w:spacing w:after="0" w:line="360" w:lineRule="auto"/>
+        <w:rPr>
+          <w:rFonts w:asciiTheme="majorBidi" w:eastAsia="Times New Roman" w:hAnsiTheme="majorBidi" w:cstheme="majorBidi"/>
+          <w:b/>
+          <w:bCs/>
+          <w:sz w:val="32"/>
+          <w:szCs w:val="32"/>
+        </w:rPr>
+      </w:pPr>
+      <w:r>
+        <w:rPr>
+          <w:rFonts w:asciiTheme="majorBidi" w:eastAsia="Times New Roman" w:hAnsiTheme="majorBidi" w:cstheme="majorBidi"/>
+          <w:sz w:val="28"/>
+          <w:szCs w:val="28"/>
+        </w:rPr>
+        <w:t xml:space="preserve">To use any method of firebase services service instance is needed. </w:t>
+      </w:r>
+      <w:proofErr w:type="gramStart"/>
+      <w:r>
+        <w:rPr>
+          <w:rFonts w:asciiTheme="majorBidi" w:eastAsia="Times New Roman" w:hAnsiTheme="majorBidi" w:cstheme="majorBidi"/>
+          <w:sz w:val="28"/>
+          <w:szCs w:val="28"/>
+        </w:rPr>
+        <w:t>i.e.</w:t>
+      </w:r>
+      <w:proofErr w:type="gramEnd"/>
+      <w:r>
+        <w:rPr>
+          <w:rFonts w:asciiTheme="majorBidi" w:eastAsia="Times New Roman" w:hAnsiTheme="majorBidi" w:cstheme="majorBidi"/>
+          <w:sz w:val="28"/>
+          <w:szCs w:val="28"/>
+        </w:rPr>
+        <w:t xml:space="preserve"> to perform CRUD operations on firestore database all methods are to be called using firestore instance and to use firebase authentication</w:t>
+      </w:r>
+      <w:r>
+        <w:rPr>
+          <w:rFonts w:asciiTheme="majorBidi" w:eastAsia="Times New Roman" w:hAnsiTheme="majorBidi" w:cstheme="majorBidi"/>
+          <w:sz w:val="28"/>
+          <w:szCs w:val="28"/>
+        </w:rPr>
+        <w:t xml:space="preserve"> its methods are called by using its instance.</w:t>
       </w:r>
     </w:p>
     <w:p>
@@ -1758,8 +1845,18 @@
           <w:sz w:val="32"/>
           <w:szCs w:val="32"/>
         </w:rPr>
-        <w:t>First install npm</w:t>
-      </w:r>
+        <w:t xml:space="preserve">First install </w:t>
+      </w:r>
+      <w:proofErr w:type="spellStart"/>
+      <w:r>
+        <w:rPr>
+          <w:rFonts w:asciiTheme="majorBidi" w:hAnsiTheme="majorBidi" w:cstheme="majorBidi"/>
+          <w:sz w:val="32"/>
+          <w:szCs w:val="32"/>
+        </w:rPr>
+        <w:t>npm</w:t>
+      </w:r>
+      <w:proofErr w:type="spellEnd"/>
     </w:p>
     <w:p>
       <w:pPr>
@@ -1793,13 +1890,23 @@
           <w:szCs w:val="20"/>
         </w:rPr>
       </w:pPr>
+      <w:proofErr w:type="spellStart"/>
       <w:r>
         <w:rPr>
           <w:rFonts w:ascii="Courier New" w:eastAsia="Times New Roman" w:hAnsi="Courier New" w:cs="Courier New"/>
           <w:sz w:val="32"/>
           <w:szCs w:val="32"/>
         </w:rPr>
-        <w:t>npm install -g firebase-tools</w:t>
+        <w:t>npm</w:t>
+      </w:r>
+      <w:proofErr w:type="spellEnd"/>
+      <w:r>
+        <w:rPr>
+          <w:rFonts w:ascii="Courier New" w:eastAsia="Times New Roman" w:hAnsi="Courier New" w:cs="Courier New"/>
+          <w:sz w:val="32"/>
+          <w:szCs w:val="32"/>
+        </w:rPr>
+        <w:t xml:space="preserve"> install -g firebase-tools</w:t>
       </w:r>
     </w:p>
     <w:p>
@@ -2008,8 +2115,18 @@
           <w:sz w:val="28"/>
           <w:szCs w:val="28"/>
         </w:rPr>
-        <w:t>dart pub global activate flutterfire_cli</w:t>
-      </w:r>
+        <w:t xml:space="preserve">dart pub global activate </w:t>
+      </w:r>
+      <w:proofErr w:type="spellStart"/>
+      <w:r>
+        <w:rPr>
+          <w:rFonts w:asciiTheme="majorBidi" w:eastAsia="Times New Roman" w:hAnsiTheme="majorBidi" w:cstheme="majorBidi"/>
+          <w:sz w:val="28"/>
+          <w:szCs w:val="28"/>
+        </w:rPr>
+        <w:t>flutterfire_cli</w:t>
+      </w:r>
+      <w:proofErr w:type="spellEnd"/>
     </w:p>
     <w:p>
       <w:pPr>
@@ -2188,7 +2305,25 @@
           <w:sz w:val="28"/>
           <w:szCs w:val="28"/>
         </w:rPr>
-        <w:t>Open cmd in project folder</w:t>
+        <w:t xml:space="preserve">Open </w:t>
+      </w:r>
+      <w:proofErr w:type="spellStart"/>
+      <w:r>
+        <w:rPr>
+          <w:rFonts w:asciiTheme="majorBidi" w:eastAsia="Times New Roman" w:hAnsiTheme="majorBidi" w:cstheme="majorBidi"/>
+          <w:sz w:val="28"/>
+          <w:szCs w:val="28"/>
+        </w:rPr>
+        <w:t>cmd</w:t>
+      </w:r>
+      <w:proofErr w:type="spellEnd"/>
+      <w:r>
+        <w:rPr>
+          <w:rFonts w:asciiTheme="majorBidi" w:eastAsia="Times New Roman" w:hAnsiTheme="majorBidi" w:cstheme="majorBidi"/>
+          <w:sz w:val="28"/>
+          <w:szCs w:val="28"/>
+        </w:rPr>
+        <w:t xml:space="preserve"> in project folder</w:t>
       </w:r>
     </w:p>
     <w:p>
@@ -2223,13 +2358,23 @@
           <w:szCs w:val="28"/>
         </w:rPr>
       </w:pPr>
-      <w:r>
-        <w:rPr>
-          <w:rFonts w:asciiTheme="majorBidi" w:eastAsia="Times New Roman" w:hAnsiTheme="majorBidi" w:cstheme="majorBidi"/>
-          <w:sz w:val="28"/>
-          <w:szCs w:val="28"/>
-        </w:rPr>
-        <w:t>flutterfire configure</w:t>
+      <w:proofErr w:type="spellStart"/>
+      <w:r>
+        <w:rPr>
+          <w:rFonts w:asciiTheme="majorBidi" w:eastAsia="Times New Roman" w:hAnsiTheme="majorBidi" w:cstheme="majorBidi"/>
+          <w:sz w:val="28"/>
+          <w:szCs w:val="28"/>
+        </w:rPr>
+        <w:t>flutterfire</w:t>
+      </w:r>
+      <w:proofErr w:type="spellEnd"/>
+      <w:r>
+        <w:rPr>
+          <w:rFonts w:asciiTheme="majorBidi" w:eastAsia="Times New Roman" w:hAnsiTheme="majorBidi" w:cstheme="majorBidi"/>
+          <w:sz w:val="28"/>
+          <w:szCs w:val="28"/>
+        </w:rPr>
+        <w:t xml:space="preserve"> configure</w:t>
       </w:r>
     </w:p>
     <w:p>
@@ -2387,13 +2532,23 @@
           <w:szCs w:val="28"/>
         </w:rPr>
       </w:pPr>
-      <w:r>
-        <w:rPr>
-          <w:rFonts w:asciiTheme="majorBidi" w:eastAsia="Times New Roman" w:hAnsiTheme="majorBidi" w:cstheme="majorBidi"/>
-          <w:sz w:val="28"/>
-          <w:szCs w:val="28"/>
-        </w:rPr>
-        <w:t>Goto android folder in project</w:t>
+      <w:proofErr w:type="spellStart"/>
+      <w:r>
+        <w:rPr>
+          <w:rFonts w:asciiTheme="majorBidi" w:eastAsia="Times New Roman" w:hAnsiTheme="majorBidi" w:cstheme="majorBidi"/>
+          <w:sz w:val="28"/>
+          <w:szCs w:val="28"/>
+        </w:rPr>
+        <w:t>Goto</w:t>
+      </w:r>
+      <w:proofErr w:type="spellEnd"/>
+      <w:r>
+        <w:rPr>
+          <w:rFonts w:asciiTheme="majorBidi" w:eastAsia="Times New Roman" w:hAnsiTheme="majorBidi" w:cstheme="majorBidi"/>
+          <w:sz w:val="28"/>
+          <w:szCs w:val="28"/>
+        </w:rPr>
+        <w:t xml:space="preserve"> android folder in project</w:t>
       </w:r>
     </w:p>
     <w:p>
@@ -2436,6 +2591,7 @@
         </w:rPr>
         <w:t xml:space="preserve">Open </w:t>
       </w:r>
+      <w:proofErr w:type="spellStart"/>
       <w:proofErr w:type="gramStart"/>
       <w:r>
         <w:rPr>
@@ -2445,6 +2601,7 @@
         </w:rPr>
         <w:t>build.gradle</w:t>
       </w:r>
+      <w:proofErr w:type="spellEnd"/>
       <w:proofErr w:type="gramEnd"/>
     </w:p>
     <w:p>
@@ -2487,13 +2644,23 @@
         </w:rPr>
         <w:t xml:space="preserve">Add in dependencies &gt; </w:t>
       </w:r>
-      <w:r>
-        <w:rPr>
-          <w:rFonts w:asciiTheme="majorBidi" w:eastAsia="Times New Roman" w:hAnsiTheme="majorBidi" w:cstheme="majorBidi"/>
-          <w:sz w:val="28"/>
-          <w:szCs w:val="28"/>
-        </w:rPr>
-        <w:t>classpath '</w:t>
+      <w:proofErr w:type="spellStart"/>
+      <w:r>
+        <w:rPr>
+          <w:rFonts w:asciiTheme="majorBidi" w:eastAsia="Times New Roman" w:hAnsiTheme="majorBidi" w:cstheme="majorBidi"/>
+          <w:sz w:val="28"/>
+          <w:szCs w:val="28"/>
+        </w:rPr>
+        <w:t>classpath</w:t>
+      </w:r>
+      <w:proofErr w:type="spellEnd"/>
+      <w:r>
+        <w:rPr>
+          <w:rFonts w:asciiTheme="majorBidi" w:eastAsia="Times New Roman" w:hAnsiTheme="majorBidi" w:cstheme="majorBidi"/>
+          <w:sz w:val="28"/>
+          <w:szCs w:val="28"/>
+        </w:rPr>
+        <w:t xml:space="preserve"> '</w:t>
       </w:r>
       <w:proofErr w:type="gramStart"/>
       <w:r>
@@ -2546,14 +2713,25 @@
           <w:szCs w:val="28"/>
         </w:rPr>
       </w:pPr>
-      <w:r>
-        <w:rPr>
-          <w:rFonts w:asciiTheme="majorBidi" w:eastAsia="Times New Roman" w:hAnsiTheme="majorBidi" w:cstheme="majorBidi"/>
-          <w:sz w:val="28"/>
-          <w:szCs w:val="28"/>
-        </w:rPr>
-        <w:t xml:space="preserve">Goto app folder and open </w:t>
-      </w:r>
+      <w:proofErr w:type="spellStart"/>
+      <w:r>
+        <w:rPr>
+          <w:rFonts w:asciiTheme="majorBidi" w:eastAsia="Times New Roman" w:hAnsiTheme="majorBidi" w:cstheme="majorBidi"/>
+          <w:sz w:val="28"/>
+          <w:szCs w:val="28"/>
+        </w:rPr>
+        <w:t>Goto</w:t>
+      </w:r>
+      <w:proofErr w:type="spellEnd"/>
+      <w:r>
+        <w:rPr>
+          <w:rFonts w:asciiTheme="majorBidi" w:eastAsia="Times New Roman" w:hAnsiTheme="majorBidi" w:cstheme="majorBidi"/>
+          <w:sz w:val="28"/>
+          <w:szCs w:val="28"/>
+        </w:rPr>
+        <w:t xml:space="preserve"> app folder and open </w:t>
+      </w:r>
+      <w:proofErr w:type="spellStart"/>
       <w:proofErr w:type="gramStart"/>
       <w:r>
         <w:rPr>
@@ -2563,6 +2741,7 @@
         </w:rPr>
         <w:t>build.gradle</w:t>
       </w:r>
+      <w:proofErr w:type="spellEnd"/>
       <w:proofErr w:type="gramEnd"/>
     </w:p>
     <w:p>
@@ -2613,6 +2792,7 @@
         </w:rPr>
         <w:t>apply plugin: '</w:t>
       </w:r>
+      <w:proofErr w:type="spellStart"/>
       <w:proofErr w:type="gramStart"/>
       <w:r>
         <w:rPr>
@@ -2622,6 +2802,7 @@
         </w:rPr>
         <w:t>com.google.gms.google</w:t>
       </w:r>
+      <w:proofErr w:type="spellEnd"/>
       <w:proofErr w:type="gramEnd"/>
       <w:r>
         <w:rPr>
@@ -2680,6 +2861,7 @@
         </w:rPr>
         <w:t xml:space="preserve">Add following plugins in </w:t>
       </w:r>
+      <w:proofErr w:type="spellStart"/>
       <w:proofErr w:type="gramStart"/>
       <w:r>
         <w:rPr>
@@ -2689,6 +2871,7 @@
         </w:rPr>
         <w:t>main.dart</w:t>
       </w:r>
+      <w:proofErr w:type="spellEnd"/>
       <w:proofErr w:type="gramEnd"/>
     </w:p>
     <w:p>
@@ -2727,6 +2910,7 @@
         </w:rPr>
         <w:t>import '</w:t>
       </w:r>
+      <w:proofErr w:type="spellStart"/>
       <w:proofErr w:type="gramStart"/>
       <w:r>
         <w:rPr>
@@ -2734,8 +2918,27 @@
           <w:sz w:val="28"/>
           <w:szCs w:val="28"/>
         </w:rPr>
-        <w:t>package:firebase_core/firebase_core.dart</w:t>
-      </w:r>
+        <w:t>package:firebase_core</w:t>
+      </w:r>
+      <w:proofErr w:type="spellEnd"/>
+      <w:r>
+        <w:rPr>
+          <w:rFonts w:asciiTheme="majorBidi" w:eastAsia="Times New Roman" w:hAnsiTheme="majorBidi" w:cstheme="majorBidi"/>
+          <w:sz w:val="28"/>
+          <w:szCs w:val="28"/>
+        </w:rPr>
+        <w:t>/</w:t>
+      </w:r>
+      <w:proofErr w:type="spellStart"/>
+      <w:r>
+        <w:rPr>
+          <w:rFonts w:asciiTheme="majorBidi" w:eastAsia="Times New Roman" w:hAnsiTheme="majorBidi" w:cstheme="majorBidi"/>
+          <w:sz w:val="28"/>
+          <w:szCs w:val="28"/>
+        </w:rPr>
+        <w:t>firebase_core.dart</w:t>
+      </w:r>
+      <w:proofErr w:type="spellEnd"/>
       <w:proofErr w:type="gramEnd"/>
       <w:r>
         <w:rPr>
@@ -2780,7 +2983,16 @@
           <w:sz w:val="28"/>
           <w:szCs w:val="28"/>
         </w:rPr>
-        <w:t>import 'firebase_</w:t>
+        <w:t>import '</w:t>
+      </w:r>
+      <w:proofErr w:type="spellStart"/>
+      <w:r>
+        <w:rPr>
+          <w:rFonts w:asciiTheme="majorBidi" w:eastAsia="Times New Roman" w:hAnsiTheme="majorBidi" w:cstheme="majorBidi"/>
+          <w:sz w:val="28"/>
+          <w:szCs w:val="28"/>
+        </w:rPr>
+        <w:t>firebase_</w:t>
       </w:r>
       <w:proofErr w:type="gramStart"/>
       <w:r>
@@ -2791,6 +3003,7 @@
         </w:rPr>
         <w:t>options.dart</w:t>
       </w:r>
+      <w:proofErr w:type="spellEnd"/>
       <w:proofErr w:type="gramEnd"/>
       <w:r>
         <w:rPr>
@@ -3685,7 +3898,43 @@
           <w:szCs w:val="28"/>
         </w:rPr>
         <w:lastRenderedPageBreak/>
-        <w:t xml:space="preserve">Run command “gradlew signingReport” </w:t>
+        <w:t>Run command “</w:t>
+      </w:r>
+      <w:proofErr w:type="spellStart"/>
+      <w:r>
+        <w:rPr>
+          <w:rFonts w:asciiTheme="majorBidi" w:eastAsia="Times New Roman" w:hAnsiTheme="majorBidi" w:cstheme="majorBidi"/>
+          <w:sz w:val="28"/>
+          <w:szCs w:val="28"/>
+        </w:rPr>
+        <w:t>gradlew</w:t>
+      </w:r>
+      <w:proofErr w:type="spellEnd"/>
+      <w:r>
+        <w:rPr>
+          <w:rFonts w:asciiTheme="majorBidi" w:eastAsia="Times New Roman" w:hAnsiTheme="majorBidi" w:cstheme="majorBidi"/>
+          <w:sz w:val="28"/>
+          <w:szCs w:val="28"/>
+        </w:rPr>
+        <w:t xml:space="preserve"> </w:t>
+      </w:r>
+      <w:proofErr w:type="spellStart"/>
+      <w:r>
+        <w:rPr>
+          <w:rFonts w:asciiTheme="majorBidi" w:eastAsia="Times New Roman" w:hAnsiTheme="majorBidi" w:cstheme="majorBidi"/>
+          <w:sz w:val="28"/>
+          <w:szCs w:val="28"/>
+        </w:rPr>
+        <w:t>signingReport</w:t>
+      </w:r>
+      <w:proofErr w:type="spellEnd"/>
+      <w:r>
+        <w:rPr>
+          <w:rFonts w:asciiTheme="majorBidi" w:eastAsia="Times New Roman" w:hAnsiTheme="majorBidi" w:cstheme="majorBidi"/>
+          <w:sz w:val="28"/>
+          <w:szCs w:val="28"/>
+        </w:rPr>
+        <w:t xml:space="preserve">” </w:t>
       </w:r>
     </w:p>
     <w:p>
@@ -3737,6 +3986,7 @@
         </w:rPr>
         <w:t>“./</w:t>
       </w:r>
+      <w:proofErr w:type="spellStart"/>
       <w:proofErr w:type="gramEnd"/>
       <w:r>
         <w:rPr>
@@ -3744,7 +3994,34 @@
           <w:sz w:val="28"/>
           <w:szCs w:val="28"/>
         </w:rPr>
-        <w:t>gradlew signingReport”</w:t>
+        <w:t>gradlew</w:t>
+      </w:r>
+      <w:proofErr w:type="spellEnd"/>
+      <w:r>
+        <w:rPr>
+          <w:rFonts w:asciiTheme="majorBidi" w:eastAsia="Times New Roman" w:hAnsiTheme="majorBidi" w:cstheme="majorBidi"/>
+          <w:sz w:val="28"/>
+          <w:szCs w:val="28"/>
+        </w:rPr>
+        <w:t xml:space="preserve"> </w:t>
+      </w:r>
+      <w:proofErr w:type="spellStart"/>
+      <w:r>
+        <w:rPr>
+          <w:rFonts w:asciiTheme="majorBidi" w:eastAsia="Times New Roman" w:hAnsiTheme="majorBidi" w:cstheme="majorBidi"/>
+          <w:sz w:val="28"/>
+          <w:szCs w:val="28"/>
+        </w:rPr>
+        <w:t>signingReport</w:t>
+      </w:r>
+      <w:proofErr w:type="spellEnd"/>
+      <w:r>
+        <w:rPr>
+          <w:rFonts w:asciiTheme="majorBidi" w:eastAsia="Times New Roman" w:hAnsiTheme="majorBidi" w:cstheme="majorBidi"/>
+          <w:sz w:val="28"/>
+          <w:szCs w:val="28"/>
+        </w:rPr>
+        <w:t>”</w:t>
       </w:r>
     </w:p>
     <w:p>
@@ -4108,7 +4385,25 @@
           <w:sz w:val="28"/>
           <w:szCs w:val="28"/>
         </w:rPr>
-        <w:t>To use this service in emulator, your emulator needs to be playstore enabled. i.e., Pixel 4</w:t>
+        <w:t xml:space="preserve">To use this service in emulator, your emulator needs to be </w:t>
+      </w:r>
+      <w:proofErr w:type="spellStart"/>
+      <w:r>
+        <w:rPr>
+          <w:rFonts w:asciiTheme="majorBidi" w:eastAsia="Times New Roman" w:hAnsiTheme="majorBidi" w:cstheme="majorBidi"/>
+          <w:sz w:val="28"/>
+          <w:szCs w:val="28"/>
+        </w:rPr>
+        <w:t>playstore</w:t>
+      </w:r>
+      <w:proofErr w:type="spellEnd"/>
+      <w:r>
+        <w:rPr>
+          <w:rFonts w:asciiTheme="majorBidi" w:eastAsia="Times New Roman" w:hAnsiTheme="majorBidi" w:cstheme="majorBidi"/>
+          <w:sz w:val="28"/>
+          <w:szCs w:val="28"/>
+        </w:rPr>
+        <w:t xml:space="preserve"> enabled. i.e., Pixel 4</w:t>
       </w:r>
     </w:p>
     <w:p>
@@ -4300,174 +4595,233 @@
     </w:p>
     <w:p>
       <w:pPr>
-        <w:pStyle w:val="ListParagraph"/>
-        <w:tabs>
-          <w:tab w:val="left" w:pos="916"/>
-          <w:tab w:val="left" w:pos="1832"/>
-          <w:tab w:val="left" w:pos="2748"/>
-          <w:tab w:val="left" w:pos="3664"/>
-          <w:tab w:val="left" w:pos="4580"/>
-          <w:tab w:val="left" w:pos="5496"/>
-          <w:tab w:val="left" w:pos="6412"/>
-          <w:tab w:val="left" w:pos="7328"/>
-          <w:tab w:val="left" w:pos="8244"/>
-          <w:tab w:val="left" w:pos="9160"/>
-          <w:tab w:val="left" w:pos="10076"/>
-          <w:tab w:val="left" w:pos="10992"/>
-          <w:tab w:val="left" w:pos="11908"/>
-          <w:tab w:val="left" w:pos="12824"/>
-          <w:tab w:val="left" w:pos="13740"/>
-          <w:tab w:val="left" w:pos="14656"/>
-        </w:tabs>
-        <w:spacing w:after="0" w:line="360" w:lineRule="auto"/>
-        <w:rPr>
-          <w:rFonts w:asciiTheme="majorBidi" w:eastAsia="Times New Roman" w:hAnsiTheme="majorBidi" w:cstheme="majorBidi"/>
-          <w:sz w:val="28"/>
-          <w:szCs w:val="28"/>
-        </w:rPr>
-      </w:pPr>
-    </w:p>
-    <w:p>
-      <w:pPr>
-        <w:pStyle w:val="ListParagraph"/>
-        <w:tabs>
-          <w:tab w:val="left" w:pos="916"/>
-          <w:tab w:val="left" w:pos="1832"/>
-          <w:tab w:val="left" w:pos="2748"/>
-          <w:tab w:val="left" w:pos="3664"/>
-          <w:tab w:val="left" w:pos="4580"/>
-          <w:tab w:val="left" w:pos="5496"/>
-          <w:tab w:val="left" w:pos="6412"/>
-          <w:tab w:val="left" w:pos="7328"/>
-          <w:tab w:val="left" w:pos="8244"/>
-          <w:tab w:val="left" w:pos="9160"/>
-          <w:tab w:val="left" w:pos="10076"/>
-          <w:tab w:val="left" w:pos="10992"/>
-          <w:tab w:val="left" w:pos="11908"/>
-          <w:tab w:val="left" w:pos="12824"/>
-          <w:tab w:val="left" w:pos="13740"/>
-          <w:tab w:val="left" w:pos="14656"/>
-        </w:tabs>
-        <w:spacing w:after="0" w:line="360" w:lineRule="auto"/>
-        <w:rPr>
-          <w:rFonts w:asciiTheme="majorBidi" w:eastAsia="Times New Roman" w:hAnsiTheme="majorBidi" w:cstheme="majorBidi"/>
-          <w:sz w:val="28"/>
-          <w:szCs w:val="28"/>
-        </w:rPr>
-      </w:pPr>
-    </w:p>
-    <w:p>
-      <w:pPr>
-        <w:pStyle w:val="ListParagraph"/>
-        <w:tabs>
-          <w:tab w:val="left" w:pos="916"/>
-          <w:tab w:val="left" w:pos="1832"/>
-          <w:tab w:val="left" w:pos="2748"/>
-          <w:tab w:val="left" w:pos="3664"/>
-          <w:tab w:val="left" w:pos="4580"/>
-          <w:tab w:val="left" w:pos="5496"/>
-          <w:tab w:val="left" w:pos="6412"/>
-          <w:tab w:val="left" w:pos="7328"/>
-          <w:tab w:val="left" w:pos="8244"/>
-          <w:tab w:val="left" w:pos="9160"/>
-          <w:tab w:val="left" w:pos="10076"/>
-          <w:tab w:val="left" w:pos="10992"/>
-          <w:tab w:val="left" w:pos="11908"/>
-          <w:tab w:val="left" w:pos="12824"/>
-          <w:tab w:val="left" w:pos="13740"/>
-          <w:tab w:val="left" w:pos="14656"/>
-        </w:tabs>
-        <w:spacing w:after="0" w:line="360" w:lineRule="auto"/>
-        <w:rPr>
-          <w:rFonts w:asciiTheme="majorBidi" w:eastAsia="Times New Roman" w:hAnsiTheme="majorBidi" w:cstheme="majorBidi"/>
-          <w:sz w:val="28"/>
-          <w:szCs w:val="28"/>
-        </w:rPr>
-      </w:pPr>
-    </w:p>
-    <w:p>
-      <w:pPr>
-        <w:pStyle w:val="ListParagraph"/>
-        <w:tabs>
-          <w:tab w:val="left" w:pos="916"/>
-          <w:tab w:val="left" w:pos="1832"/>
-          <w:tab w:val="left" w:pos="2748"/>
-          <w:tab w:val="left" w:pos="3664"/>
-          <w:tab w:val="left" w:pos="4580"/>
-          <w:tab w:val="left" w:pos="5496"/>
-          <w:tab w:val="left" w:pos="6412"/>
-          <w:tab w:val="left" w:pos="7328"/>
-          <w:tab w:val="left" w:pos="8244"/>
-          <w:tab w:val="left" w:pos="9160"/>
-          <w:tab w:val="left" w:pos="10076"/>
-          <w:tab w:val="left" w:pos="10992"/>
-          <w:tab w:val="left" w:pos="11908"/>
-          <w:tab w:val="left" w:pos="12824"/>
-          <w:tab w:val="left" w:pos="13740"/>
-          <w:tab w:val="left" w:pos="14656"/>
-        </w:tabs>
-        <w:spacing w:after="0" w:line="360" w:lineRule="auto"/>
-        <w:rPr>
-          <w:rFonts w:asciiTheme="majorBidi" w:eastAsia="Times New Roman" w:hAnsiTheme="majorBidi" w:cstheme="majorBidi"/>
-          <w:sz w:val="28"/>
-          <w:szCs w:val="28"/>
-        </w:rPr>
-      </w:pPr>
-    </w:p>
-    <w:p>
-      <w:pPr>
-        <w:pStyle w:val="ListParagraph"/>
-        <w:tabs>
-          <w:tab w:val="left" w:pos="916"/>
-          <w:tab w:val="left" w:pos="1832"/>
-          <w:tab w:val="left" w:pos="2748"/>
-          <w:tab w:val="left" w:pos="3664"/>
-          <w:tab w:val="left" w:pos="4580"/>
-          <w:tab w:val="left" w:pos="5496"/>
-          <w:tab w:val="left" w:pos="6412"/>
-          <w:tab w:val="left" w:pos="7328"/>
-          <w:tab w:val="left" w:pos="8244"/>
-          <w:tab w:val="left" w:pos="9160"/>
-          <w:tab w:val="left" w:pos="10076"/>
-          <w:tab w:val="left" w:pos="10992"/>
-          <w:tab w:val="left" w:pos="11908"/>
-          <w:tab w:val="left" w:pos="12824"/>
-          <w:tab w:val="left" w:pos="13740"/>
-          <w:tab w:val="left" w:pos="14656"/>
-        </w:tabs>
-        <w:spacing w:after="0" w:line="360" w:lineRule="auto"/>
-        <w:rPr>
-          <w:rFonts w:asciiTheme="majorBidi" w:eastAsia="Times New Roman" w:hAnsiTheme="majorBidi" w:cstheme="majorBidi"/>
-          <w:sz w:val="28"/>
-          <w:szCs w:val="28"/>
-        </w:rPr>
-      </w:pPr>
-    </w:p>
-    <w:p>
-      <w:pPr>
-        <w:tabs>
-          <w:tab w:val="left" w:pos="916"/>
-          <w:tab w:val="left" w:pos="1832"/>
-          <w:tab w:val="left" w:pos="2748"/>
-          <w:tab w:val="left" w:pos="3664"/>
-          <w:tab w:val="left" w:pos="4580"/>
-          <w:tab w:val="left" w:pos="5496"/>
-          <w:tab w:val="left" w:pos="6412"/>
-          <w:tab w:val="left" w:pos="7328"/>
-          <w:tab w:val="left" w:pos="8244"/>
-          <w:tab w:val="left" w:pos="9160"/>
-          <w:tab w:val="left" w:pos="10076"/>
-          <w:tab w:val="left" w:pos="10992"/>
-          <w:tab w:val="left" w:pos="11908"/>
-          <w:tab w:val="left" w:pos="12824"/>
-          <w:tab w:val="left" w:pos="13740"/>
-          <w:tab w:val="left" w:pos="14656"/>
-        </w:tabs>
-        <w:spacing w:after="0" w:line="360" w:lineRule="auto"/>
-        <w:rPr>
-          <w:rFonts w:asciiTheme="majorBidi" w:eastAsia="Times New Roman" w:hAnsiTheme="majorBidi" w:cstheme="majorBidi"/>
-          <w:sz w:val="28"/>
-          <w:szCs w:val="28"/>
+        <w:tabs>
+          <w:tab w:val="left" w:pos="916"/>
+          <w:tab w:val="left" w:pos="1832"/>
+          <w:tab w:val="left" w:pos="2748"/>
+          <w:tab w:val="left" w:pos="3664"/>
+          <w:tab w:val="left" w:pos="4580"/>
+          <w:tab w:val="left" w:pos="5496"/>
+          <w:tab w:val="left" w:pos="6412"/>
+          <w:tab w:val="left" w:pos="7328"/>
+          <w:tab w:val="left" w:pos="8244"/>
+          <w:tab w:val="left" w:pos="9160"/>
+          <w:tab w:val="left" w:pos="10076"/>
+          <w:tab w:val="left" w:pos="10992"/>
+          <w:tab w:val="left" w:pos="11908"/>
+          <w:tab w:val="left" w:pos="12824"/>
+          <w:tab w:val="left" w:pos="13740"/>
+          <w:tab w:val="left" w:pos="14656"/>
+        </w:tabs>
+        <w:spacing w:after="0" w:line="360" w:lineRule="auto"/>
+        <w:rPr>
+          <w:rFonts w:asciiTheme="majorBidi" w:eastAsia="Times New Roman" w:hAnsiTheme="majorBidi" w:cstheme="majorBidi"/>
+          <w:sz w:val="28"/>
+          <w:szCs w:val="28"/>
+        </w:rPr>
+      </w:pPr>
+    </w:p>
+    <w:p>
+      <w:pPr>
+        <w:tabs>
+          <w:tab w:val="left" w:pos="916"/>
+          <w:tab w:val="left" w:pos="1832"/>
+          <w:tab w:val="left" w:pos="2748"/>
+          <w:tab w:val="left" w:pos="3664"/>
+          <w:tab w:val="left" w:pos="4580"/>
+          <w:tab w:val="left" w:pos="5496"/>
+          <w:tab w:val="left" w:pos="6412"/>
+          <w:tab w:val="left" w:pos="7328"/>
+          <w:tab w:val="left" w:pos="8244"/>
+          <w:tab w:val="left" w:pos="9160"/>
+          <w:tab w:val="left" w:pos="10076"/>
+          <w:tab w:val="left" w:pos="10992"/>
+          <w:tab w:val="left" w:pos="11908"/>
+          <w:tab w:val="left" w:pos="12824"/>
+          <w:tab w:val="left" w:pos="13740"/>
+          <w:tab w:val="left" w:pos="14656"/>
+        </w:tabs>
+        <w:spacing w:after="0" w:line="360" w:lineRule="auto"/>
+        <w:rPr>
+          <w:rFonts w:asciiTheme="majorBidi" w:eastAsia="Times New Roman" w:hAnsiTheme="majorBidi" w:cstheme="majorBidi"/>
+          <w:sz w:val="28"/>
+          <w:szCs w:val="28"/>
+        </w:rPr>
+      </w:pPr>
+      <w:r>
+        <w:rPr>
+          <w:rFonts w:asciiTheme="majorBidi" w:eastAsia="Times New Roman" w:hAnsiTheme="majorBidi" w:cstheme="majorBidi"/>
+          <w:sz w:val="28"/>
+          <w:szCs w:val="28"/>
+        </w:rPr>
+        <w:t>Follow documentation to use authentication:</w:t>
+      </w:r>
+    </w:p>
+    <w:p>
+      <w:pPr>
+        <w:tabs>
+          <w:tab w:val="left" w:pos="916"/>
+          <w:tab w:val="left" w:pos="1832"/>
+          <w:tab w:val="left" w:pos="2748"/>
+          <w:tab w:val="left" w:pos="3664"/>
+          <w:tab w:val="left" w:pos="4580"/>
+          <w:tab w:val="left" w:pos="5496"/>
+          <w:tab w:val="left" w:pos="6412"/>
+          <w:tab w:val="left" w:pos="7328"/>
+          <w:tab w:val="left" w:pos="8244"/>
+          <w:tab w:val="left" w:pos="9160"/>
+          <w:tab w:val="left" w:pos="10076"/>
+          <w:tab w:val="left" w:pos="10992"/>
+          <w:tab w:val="left" w:pos="11908"/>
+          <w:tab w:val="left" w:pos="12824"/>
+          <w:tab w:val="left" w:pos="13740"/>
+          <w:tab w:val="left" w:pos="14656"/>
+        </w:tabs>
+        <w:spacing w:after="0" w:line="360" w:lineRule="auto"/>
+        <w:rPr>
+          <w:rFonts w:asciiTheme="majorBidi" w:eastAsia="Times New Roman" w:hAnsiTheme="majorBidi" w:cstheme="majorBidi"/>
+          <w:sz w:val="28"/>
+          <w:szCs w:val="28"/>
+        </w:rPr>
+      </w:pPr>
+    </w:p>
+    <w:p>
+      <w:pPr>
+        <w:tabs>
+          <w:tab w:val="left" w:pos="916"/>
+          <w:tab w:val="left" w:pos="1832"/>
+          <w:tab w:val="left" w:pos="2748"/>
+          <w:tab w:val="left" w:pos="3664"/>
+          <w:tab w:val="left" w:pos="4580"/>
+          <w:tab w:val="left" w:pos="5496"/>
+          <w:tab w:val="left" w:pos="6412"/>
+          <w:tab w:val="left" w:pos="7328"/>
+          <w:tab w:val="left" w:pos="8244"/>
+          <w:tab w:val="left" w:pos="9160"/>
+          <w:tab w:val="left" w:pos="10076"/>
+          <w:tab w:val="left" w:pos="10992"/>
+          <w:tab w:val="left" w:pos="11908"/>
+          <w:tab w:val="left" w:pos="12824"/>
+          <w:tab w:val="left" w:pos="13740"/>
+          <w:tab w:val="left" w:pos="14656"/>
+        </w:tabs>
+        <w:spacing w:after="0" w:line="360" w:lineRule="auto"/>
+        <w:rPr>
+          <w:rFonts w:asciiTheme="majorBidi" w:eastAsia="Times New Roman" w:hAnsiTheme="majorBidi" w:cstheme="majorBidi"/>
+          <w:b/>
+          <w:bCs/>
+          <w:sz w:val="28"/>
+          <w:szCs w:val="28"/>
+        </w:rPr>
+      </w:pPr>
+      <w:hyperlink r:id="rId5" w:history="1">
+        <w:r>
+          <w:rPr>
+            <w:rStyle w:val="Hyperlink"/>
+            <w:rFonts w:asciiTheme="majorBidi" w:eastAsia="Times New Roman" w:hAnsiTheme="majorBidi" w:cstheme="majorBidi"/>
+            <w:b/>
+            <w:bCs/>
+            <w:sz w:val="28"/>
+            <w:szCs w:val="28"/>
+          </w:rPr>
+          <w:t>Firebase email/password authentication</w:t>
+        </w:r>
+      </w:hyperlink>
+    </w:p>
+    <w:p>
+      <w:pPr>
+        <w:tabs>
+          <w:tab w:val="left" w:pos="916"/>
+          <w:tab w:val="left" w:pos="1832"/>
+          <w:tab w:val="left" w:pos="2748"/>
+          <w:tab w:val="left" w:pos="3664"/>
+          <w:tab w:val="left" w:pos="4580"/>
+          <w:tab w:val="left" w:pos="5496"/>
+          <w:tab w:val="left" w:pos="6412"/>
+          <w:tab w:val="left" w:pos="7328"/>
+          <w:tab w:val="left" w:pos="8244"/>
+          <w:tab w:val="left" w:pos="9160"/>
+          <w:tab w:val="left" w:pos="10076"/>
+          <w:tab w:val="left" w:pos="10992"/>
+          <w:tab w:val="left" w:pos="11908"/>
+          <w:tab w:val="left" w:pos="12824"/>
+          <w:tab w:val="left" w:pos="13740"/>
+          <w:tab w:val="left" w:pos="14656"/>
+        </w:tabs>
+        <w:spacing w:after="0" w:line="360" w:lineRule="auto"/>
+        <w:rPr>
+          <w:rFonts w:asciiTheme="majorBidi" w:eastAsia="Times New Roman" w:hAnsiTheme="majorBidi" w:cstheme="majorBidi"/>
+          <w:b/>
+          <w:bCs/>
+          <w:sz w:val="28"/>
+          <w:szCs w:val="28"/>
+        </w:rPr>
+      </w:pPr>
+      <w:hyperlink r:id="rId6" w:history="1">
+        <w:r>
+          <w:rPr>
+            <w:rStyle w:val="Hyperlink"/>
+            <w:rFonts w:asciiTheme="majorBidi" w:eastAsia="Times New Roman" w:hAnsiTheme="majorBidi" w:cstheme="majorBidi"/>
+            <w:b/>
+            <w:bCs/>
+            <w:sz w:val="28"/>
+            <w:szCs w:val="28"/>
+          </w:rPr>
+          <w:t xml:space="preserve">Firebase social authentication (Google, Facebook </w:t>
+        </w:r>
+        <w:proofErr w:type="spellStart"/>
+        <w:r>
+          <w:rPr>
+            <w:rStyle w:val="Hyperlink"/>
+            <w:rFonts w:asciiTheme="majorBidi" w:eastAsia="Times New Roman" w:hAnsiTheme="majorBidi" w:cstheme="majorBidi"/>
+            <w:b/>
+            <w:bCs/>
+            <w:sz w:val="28"/>
+            <w:szCs w:val="28"/>
+          </w:rPr>
+          <w:t>etc</w:t>
+        </w:r>
+        <w:proofErr w:type="spellEnd"/>
+        <w:r>
+          <w:rPr>
+            <w:rStyle w:val="Hyperlink"/>
+            <w:rFonts w:asciiTheme="majorBidi" w:eastAsia="Times New Roman" w:hAnsiTheme="majorBidi" w:cstheme="majorBidi"/>
+            <w:b/>
+            <w:bCs/>
+            <w:sz w:val="28"/>
+            <w:szCs w:val="28"/>
+          </w:rPr>
+          <w:t>)</w:t>
+        </w:r>
+      </w:hyperlink>
+    </w:p>
+    <w:p>
+      <w:pPr>
+        <w:tabs>
+          <w:tab w:val="left" w:pos="916"/>
+          <w:tab w:val="left" w:pos="1832"/>
+          <w:tab w:val="left" w:pos="2748"/>
+          <w:tab w:val="left" w:pos="3664"/>
+          <w:tab w:val="left" w:pos="4580"/>
+          <w:tab w:val="left" w:pos="5496"/>
+          <w:tab w:val="left" w:pos="6412"/>
+          <w:tab w:val="left" w:pos="7328"/>
+          <w:tab w:val="left" w:pos="8244"/>
+          <w:tab w:val="left" w:pos="9160"/>
+          <w:tab w:val="left" w:pos="10076"/>
+          <w:tab w:val="left" w:pos="10992"/>
+          <w:tab w:val="left" w:pos="11908"/>
+          <w:tab w:val="left" w:pos="12824"/>
+          <w:tab w:val="left" w:pos="13740"/>
+          <w:tab w:val="left" w:pos="14656"/>
+        </w:tabs>
+        <w:spacing w:after="0" w:line="360" w:lineRule="auto"/>
+        <w:rPr>
+          <w:rFonts w:asciiTheme="majorBidi" w:eastAsia="Times New Roman" w:hAnsiTheme="majorBidi" w:cstheme="majorBidi"/>
+          <w:b/>
+          <w:bCs/>
+          <w:sz w:val="36"/>
+          <w:szCs w:val="36"/>
         </w:rPr>
       </w:pPr>
     </w:p>
@@ -6778,6 +7132,1093 @@
         <w:t>A collection or document can be created with any name.</w:t>
       </w:r>
     </w:p>
+    <w:p>
+      <w:pPr>
+        <w:pStyle w:val="ListParagraph"/>
+        <w:numPr>
+          <w:ilvl w:val="0"/>
+          <w:numId w:val="1"/>
+        </w:numPr>
+        <w:tabs>
+          <w:tab w:val="left" w:pos="916"/>
+          <w:tab w:val="left" w:pos="1832"/>
+          <w:tab w:val="left" w:pos="2748"/>
+          <w:tab w:val="left" w:pos="3664"/>
+          <w:tab w:val="left" w:pos="4580"/>
+          <w:tab w:val="left" w:pos="5496"/>
+          <w:tab w:val="left" w:pos="6412"/>
+          <w:tab w:val="left" w:pos="7328"/>
+          <w:tab w:val="left" w:pos="8244"/>
+          <w:tab w:val="left" w:pos="9160"/>
+          <w:tab w:val="left" w:pos="10076"/>
+          <w:tab w:val="left" w:pos="10992"/>
+          <w:tab w:val="left" w:pos="11908"/>
+          <w:tab w:val="left" w:pos="12824"/>
+          <w:tab w:val="left" w:pos="13740"/>
+          <w:tab w:val="left" w:pos="14656"/>
+        </w:tabs>
+        <w:spacing w:after="0" w:line="360" w:lineRule="auto"/>
+        <w:rPr>
+          <w:rFonts w:asciiTheme="majorBidi" w:eastAsia="Times New Roman" w:hAnsiTheme="majorBidi" w:cstheme="majorBidi"/>
+          <w:bCs/>
+          <w:sz w:val="28"/>
+          <w:szCs w:val="28"/>
+        </w:rPr>
+      </w:pPr>
+      <w:r>
+        <w:rPr>
+          <w:rFonts w:asciiTheme="majorBidi" w:eastAsia="Times New Roman" w:hAnsiTheme="majorBidi" w:cstheme="majorBidi"/>
+          <w:bCs/>
+          <w:sz w:val="28"/>
+          <w:szCs w:val="28"/>
+        </w:rPr>
+        <w:t>Firestore database can be used without authentication</w:t>
+      </w:r>
+    </w:p>
+    <w:p>
+      <w:pPr>
+        <w:tabs>
+          <w:tab w:val="left" w:pos="916"/>
+          <w:tab w:val="left" w:pos="1832"/>
+          <w:tab w:val="left" w:pos="2748"/>
+          <w:tab w:val="left" w:pos="3664"/>
+          <w:tab w:val="left" w:pos="4580"/>
+          <w:tab w:val="left" w:pos="5496"/>
+          <w:tab w:val="left" w:pos="6412"/>
+          <w:tab w:val="left" w:pos="7328"/>
+          <w:tab w:val="left" w:pos="8244"/>
+          <w:tab w:val="left" w:pos="9160"/>
+          <w:tab w:val="left" w:pos="10076"/>
+          <w:tab w:val="left" w:pos="10992"/>
+          <w:tab w:val="left" w:pos="11908"/>
+          <w:tab w:val="left" w:pos="12824"/>
+          <w:tab w:val="left" w:pos="13740"/>
+          <w:tab w:val="left" w:pos="14656"/>
+        </w:tabs>
+        <w:spacing w:after="0" w:line="360" w:lineRule="auto"/>
+        <w:rPr>
+          <w:rFonts w:asciiTheme="majorBidi" w:eastAsia="Times New Roman" w:hAnsiTheme="majorBidi" w:cstheme="majorBidi"/>
+          <w:bCs/>
+          <w:sz w:val="28"/>
+          <w:szCs w:val="28"/>
+        </w:rPr>
+      </w:pPr>
+    </w:p>
+    <w:p>
+      <w:pPr>
+        <w:tabs>
+          <w:tab w:val="left" w:pos="916"/>
+          <w:tab w:val="left" w:pos="1832"/>
+          <w:tab w:val="left" w:pos="2748"/>
+          <w:tab w:val="left" w:pos="3664"/>
+          <w:tab w:val="left" w:pos="4580"/>
+          <w:tab w:val="left" w:pos="5496"/>
+          <w:tab w:val="left" w:pos="6412"/>
+          <w:tab w:val="left" w:pos="7328"/>
+          <w:tab w:val="left" w:pos="8244"/>
+          <w:tab w:val="left" w:pos="9160"/>
+          <w:tab w:val="left" w:pos="10076"/>
+          <w:tab w:val="left" w:pos="10992"/>
+          <w:tab w:val="left" w:pos="11908"/>
+          <w:tab w:val="left" w:pos="12824"/>
+          <w:tab w:val="left" w:pos="13740"/>
+          <w:tab w:val="left" w:pos="14656"/>
+        </w:tabs>
+        <w:spacing w:after="0" w:line="360" w:lineRule="auto"/>
+        <w:rPr>
+          <w:rFonts w:asciiTheme="majorBidi" w:eastAsia="Times New Roman" w:hAnsiTheme="majorBidi" w:cstheme="majorBidi"/>
+          <w:b/>
+          <w:sz w:val="28"/>
+          <w:szCs w:val="28"/>
+        </w:rPr>
+      </w:pPr>
+      <w:r>
+        <w:rPr>
+          <w:rFonts w:asciiTheme="majorBidi" w:eastAsia="Times New Roman" w:hAnsiTheme="majorBidi" w:cstheme="majorBidi"/>
+          <w:b/>
+          <w:sz w:val="28"/>
+          <w:szCs w:val="28"/>
+        </w:rPr>
+        <w:t>FIRESTORE DATATYPES:</w:t>
+      </w:r>
+    </w:p>
+    <w:p>
+      <w:pPr>
+        <w:tabs>
+          <w:tab w:val="left" w:pos="916"/>
+          <w:tab w:val="left" w:pos="1832"/>
+          <w:tab w:val="left" w:pos="2748"/>
+          <w:tab w:val="left" w:pos="3664"/>
+          <w:tab w:val="left" w:pos="4580"/>
+          <w:tab w:val="left" w:pos="5496"/>
+          <w:tab w:val="left" w:pos="6412"/>
+          <w:tab w:val="left" w:pos="7328"/>
+          <w:tab w:val="left" w:pos="8244"/>
+          <w:tab w:val="left" w:pos="9160"/>
+          <w:tab w:val="left" w:pos="10076"/>
+          <w:tab w:val="left" w:pos="10992"/>
+          <w:tab w:val="left" w:pos="11908"/>
+          <w:tab w:val="left" w:pos="12824"/>
+          <w:tab w:val="left" w:pos="13740"/>
+          <w:tab w:val="left" w:pos="14656"/>
+        </w:tabs>
+        <w:spacing w:after="0" w:line="360" w:lineRule="auto"/>
+        <w:rPr>
+          <w:rFonts w:asciiTheme="majorBidi" w:eastAsia="Times New Roman" w:hAnsiTheme="majorBidi" w:cstheme="majorBidi"/>
+          <w:bCs/>
+          <w:sz w:val="28"/>
+          <w:szCs w:val="28"/>
+        </w:rPr>
+      </w:pPr>
+      <w:r>
+        <w:rPr>
+          <w:rFonts w:asciiTheme="majorBidi" w:eastAsia="Times New Roman" w:hAnsiTheme="majorBidi" w:cstheme="majorBidi"/>
+          <w:bCs/>
+          <w:sz w:val="28"/>
+          <w:szCs w:val="28"/>
+        </w:rPr>
+        <w:t xml:space="preserve">Firestore supports </w:t>
+      </w:r>
+      <w:r>
+        <w:rPr>
+          <w:rFonts w:asciiTheme="majorBidi" w:eastAsia="Times New Roman" w:hAnsiTheme="majorBidi" w:cstheme="majorBidi"/>
+          <w:bCs/>
+          <w:sz w:val="28"/>
+          <w:szCs w:val="28"/>
+        </w:rPr>
+        <w:t>10</w:t>
+      </w:r>
+      <w:r>
+        <w:rPr>
+          <w:rFonts w:asciiTheme="majorBidi" w:eastAsia="Times New Roman" w:hAnsiTheme="majorBidi" w:cstheme="majorBidi"/>
+          <w:bCs/>
+          <w:sz w:val="28"/>
+          <w:szCs w:val="28"/>
+        </w:rPr>
+        <w:t xml:space="preserve"> datatypes:</w:t>
+      </w:r>
+    </w:p>
+    <w:p>
+      <w:pPr>
+        <w:pStyle w:val="ListParagraph"/>
+        <w:numPr>
+          <w:ilvl w:val="0"/>
+          <w:numId w:val="5"/>
+        </w:numPr>
+        <w:tabs>
+          <w:tab w:val="left" w:pos="916"/>
+          <w:tab w:val="left" w:pos="1832"/>
+          <w:tab w:val="left" w:pos="2748"/>
+          <w:tab w:val="left" w:pos="3664"/>
+          <w:tab w:val="left" w:pos="4580"/>
+          <w:tab w:val="left" w:pos="5496"/>
+          <w:tab w:val="left" w:pos="6412"/>
+          <w:tab w:val="left" w:pos="7328"/>
+          <w:tab w:val="left" w:pos="8244"/>
+          <w:tab w:val="left" w:pos="9160"/>
+          <w:tab w:val="left" w:pos="10076"/>
+          <w:tab w:val="left" w:pos="10992"/>
+          <w:tab w:val="left" w:pos="11908"/>
+          <w:tab w:val="left" w:pos="12824"/>
+          <w:tab w:val="left" w:pos="13740"/>
+          <w:tab w:val="left" w:pos="14656"/>
+        </w:tabs>
+        <w:spacing w:after="0" w:line="360" w:lineRule="auto"/>
+        <w:rPr>
+          <w:rFonts w:asciiTheme="majorBidi" w:eastAsia="Times New Roman" w:hAnsiTheme="majorBidi" w:cstheme="majorBidi"/>
+          <w:bCs/>
+          <w:sz w:val="28"/>
+          <w:szCs w:val="28"/>
+        </w:rPr>
+      </w:pPr>
+      <w:r>
+        <w:rPr>
+          <w:rFonts w:asciiTheme="majorBidi" w:eastAsia="Times New Roman" w:hAnsiTheme="majorBidi" w:cstheme="majorBidi"/>
+          <w:bCs/>
+          <w:sz w:val="28"/>
+          <w:szCs w:val="28"/>
+        </w:rPr>
+        <w:t>String</w:t>
+      </w:r>
+    </w:p>
+    <w:p>
+      <w:pPr>
+        <w:pStyle w:val="ListParagraph"/>
+        <w:numPr>
+          <w:ilvl w:val="0"/>
+          <w:numId w:val="5"/>
+        </w:numPr>
+        <w:tabs>
+          <w:tab w:val="left" w:pos="916"/>
+          <w:tab w:val="left" w:pos="1832"/>
+          <w:tab w:val="left" w:pos="2748"/>
+          <w:tab w:val="left" w:pos="3664"/>
+          <w:tab w:val="left" w:pos="4580"/>
+          <w:tab w:val="left" w:pos="5496"/>
+          <w:tab w:val="left" w:pos="6412"/>
+          <w:tab w:val="left" w:pos="7328"/>
+          <w:tab w:val="left" w:pos="8244"/>
+          <w:tab w:val="left" w:pos="9160"/>
+          <w:tab w:val="left" w:pos="10076"/>
+          <w:tab w:val="left" w:pos="10992"/>
+          <w:tab w:val="left" w:pos="11908"/>
+          <w:tab w:val="left" w:pos="12824"/>
+          <w:tab w:val="left" w:pos="13740"/>
+          <w:tab w:val="left" w:pos="14656"/>
+        </w:tabs>
+        <w:spacing w:after="0" w:line="360" w:lineRule="auto"/>
+        <w:rPr>
+          <w:rFonts w:asciiTheme="majorBidi" w:eastAsia="Times New Roman" w:hAnsiTheme="majorBidi" w:cstheme="majorBidi"/>
+          <w:bCs/>
+          <w:sz w:val="28"/>
+          <w:szCs w:val="28"/>
+        </w:rPr>
+      </w:pPr>
+      <w:r>
+        <w:rPr>
+          <w:rFonts w:asciiTheme="majorBidi" w:eastAsia="Times New Roman" w:hAnsiTheme="majorBidi" w:cstheme="majorBidi"/>
+          <w:bCs/>
+          <w:sz w:val="28"/>
+          <w:szCs w:val="28"/>
+        </w:rPr>
+        <w:t>Number</w:t>
+      </w:r>
+    </w:p>
+    <w:p>
+      <w:pPr>
+        <w:pStyle w:val="ListParagraph"/>
+        <w:numPr>
+          <w:ilvl w:val="0"/>
+          <w:numId w:val="5"/>
+        </w:numPr>
+        <w:tabs>
+          <w:tab w:val="left" w:pos="916"/>
+          <w:tab w:val="left" w:pos="1832"/>
+          <w:tab w:val="left" w:pos="2748"/>
+          <w:tab w:val="left" w:pos="3664"/>
+          <w:tab w:val="left" w:pos="4580"/>
+          <w:tab w:val="left" w:pos="5496"/>
+          <w:tab w:val="left" w:pos="6412"/>
+          <w:tab w:val="left" w:pos="7328"/>
+          <w:tab w:val="left" w:pos="8244"/>
+          <w:tab w:val="left" w:pos="9160"/>
+          <w:tab w:val="left" w:pos="10076"/>
+          <w:tab w:val="left" w:pos="10992"/>
+          <w:tab w:val="left" w:pos="11908"/>
+          <w:tab w:val="left" w:pos="12824"/>
+          <w:tab w:val="left" w:pos="13740"/>
+          <w:tab w:val="left" w:pos="14656"/>
+        </w:tabs>
+        <w:spacing w:after="0" w:line="360" w:lineRule="auto"/>
+        <w:rPr>
+          <w:rFonts w:asciiTheme="majorBidi" w:eastAsia="Times New Roman" w:hAnsiTheme="majorBidi" w:cstheme="majorBidi"/>
+          <w:bCs/>
+          <w:sz w:val="28"/>
+          <w:szCs w:val="28"/>
+        </w:rPr>
+      </w:pPr>
+      <w:r>
+        <w:rPr>
+          <w:rFonts w:asciiTheme="majorBidi" w:eastAsia="Times New Roman" w:hAnsiTheme="majorBidi" w:cstheme="majorBidi"/>
+          <w:bCs/>
+          <w:sz w:val="28"/>
+          <w:szCs w:val="28"/>
+        </w:rPr>
+        <w:t>Bytes</w:t>
+      </w:r>
+    </w:p>
+    <w:p>
+      <w:pPr>
+        <w:pStyle w:val="ListParagraph"/>
+        <w:numPr>
+          <w:ilvl w:val="0"/>
+          <w:numId w:val="5"/>
+        </w:numPr>
+        <w:tabs>
+          <w:tab w:val="left" w:pos="916"/>
+          <w:tab w:val="left" w:pos="1832"/>
+          <w:tab w:val="left" w:pos="2748"/>
+          <w:tab w:val="left" w:pos="3664"/>
+          <w:tab w:val="left" w:pos="4580"/>
+          <w:tab w:val="left" w:pos="5496"/>
+          <w:tab w:val="left" w:pos="6412"/>
+          <w:tab w:val="left" w:pos="7328"/>
+          <w:tab w:val="left" w:pos="8244"/>
+          <w:tab w:val="left" w:pos="9160"/>
+          <w:tab w:val="left" w:pos="10076"/>
+          <w:tab w:val="left" w:pos="10992"/>
+          <w:tab w:val="left" w:pos="11908"/>
+          <w:tab w:val="left" w:pos="12824"/>
+          <w:tab w:val="left" w:pos="13740"/>
+          <w:tab w:val="left" w:pos="14656"/>
+        </w:tabs>
+        <w:spacing w:after="0" w:line="360" w:lineRule="auto"/>
+        <w:rPr>
+          <w:rFonts w:asciiTheme="majorBidi" w:eastAsia="Times New Roman" w:hAnsiTheme="majorBidi" w:cstheme="majorBidi"/>
+          <w:bCs/>
+          <w:sz w:val="28"/>
+          <w:szCs w:val="28"/>
+        </w:rPr>
+      </w:pPr>
+      <w:r>
+        <w:rPr>
+          <w:rFonts w:asciiTheme="majorBidi" w:eastAsia="Times New Roman" w:hAnsiTheme="majorBidi" w:cstheme="majorBidi"/>
+          <w:bCs/>
+          <w:sz w:val="28"/>
+          <w:szCs w:val="28"/>
+        </w:rPr>
+        <w:t>Boolean</w:t>
+      </w:r>
+    </w:p>
+    <w:p>
+      <w:pPr>
+        <w:pStyle w:val="ListParagraph"/>
+        <w:numPr>
+          <w:ilvl w:val="0"/>
+          <w:numId w:val="5"/>
+        </w:numPr>
+        <w:tabs>
+          <w:tab w:val="left" w:pos="916"/>
+          <w:tab w:val="left" w:pos="1832"/>
+          <w:tab w:val="left" w:pos="2748"/>
+          <w:tab w:val="left" w:pos="3664"/>
+          <w:tab w:val="left" w:pos="4580"/>
+          <w:tab w:val="left" w:pos="5496"/>
+          <w:tab w:val="left" w:pos="6412"/>
+          <w:tab w:val="left" w:pos="7328"/>
+          <w:tab w:val="left" w:pos="8244"/>
+          <w:tab w:val="left" w:pos="9160"/>
+          <w:tab w:val="left" w:pos="10076"/>
+          <w:tab w:val="left" w:pos="10992"/>
+          <w:tab w:val="left" w:pos="11908"/>
+          <w:tab w:val="left" w:pos="12824"/>
+          <w:tab w:val="left" w:pos="13740"/>
+          <w:tab w:val="left" w:pos="14656"/>
+        </w:tabs>
+        <w:spacing w:after="0" w:line="360" w:lineRule="auto"/>
+        <w:rPr>
+          <w:rFonts w:asciiTheme="majorBidi" w:eastAsia="Times New Roman" w:hAnsiTheme="majorBidi" w:cstheme="majorBidi"/>
+          <w:bCs/>
+          <w:sz w:val="28"/>
+          <w:szCs w:val="28"/>
+        </w:rPr>
+      </w:pPr>
+      <w:r>
+        <w:rPr>
+          <w:rFonts w:asciiTheme="majorBidi" w:eastAsia="Times New Roman" w:hAnsiTheme="majorBidi" w:cstheme="majorBidi"/>
+          <w:bCs/>
+          <w:sz w:val="28"/>
+          <w:szCs w:val="28"/>
+        </w:rPr>
+        <w:t>Map</w:t>
+      </w:r>
+    </w:p>
+    <w:p>
+      <w:pPr>
+        <w:pStyle w:val="ListParagraph"/>
+        <w:numPr>
+          <w:ilvl w:val="0"/>
+          <w:numId w:val="5"/>
+        </w:numPr>
+        <w:tabs>
+          <w:tab w:val="left" w:pos="916"/>
+          <w:tab w:val="left" w:pos="1832"/>
+          <w:tab w:val="left" w:pos="2748"/>
+          <w:tab w:val="left" w:pos="3664"/>
+          <w:tab w:val="left" w:pos="4580"/>
+          <w:tab w:val="left" w:pos="5496"/>
+          <w:tab w:val="left" w:pos="6412"/>
+          <w:tab w:val="left" w:pos="7328"/>
+          <w:tab w:val="left" w:pos="8244"/>
+          <w:tab w:val="left" w:pos="9160"/>
+          <w:tab w:val="left" w:pos="10076"/>
+          <w:tab w:val="left" w:pos="10992"/>
+          <w:tab w:val="left" w:pos="11908"/>
+          <w:tab w:val="left" w:pos="12824"/>
+          <w:tab w:val="left" w:pos="13740"/>
+          <w:tab w:val="left" w:pos="14656"/>
+        </w:tabs>
+        <w:spacing w:after="0" w:line="360" w:lineRule="auto"/>
+        <w:rPr>
+          <w:rFonts w:asciiTheme="majorBidi" w:eastAsia="Times New Roman" w:hAnsiTheme="majorBidi" w:cstheme="majorBidi"/>
+          <w:bCs/>
+          <w:sz w:val="28"/>
+          <w:szCs w:val="28"/>
+        </w:rPr>
+      </w:pPr>
+      <w:r>
+        <w:rPr>
+          <w:rFonts w:asciiTheme="majorBidi" w:eastAsia="Times New Roman" w:hAnsiTheme="majorBidi" w:cstheme="majorBidi"/>
+          <w:bCs/>
+          <w:sz w:val="28"/>
+          <w:szCs w:val="28"/>
+        </w:rPr>
+        <w:t>Array</w:t>
+      </w:r>
+    </w:p>
+    <w:p>
+      <w:pPr>
+        <w:pStyle w:val="ListParagraph"/>
+        <w:numPr>
+          <w:ilvl w:val="0"/>
+          <w:numId w:val="5"/>
+        </w:numPr>
+        <w:tabs>
+          <w:tab w:val="left" w:pos="916"/>
+          <w:tab w:val="left" w:pos="1832"/>
+          <w:tab w:val="left" w:pos="2748"/>
+          <w:tab w:val="left" w:pos="3664"/>
+          <w:tab w:val="left" w:pos="4580"/>
+          <w:tab w:val="left" w:pos="5496"/>
+          <w:tab w:val="left" w:pos="6412"/>
+          <w:tab w:val="left" w:pos="7328"/>
+          <w:tab w:val="left" w:pos="8244"/>
+          <w:tab w:val="left" w:pos="9160"/>
+          <w:tab w:val="left" w:pos="10076"/>
+          <w:tab w:val="left" w:pos="10992"/>
+          <w:tab w:val="left" w:pos="11908"/>
+          <w:tab w:val="left" w:pos="12824"/>
+          <w:tab w:val="left" w:pos="13740"/>
+          <w:tab w:val="left" w:pos="14656"/>
+        </w:tabs>
+        <w:spacing w:after="0" w:line="360" w:lineRule="auto"/>
+        <w:rPr>
+          <w:rFonts w:asciiTheme="majorBidi" w:eastAsia="Times New Roman" w:hAnsiTheme="majorBidi" w:cstheme="majorBidi"/>
+          <w:bCs/>
+          <w:sz w:val="28"/>
+          <w:szCs w:val="28"/>
+        </w:rPr>
+      </w:pPr>
+      <w:r>
+        <w:rPr>
+          <w:rFonts w:asciiTheme="majorBidi" w:eastAsia="Times New Roman" w:hAnsiTheme="majorBidi" w:cstheme="majorBidi"/>
+          <w:bCs/>
+          <w:sz w:val="28"/>
+          <w:szCs w:val="28"/>
+        </w:rPr>
+        <w:t>Null</w:t>
+      </w:r>
+    </w:p>
+    <w:p>
+      <w:pPr>
+        <w:pStyle w:val="ListParagraph"/>
+        <w:numPr>
+          <w:ilvl w:val="0"/>
+          <w:numId w:val="5"/>
+        </w:numPr>
+        <w:tabs>
+          <w:tab w:val="left" w:pos="916"/>
+          <w:tab w:val="left" w:pos="1832"/>
+          <w:tab w:val="left" w:pos="2748"/>
+          <w:tab w:val="left" w:pos="3664"/>
+          <w:tab w:val="left" w:pos="4580"/>
+          <w:tab w:val="left" w:pos="5496"/>
+          <w:tab w:val="left" w:pos="6412"/>
+          <w:tab w:val="left" w:pos="7328"/>
+          <w:tab w:val="left" w:pos="8244"/>
+          <w:tab w:val="left" w:pos="9160"/>
+          <w:tab w:val="left" w:pos="10076"/>
+          <w:tab w:val="left" w:pos="10992"/>
+          <w:tab w:val="left" w:pos="11908"/>
+          <w:tab w:val="left" w:pos="12824"/>
+          <w:tab w:val="left" w:pos="13740"/>
+          <w:tab w:val="left" w:pos="14656"/>
+        </w:tabs>
+        <w:spacing w:after="0" w:line="360" w:lineRule="auto"/>
+        <w:rPr>
+          <w:rFonts w:asciiTheme="majorBidi" w:eastAsia="Times New Roman" w:hAnsiTheme="majorBidi" w:cstheme="majorBidi"/>
+          <w:bCs/>
+          <w:sz w:val="28"/>
+          <w:szCs w:val="28"/>
+        </w:rPr>
+      </w:pPr>
+      <w:r>
+        <w:rPr>
+          <w:rFonts w:asciiTheme="majorBidi" w:eastAsia="Times New Roman" w:hAnsiTheme="majorBidi" w:cstheme="majorBidi"/>
+          <w:bCs/>
+          <w:sz w:val="28"/>
+          <w:szCs w:val="28"/>
+        </w:rPr>
+        <w:t>Timestamp</w:t>
+      </w:r>
+    </w:p>
+    <w:p>
+      <w:pPr>
+        <w:pStyle w:val="ListParagraph"/>
+        <w:numPr>
+          <w:ilvl w:val="0"/>
+          <w:numId w:val="5"/>
+        </w:numPr>
+        <w:tabs>
+          <w:tab w:val="left" w:pos="916"/>
+          <w:tab w:val="left" w:pos="1832"/>
+          <w:tab w:val="left" w:pos="2748"/>
+          <w:tab w:val="left" w:pos="3664"/>
+          <w:tab w:val="left" w:pos="4580"/>
+          <w:tab w:val="left" w:pos="5496"/>
+          <w:tab w:val="left" w:pos="6412"/>
+          <w:tab w:val="left" w:pos="7328"/>
+          <w:tab w:val="left" w:pos="8244"/>
+          <w:tab w:val="left" w:pos="9160"/>
+          <w:tab w:val="left" w:pos="10076"/>
+          <w:tab w:val="left" w:pos="10992"/>
+          <w:tab w:val="left" w:pos="11908"/>
+          <w:tab w:val="left" w:pos="12824"/>
+          <w:tab w:val="left" w:pos="13740"/>
+          <w:tab w:val="left" w:pos="14656"/>
+        </w:tabs>
+        <w:spacing w:after="0" w:line="360" w:lineRule="auto"/>
+        <w:rPr>
+          <w:rFonts w:asciiTheme="majorBidi" w:eastAsia="Times New Roman" w:hAnsiTheme="majorBidi" w:cstheme="majorBidi"/>
+          <w:bCs/>
+          <w:sz w:val="28"/>
+          <w:szCs w:val="28"/>
+        </w:rPr>
+      </w:pPr>
+      <w:proofErr w:type="spellStart"/>
+      <w:r>
+        <w:rPr>
+          <w:rFonts w:asciiTheme="majorBidi" w:eastAsia="Times New Roman" w:hAnsiTheme="majorBidi" w:cstheme="majorBidi"/>
+          <w:bCs/>
+          <w:sz w:val="28"/>
+          <w:szCs w:val="28"/>
+        </w:rPr>
+        <w:t>Geopoint</w:t>
+      </w:r>
+      <w:proofErr w:type="spellEnd"/>
+    </w:p>
+    <w:p>
+      <w:pPr>
+        <w:pStyle w:val="ListParagraph"/>
+        <w:numPr>
+          <w:ilvl w:val="0"/>
+          <w:numId w:val="5"/>
+        </w:numPr>
+        <w:tabs>
+          <w:tab w:val="left" w:pos="916"/>
+          <w:tab w:val="left" w:pos="1832"/>
+          <w:tab w:val="left" w:pos="2748"/>
+          <w:tab w:val="left" w:pos="3664"/>
+          <w:tab w:val="left" w:pos="4580"/>
+          <w:tab w:val="left" w:pos="5496"/>
+          <w:tab w:val="left" w:pos="6412"/>
+          <w:tab w:val="left" w:pos="7328"/>
+          <w:tab w:val="left" w:pos="8244"/>
+          <w:tab w:val="left" w:pos="9160"/>
+          <w:tab w:val="left" w:pos="10076"/>
+          <w:tab w:val="left" w:pos="10992"/>
+          <w:tab w:val="left" w:pos="11908"/>
+          <w:tab w:val="left" w:pos="12824"/>
+          <w:tab w:val="left" w:pos="13740"/>
+          <w:tab w:val="left" w:pos="14656"/>
+        </w:tabs>
+        <w:spacing w:after="0" w:line="360" w:lineRule="auto"/>
+        <w:rPr>
+          <w:rFonts w:asciiTheme="majorBidi" w:eastAsia="Times New Roman" w:hAnsiTheme="majorBidi" w:cstheme="majorBidi"/>
+          <w:bCs/>
+          <w:sz w:val="28"/>
+          <w:szCs w:val="28"/>
+        </w:rPr>
+      </w:pPr>
+      <w:r>
+        <w:rPr>
+          <w:rFonts w:asciiTheme="majorBidi" w:eastAsia="Times New Roman" w:hAnsiTheme="majorBidi" w:cstheme="majorBidi"/>
+          <w:bCs/>
+          <w:sz w:val="28"/>
+          <w:szCs w:val="28"/>
+        </w:rPr>
+        <w:t xml:space="preserve">Reference </w:t>
+      </w:r>
+    </w:p>
+    <w:p>
+      <w:pPr>
+        <w:tabs>
+          <w:tab w:val="left" w:pos="916"/>
+          <w:tab w:val="left" w:pos="1832"/>
+          <w:tab w:val="left" w:pos="2748"/>
+          <w:tab w:val="left" w:pos="3664"/>
+          <w:tab w:val="left" w:pos="4580"/>
+          <w:tab w:val="left" w:pos="5496"/>
+          <w:tab w:val="left" w:pos="6412"/>
+          <w:tab w:val="left" w:pos="7328"/>
+          <w:tab w:val="left" w:pos="8244"/>
+          <w:tab w:val="left" w:pos="9160"/>
+          <w:tab w:val="left" w:pos="10076"/>
+          <w:tab w:val="left" w:pos="10992"/>
+          <w:tab w:val="left" w:pos="11908"/>
+          <w:tab w:val="left" w:pos="12824"/>
+          <w:tab w:val="left" w:pos="13740"/>
+          <w:tab w:val="left" w:pos="14656"/>
+        </w:tabs>
+        <w:spacing w:after="0" w:line="360" w:lineRule="auto"/>
+        <w:rPr>
+          <w:rFonts w:asciiTheme="majorBidi" w:eastAsia="Times New Roman" w:hAnsiTheme="majorBidi" w:cstheme="majorBidi"/>
+          <w:bCs/>
+          <w:sz w:val="28"/>
+          <w:szCs w:val="28"/>
+        </w:rPr>
+      </w:pPr>
+    </w:p>
+    <w:p>
+      <w:pPr>
+        <w:tabs>
+          <w:tab w:val="left" w:pos="916"/>
+          <w:tab w:val="left" w:pos="1832"/>
+          <w:tab w:val="left" w:pos="2748"/>
+          <w:tab w:val="left" w:pos="3664"/>
+          <w:tab w:val="left" w:pos="4580"/>
+          <w:tab w:val="left" w:pos="5496"/>
+          <w:tab w:val="left" w:pos="6412"/>
+          <w:tab w:val="left" w:pos="7328"/>
+          <w:tab w:val="left" w:pos="8244"/>
+          <w:tab w:val="left" w:pos="9160"/>
+          <w:tab w:val="left" w:pos="10076"/>
+          <w:tab w:val="left" w:pos="10992"/>
+          <w:tab w:val="left" w:pos="11908"/>
+          <w:tab w:val="left" w:pos="12824"/>
+          <w:tab w:val="left" w:pos="13740"/>
+          <w:tab w:val="left" w:pos="14656"/>
+        </w:tabs>
+        <w:spacing w:after="0" w:line="360" w:lineRule="auto"/>
+        <w:rPr>
+          <w:rFonts w:asciiTheme="majorBidi" w:eastAsia="Times New Roman" w:hAnsiTheme="majorBidi" w:cstheme="majorBidi"/>
+          <w:bCs/>
+          <w:sz w:val="28"/>
+          <w:szCs w:val="28"/>
+        </w:rPr>
+      </w:pPr>
+      <w:r>
+        <w:rPr>
+          <w:rFonts w:asciiTheme="majorBidi" w:eastAsia="Times New Roman" w:hAnsiTheme="majorBidi" w:cstheme="majorBidi"/>
+          <w:bCs/>
+          <w:sz w:val="28"/>
+          <w:szCs w:val="28"/>
+        </w:rPr>
+        <w:t>For details about datatypes go</w:t>
+      </w:r>
+      <w:r>
+        <w:rPr>
+          <w:rFonts w:asciiTheme="majorBidi" w:eastAsia="Times New Roman" w:hAnsiTheme="majorBidi" w:cstheme="majorBidi"/>
+          <w:bCs/>
+          <w:sz w:val="28"/>
+          <w:szCs w:val="28"/>
+        </w:rPr>
+        <w:t xml:space="preserve"> </w:t>
+      </w:r>
+      <w:r>
+        <w:rPr>
+          <w:rFonts w:asciiTheme="majorBidi" w:eastAsia="Times New Roman" w:hAnsiTheme="majorBidi" w:cstheme="majorBidi"/>
+          <w:bCs/>
+          <w:sz w:val="28"/>
+          <w:szCs w:val="28"/>
+        </w:rPr>
+        <w:t>to:</w:t>
+      </w:r>
+      <w:r>
+        <w:rPr>
+          <w:rFonts w:asciiTheme="majorBidi" w:eastAsia="Times New Roman" w:hAnsiTheme="majorBidi" w:cstheme="majorBidi"/>
+          <w:b/>
+          <w:sz w:val="28"/>
+          <w:szCs w:val="28"/>
+        </w:rPr>
+        <w:t xml:space="preserve"> </w:t>
+      </w:r>
+      <w:hyperlink r:id="rId7" w:history="1">
+        <w:r>
+          <w:rPr>
+            <w:rStyle w:val="Hyperlink"/>
+            <w:rFonts w:asciiTheme="majorBidi" w:eastAsia="Times New Roman" w:hAnsiTheme="majorBidi" w:cstheme="majorBidi"/>
+            <w:b/>
+            <w:sz w:val="28"/>
+            <w:szCs w:val="28"/>
+          </w:rPr>
+          <w:t>Firestore Datatype Documentation</w:t>
+        </w:r>
+      </w:hyperlink>
+    </w:p>
+    <w:p>
+      <w:pPr>
+        <w:tabs>
+          <w:tab w:val="left" w:pos="916"/>
+          <w:tab w:val="left" w:pos="1832"/>
+          <w:tab w:val="left" w:pos="2748"/>
+          <w:tab w:val="left" w:pos="3664"/>
+          <w:tab w:val="left" w:pos="4580"/>
+          <w:tab w:val="left" w:pos="5496"/>
+          <w:tab w:val="left" w:pos="6412"/>
+          <w:tab w:val="left" w:pos="7328"/>
+          <w:tab w:val="left" w:pos="8244"/>
+          <w:tab w:val="left" w:pos="9160"/>
+          <w:tab w:val="left" w:pos="10076"/>
+          <w:tab w:val="left" w:pos="10992"/>
+          <w:tab w:val="left" w:pos="11908"/>
+          <w:tab w:val="left" w:pos="12824"/>
+          <w:tab w:val="left" w:pos="13740"/>
+          <w:tab w:val="left" w:pos="14656"/>
+        </w:tabs>
+        <w:spacing w:after="0" w:line="360" w:lineRule="auto"/>
+        <w:rPr>
+          <w:rFonts w:asciiTheme="majorBidi" w:eastAsia="Times New Roman" w:hAnsiTheme="majorBidi" w:cstheme="majorBidi"/>
+          <w:bCs/>
+          <w:sz w:val="28"/>
+          <w:szCs w:val="28"/>
+        </w:rPr>
+      </w:pPr>
+    </w:p>
+    <w:p>
+      <w:pPr>
+        <w:tabs>
+          <w:tab w:val="left" w:pos="916"/>
+          <w:tab w:val="left" w:pos="1832"/>
+          <w:tab w:val="left" w:pos="2748"/>
+          <w:tab w:val="left" w:pos="3664"/>
+          <w:tab w:val="left" w:pos="4580"/>
+          <w:tab w:val="left" w:pos="5496"/>
+          <w:tab w:val="left" w:pos="6412"/>
+          <w:tab w:val="left" w:pos="7328"/>
+          <w:tab w:val="left" w:pos="8244"/>
+          <w:tab w:val="left" w:pos="9160"/>
+          <w:tab w:val="left" w:pos="10076"/>
+          <w:tab w:val="left" w:pos="10992"/>
+          <w:tab w:val="left" w:pos="11908"/>
+          <w:tab w:val="left" w:pos="12824"/>
+          <w:tab w:val="left" w:pos="13740"/>
+          <w:tab w:val="left" w:pos="14656"/>
+        </w:tabs>
+        <w:spacing w:after="0" w:line="360" w:lineRule="auto"/>
+        <w:rPr>
+          <w:rFonts w:asciiTheme="majorBidi" w:eastAsia="Times New Roman" w:hAnsiTheme="majorBidi" w:cstheme="majorBidi"/>
+          <w:bCs/>
+          <w:sz w:val="28"/>
+          <w:szCs w:val="28"/>
+        </w:rPr>
+      </w:pPr>
+    </w:p>
+    <w:p>
+      <w:pPr>
+        <w:tabs>
+          <w:tab w:val="left" w:pos="916"/>
+          <w:tab w:val="left" w:pos="1832"/>
+          <w:tab w:val="left" w:pos="2748"/>
+          <w:tab w:val="left" w:pos="3664"/>
+          <w:tab w:val="left" w:pos="4580"/>
+          <w:tab w:val="left" w:pos="5496"/>
+          <w:tab w:val="left" w:pos="6412"/>
+          <w:tab w:val="left" w:pos="7328"/>
+          <w:tab w:val="left" w:pos="8244"/>
+          <w:tab w:val="left" w:pos="9160"/>
+          <w:tab w:val="left" w:pos="10076"/>
+          <w:tab w:val="left" w:pos="10992"/>
+          <w:tab w:val="left" w:pos="11908"/>
+          <w:tab w:val="left" w:pos="12824"/>
+          <w:tab w:val="left" w:pos="13740"/>
+          <w:tab w:val="left" w:pos="14656"/>
+        </w:tabs>
+        <w:spacing w:after="0" w:line="360" w:lineRule="auto"/>
+        <w:rPr>
+          <w:rFonts w:asciiTheme="majorBidi" w:eastAsia="Times New Roman" w:hAnsiTheme="majorBidi" w:cstheme="majorBidi"/>
+          <w:bCs/>
+          <w:sz w:val="28"/>
+          <w:szCs w:val="28"/>
+        </w:rPr>
+      </w:pPr>
+    </w:p>
+    <w:p>
+      <w:pPr>
+        <w:tabs>
+          <w:tab w:val="left" w:pos="916"/>
+          <w:tab w:val="left" w:pos="1832"/>
+          <w:tab w:val="left" w:pos="2748"/>
+          <w:tab w:val="left" w:pos="3664"/>
+          <w:tab w:val="left" w:pos="4580"/>
+          <w:tab w:val="left" w:pos="5496"/>
+          <w:tab w:val="left" w:pos="6412"/>
+          <w:tab w:val="left" w:pos="7328"/>
+          <w:tab w:val="left" w:pos="8244"/>
+          <w:tab w:val="left" w:pos="9160"/>
+          <w:tab w:val="left" w:pos="10076"/>
+          <w:tab w:val="left" w:pos="10992"/>
+          <w:tab w:val="left" w:pos="11908"/>
+          <w:tab w:val="left" w:pos="12824"/>
+          <w:tab w:val="left" w:pos="13740"/>
+          <w:tab w:val="left" w:pos="14656"/>
+        </w:tabs>
+        <w:spacing w:after="0" w:line="360" w:lineRule="auto"/>
+        <w:rPr>
+          <w:rFonts w:asciiTheme="majorBidi" w:eastAsia="Times New Roman" w:hAnsiTheme="majorBidi" w:cstheme="majorBidi"/>
+          <w:b/>
+          <w:sz w:val="28"/>
+          <w:szCs w:val="28"/>
+        </w:rPr>
+      </w:pPr>
+      <w:r>
+        <w:rPr>
+          <w:rFonts w:asciiTheme="majorBidi" w:eastAsia="Times New Roman" w:hAnsiTheme="majorBidi" w:cstheme="majorBidi"/>
+          <w:b/>
+          <w:sz w:val="28"/>
+          <w:szCs w:val="28"/>
+        </w:rPr>
+        <w:lastRenderedPageBreak/>
+        <w:t>Good practices:</w:t>
+      </w:r>
+    </w:p>
+    <w:p>
+      <w:pPr>
+        <w:pStyle w:val="ListParagraph"/>
+        <w:numPr>
+          <w:ilvl w:val="0"/>
+          <w:numId w:val="1"/>
+        </w:numPr>
+        <w:tabs>
+          <w:tab w:val="left" w:pos="916"/>
+          <w:tab w:val="left" w:pos="1832"/>
+          <w:tab w:val="left" w:pos="2748"/>
+          <w:tab w:val="left" w:pos="3664"/>
+          <w:tab w:val="left" w:pos="4580"/>
+          <w:tab w:val="left" w:pos="5496"/>
+          <w:tab w:val="left" w:pos="6412"/>
+          <w:tab w:val="left" w:pos="7328"/>
+          <w:tab w:val="left" w:pos="8244"/>
+          <w:tab w:val="left" w:pos="9160"/>
+          <w:tab w:val="left" w:pos="10076"/>
+          <w:tab w:val="left" w:pos="10992"/>
+          <w:tab w:val="left" w:pos="11908"/>
+          <w:tab w:val="left" w:pos="12824"/>
+          <w:tab w:val="left" w:pos="13740"/>
+          <w:tab w:val="left" w:pos="14656"/>
+        </w:tabs>
+        <w:spacing w:after="0" w:line="360" w:lineRule="auto"/>
+        <w:rPr>
+          <w:rFonts w:asciiTheme="majorBidi" w:eastAsia="Times New Roman" w:hAnsiTheme="majorBidi" w:cstheme="majorBidi"/>
+          <w:bCs/>
+          <w:sz w:val="28"/>
+          <w:szCs w:val="28"/>
+        </w:rPr>
+      </w:pPr>
+      <w:r>
+        <w:rPr>
+          <w:rFonts w:asciiTheme="majorBidi" w:eastAsia="Times New Roman" w:hAnsiTheme="majorBidi" w:cstheme="majorBidi"/>
+          <w:bCs/>
+          <w:sz w:val="28"/>
+          <w:szCs w:val="28"/>
+        </w:rPr>
+        <w:t>Using firestore database without authentication is not good practice. It is considered as security breach to database. Therefore, implement firestore in app in such a way that authentication is required. Rules for firestore can also be changed to make firestore require authentication.</w:t>
+      </w:r>
+    </w:p>
+    <w:p>
+      <w:pPr>
+        <w:pStyle w:val="ListParagraph"/>
+        <w:numPr>
+          <w:ilvl w:val="0"/>
+          <w:numId w:val="1"/>
+        </w:numPr>
+        <w:tabs>
+          <w:tab w:val="left" w:pos="916"/>
+          <w:tab w:val="left" w:pos="1832"/>
+          <w:tab w:val="left" w:pos="2748"/>
+          <w:tab w:val="left" w:pos="3664"/>
+          <w:tab w:val="left" w:pos="4580"/>
+          <w:tab w:val="left" w:pos="5496"/>
+          <w:tab w:val="left" w:pos="6412"/>
+          <w:tab w:val="left" w:pos="7328"/>
+          <w:tab w:val="left" w:pos="8244"/>
+          <w:tab w:val="left" w:pos="9160"/>
+          <w:tab w:val="left" w:pos="10076"/>
+          <w:tab w:val="left" w:pos="10992"/>
+          <w:tab w:val="left" w:pos="11908"/>
+          <w:tab w:val="left" w:pos="12824"/>
+          <w:tab w:val="left" w:pos="13740"/>
+          <w:tab w:val="left" w:pos="14656"/>
+        </w:tabs>
+        <w:spacing w:after="0" w:line="360" w:lineRule="auto"/>
+        <w:rPr>
+          <w:rFonts w:asciiTheme="majorBidi" w:eastAsia="Times New Roman" w:hAnsiTheme="majorBidi" w:cstheme="majorBidi"/>
+          <w:bCs/>
+          <w:sz w:val="28"/>
+          <w:szCs w:val="28"/>
+        </w:rPr>
+      </w:pPr>
+      <w:r>
+        <w:rPr>
+          <w:rFonts w:asciiTheme="majorBidi" w:eastAsia="Times New Roman" w:hAnsiTheme="majorBidi" w:cstheme="majorBidi"/>
+          <w:bCs/>
+          <w:sz w:val="28"/>
+          <w:szCs w:val="28"/>
+        </w:rPr>
+        <w:t xml:space="preserve">Always use appropriate datatype for storing data in field. </w:t>
+      </w:r>
+      <w:proofErr w:type="spellStart"/>
+      <w:r>
+        <w:rPr>
+          <w:rFonts w:asciiTheme="majorBidi" w:eastAsia="Times New Roman" w:hAnsiTheme="majorBidi" w:cstheme="majorBidi"/>
+          <w:bCs/>
+          <w:sz w:val="28"/>
+          <w:szCs w:val="28"/>
+        </w:rPr>
+        <w:t>i.e</w:t>
+      </w:r>
+      <w:proofErr w:type="spellEnd"/>
+      <w:r>
+        <w:rPr>
+          <w:rFonts w:asciiTheme="majorBidi" w:eastAsia="Times New Roman" w:hAnsiTheme="majorBidi" w:cstheme="majorBidi"/>
+          <w:bCs/>
+          <w:sz w:val="28"/>
+          <w:szCs w:val="28"/>
+        </w:rPr>
+        <w:t xml:space="preserve"> number for age, weight, array for list, Boolean for true or false data etc.</w:t>
+      </w:r>
+    </w:p>
+    <w:p>
+      <w:pPr>
+        <w:pStyle w:val="ListParagraph"/>
+        <w:numPr>
+          <w:ilvl w:val="0"/>
+          <w:numId w:val="1"/>
+        </w:numPr>
+        <w:tabs>
+          <w:tab w:val="left" w:pos="916"/>
+          <w:tab w:val="left" w:pos="1832"/>
+          <w:tab w:val="left" w:pos="2748"/>
+          <w:tab w:val="left" w:pos="3664"/>
+          <w:tab w:val="left" w:pos="4580"/>
+          <w:tab w:val="left" w:pos="5496"/>
+          <w:tab w:val="left" w:pos="6412"/>
+          <w:tab w:val="left" w:pos="7328"/>
+          <w:tab w:val="left" w:pos="8244"/>
+          <w:tab w:val="left" w:pos="9160"/>
+          <w:tab w:val="left" w:pos="10076"/>
+          <w:tab w:val="left" w:pos="10992"/>
+          <w:tab w:val="left" w:pos="11908"/>
+          <w:tab w:val="left" w:pos="12824"/>
+          <w:tab w:val="left" w:pos="13740"/>
+          <w:tab w:val="left" w:pos="14656"/>
+        </w:tabs>
+        <w:spacing w:after="0" w:line="360" w:lineRule="auto"/>
+        <w:rPr>
+          <w:rFonts w:asciiTheme="majorBidi" w:eastAsia="Times New Roman" w:hAnsiTheme="majorBidi" w:cstheme="majorBidi"/>
+          <w:bCs/>
+          <w:sz w:val="28"/>
+          <w:szCs w:val="28"/>
+        </w:rPr>
+      </w:pPr>
+      <w:r>
+        <w:rPr>
+          <w:rFonts w:asciiTheme="majorBidi" w:eastAsia="Times New Roman" w:hAnsiTheme="majorBidi" w:cstheme="majorBidi"/>
+          <w:bCs/>
+          <w:sz w:val="28"/>
+          <w:szCs w:val="28"/>
+        </w:rPr>
+        <w:t>Use “_” instead of space in field name.</w:t>
+      </w:r>
+    </w:p>
+    <w:p>
+      <w:pPr>
+        <w:tabs>
+          <w:tab w:val="left" w:pos="916"/>
+          <w:tab w:val="left" w:pos="1832"/>
+          <w:tab w:val="left" w:pos="2748"/>
+          <w:tab w:val="left" w:pos="3664"/>
+          <w:tab w:val="left" w:pos="4580"/>
+          <w:tab w:val="left" w:pos="5496"/>
+          <w:tab w:val="left" w:pos="6412"/>
+          <w:tab w:val="left" w:pos="7328"/>
+          <w:tab w:val="left" w:pos="8244"/>
+          <w:tab w:val="left" w:pos="9160"/>
+          <w:tab w:val="left" w:pos="10076"/>
+          <w:tab w:val="left" w:pos="10992"/>
+          <w:tab w:val="left" w:pos="11908"/>
+          <w:tab w:val="left" w:pos="12824"/>
+          <w:tab w:val="left" w:pos="13740"/>
+          <w:tab w:val="left" w:pos="14656"/>
+        </w:tabs>
+        <w:spacing w:after="0" w:line="360" w:lineRule="auto"/>
+        <w:rPr>
+          <w:rFonts w:asciiTheme="majorBidi" w:eastAsia="Times New Roman" w:hAnsiTheme="majorBidi" w:cstheme="majorBidi"/>
+          <w:bCs/>
+          <w:sz w:val="28"/>
+          <w:szCs w:val="28"/>
+        </w:rPr>
+      </w:pPr>
+    </w:p>
+    <w:p>
+      <w:pPr>
+        <w:tabs>
+          <w:tab w:val="left" w:pos="916"/>
+          <w:tab w:val="left" w:pos="1832"/>
+          <w:tab w:val="left" w:pos="2748"/>
+          <w:tab w:val="left" w:pos="3664"/>
+          <w:tab w:val="left" w:pos="4580"/>
+          <w:tab w:val="left" w:pos="5496"/>
+          <w:tab w:val="left" w:pos="6412"/>
+          <w:tab w:val="left" w:pos="7328"/>
+          <w:tab w:val="left" w:pos="8244"/>
+          <w:tab w:val="left" w:pos="9160"/>
+          <w:tab w:val="left" w:pos="10076"/>
+          <w:tab w:val="left" w:pos="10992"/>
+          <w:tab w:val="left" w:pos="11908"/>
+          <w:tab w:val="left" w:pos="12824"/>
+          <w:tab w:val="left" w:pos="13740"/>
+          <w:tab w:val="left" w:pos="14656"/>
+        </w:tabs>
+        <w:spacing w:after="0" w:line="360" w:lineRule="auto"/>
+        <w:rPr>
+          <w:rFonts w:asciiTheme="majorBidi" w:eastAsia="Times New Roman" w:hAnsiTheme="majorBidi" w:cstheme="majorBidi"/>
+          <w:b/>
+          <w:sz w:val="28"/>
+          <w:szCs w:val="28"/>
+        </w:rPr>
+      </w:pPr>
+      <w:hyperlink r:id="rId8" w:history="1">
+        <w:r>
+          <w:rPr>
+            <w:rStyle w:val="Hyperlink"/>
+            <w:rFonts w:asciiTheme="majorBidi" w:eastAsia="Times New Roman" w:hAnsiTheme="majorBidi" w:cstheme="majorBidi"/>
+            <w:b/>
+            <w:sz w:val="28"/>
+            <w:szCs w:val="28"/>
+          </w:rPr>
+          <w:t>Firestore database documentation</w:t>
+        </w:r>
+      </w:hyperlink>
+      <w:r>
+        <w:rPr>
+          <w:rFonts w:asciiTheme="majorBidi" w:eastAsia="Times New Roman" w:hAnsiTheme="majorBidi" w:cstheme="majorBidi"/>
+          <w:b/>
+          <w:sz w:val="28"/>
+          <w:szCs w:val="28"/>
+        </w:rPr>
+        <w:t xml:space="preserve"> </w:t>
+      </w:r>
+    </w:p>
+    <w:p>
+      <w:pPr>
+        <w:tabs>
+          <w:tab w:val="left" w:pos="916"/>
+          <w:tab w:val="left" w:pos="1832"/>
+          <w:tab w:val="left" w:pos="2748"/>
+          <w:tab w:val="left" w:pos="3664"/>
+          <w:tab w:val="left" w:pos="4580"/>
+          <w:tab w:val="left" w:pos="5496"/>
+          <w:tab w:val="left" w:pos="6412"/>
+          <w:tab w:val="left" w:pos="7328"/>
+          <w:tab w:val="left" w:pos="8244"/>
+          <w:tab w:val="left" w:pos="9160"/>
+          <w:tab w:val="left" w:pos="10076"/>
+          <w:tab w:val="left" w:pos="10992"/>
+          <w:tab w:val="left" w:pos="11908"/>
+          <w:tab w:val="left" w:pos="12824"/>
+          <w:tab w:val="left" w:pos="13740"/>
+          <w:tab w:val="left" w:pos="14656"/>
+        </w:tabs>
+        <w:spacing w:after="0" w:line="360" w:lineRule="auto"/>
+        <w:rPr>
+          <w:rFonts w:asciiTheme="majorBidi" w:eastAsia="Times New Roman" w:hAnsiTheme="majorBidi" w:cstheme="majorBidi"/>
+          <w:bCs/>
+          <w:sz w:val="28"/>
+          <w:szCs w:val="28"/>
+        </w:rPr>
+      </w:pPr>
+    </w:p>
     <w:sectPr>
       <w:pgSz w:w="12240" w:h="15840"/>
       <w:pgMar w:top="1440" w:right="1440" w:bottom="1440" w:left="1440" w:header="720" w:footer="720" w:gutter="0"/>
@@ -7196,6 +8637,95 @@
       </w:rPr>
     </w:lvl>
   </w:abstractNum>
+  <w:abstractNum w:abstractNumId="4" w15:restartNumberingAfterBreak="0">
+    <w:nsid w:val="702635F7"/>
+    <w:multiLevelType w:val="hybridMultilevel"/>
+    <w:tmpl w:val="D2DA8336"/>
+    <w:lvl w:ilvl="0" w:tplc="619C0D12">
+      <w:start w:val="1"/>
+      <w:numFmt w:val="decimal"/>
+      <w:lvlText w:val="%1."/>
+      <w:lvlJc w:val="left"/>
+      <w:pPr>
+        <w:ind w:left="720" w:hanging="360"/>
+      </w:pPr>
+      <w:rPr>
+        <w:rFonts w:hint="default"/>
+      </w:rPr>
+    </w:lvl>
+    <w:lvl w:ilvl="1" w:tplc="04090019" w:tentative="1">
+      <w:start w:val="1"/>
+      <w:numFmt w:val="lowerLetter"/>
+      <w:lvlText w:val="%2."/>
+      <w:lvlJc w:val="left"/>
+      <w:pPr>
+        <w:ind w:left="1440" w:hanging="360"/>
+      </w:pPr>
+    </w:lvl>
+    <w:lvl w:ilvl="2" w:tplc="0409001B" w:tentative="1">
+      <w:start w:val="1"/>
+      <w:numFmt w:val="lowerRoman"/>
+      <w:lvlText w:val="%3."/>
+      <w:lvlJc w:val="right"/>
+      <w:pPr>
+        <w:ind w:left="2160" w:hanging="180"/>
+      </w:pPr>
+    </w:lvl>
+    <w:lvl w:ilvl="3" w:tplc="0409000F" w:tentative="1">
+      <w:start w:val="1"/>
+      <w:numFmt w:val="decimal"/>
+      <w:lvlText w:val="%4."/>
+      <w:lvlJc w:val="left"/>
+      <w:pPr>
+        <w:ind w:left="2880" w:hanging="360"/>
+      </w:pPr>
+    </w:lvl>
+    <w:lvl w:ilvl="4" w:tplc="04090019" w:tentative="1">
+      <w:start w:val="1"/>
+      <w:numFmt w:val="lowerLetter"/>
+      <w:lvlText w:val="%5."/>
+      <w:lvlJc w:val="left"/>
+      <w:pPr>
+        <w:ind w:left="3600" w:hanging="360"/>
+      </w:pPr>
+    </w:lvl>
+    <w:lvl w:ilvl="5" w:tplc="0409001B" w:tentative="1">
+      <w:start w:val="1"/>
+      <w:numFmt w:val="lowerRoman"/>
+      <w:lvlText w:val="%6."/>
+      <w:lvlJc w:val="right"/>
+      <w:pPr>
+        <w:ind w:left="4320" w:hanging="180"/>
+      </w:pPr>
+    </w:lvl>
+    <w:lvl w:ilvl="6" w:tplc="0409000F" w:tentative="1">
+      <w:start w:val="1"/>
+      <w:numFmt w:val="decimal"/>
+      <w:lvlText w:val="%7."/>
+      <w:lvlJc w:val="left"/>
+      <w:pPr>
+        <w:ind w:left="5040" w:hanging="360"/>
+      </w:pPr>
+    </w:lvl>
+    <w:lvl w:ilvl="7" w:tplc="04090019" w:tentative="1">
+      <w:start w:val="1"/>
+      <w:numFmt w:val="lowerLetter"/>
+      <w:lvlText w:val="%8."/>
+      <w:lvlJc w:val="left"/>
+      <w:pPr>
+        <w:ind w:left="5760" w:hanging="360"/>
+      </w:pPr>
+    </w:lvl>
+    <w:lvl w:ilvl="8" w:tplc="0409001B" w:tentative="1">
+      <w:start w:val="1"/>
+      <w:numFmt w:val="lowerRoman"/>
+      <w:lvlText w:val="%9."/>
+      <w:lvlJc w:val="right"/>
+      <w:pPr>
+        <w:ind w:left="6480" w:hanging="180"/>
+      </w:pPr>
+    </w:lvl>
+  </w:abstractNum>
   <w:num w:numId="1" w16cid:durableId="1099134418">
     <w:abstractNumId w:val="0"/>
   </w:num>
@@ -7207,6 +8737,9 @@
   </w:num>
   <w:num w:numId="4" w16cid:durableId="361520380">
     <w:abstractNumId w:val="1"/>
+  </w:num>
+  <w:num w:numId="5" w16cid:durableId="1325859480">
+    <w:abstractNumId w:val="4"/>
   </w:num>
 </w:numbering>
 </file>
@@ -7735,12 +9268,23 @@
     <w:name w:val="Hyperlink"/>
     <w:basedOn w:val="DefaultParagraphFont"/>
     <w:uiPriority w:val="99"/>
-    <w:semiHidden/>
     <w:unhideWhenUsed/>
     <w:rsid w:val="00950126"/>
     <w:rPr>
       <w:color w:val="0000FF"/>
       <w:u w:val="single"/>
+    </w:rPr>
+  </w:style>
+  <w:style w:type="character" w:styleId="UnresolvedMention">
+    <w:name w:val="Unresolved Mention"/>
+    <w:basedOn w:val="DefaultParagraphFont"/>
+    <w:uiPriority w:val="99"/>
+    <w:semiHidden/>
+    <w:unhideWhenUsed/>
+    <w:rsid w:val="002C4935"/>
+    <w:rPr>
+      <w:color w:val="605E5C"/>
+      <w:shd w:val="clear" w:color="auto" w:fill="E1DFDD"/>
     </w:rPr>
   </w:style>
 </w:styles>

</xml_diff>

<commit_message>
CSS File update: 11 PM 13 July 2022
</commit_message>
<xml_diff>
--- a/FIREBASE.docx
+++ b/FIREBASE.docx
@@ -8,8 +8,8 @@
         <w:jc w:val="center"/>
         <w:rPr>
           <w:rFonts w:asciiTheme="majorBidi" w:hAnsiTheme="majorBidi" w:cstheme="majorBidi"/>
-          <w:sz w:val="24"/>
-          <w:szCs w:val="24"/>
+          <w:sz w:val="36"/>
+          <w:szCs w:val="36"/>
         </w:rPr>
       </w:pPr>
       <w:r>
@@ -17,8 +17,8 @@
           <w:rFonts w:asciiTheme="majorBidi" w:hAnsiTheme="majorBidi" w:cstheme="majorBidi"/>
           <w:b/>
           <w:bCs/>
-          <w:sz w:val="40"/>
-          <w:szCs w:val="40"/>
+          <w:sz w:val="52"/>
+          <w:szCs w:val="52"/>
         </w:rPr>
         <w:t>FIREBASE</w:t>
       </w:r>
@@ -26,6 +26,7 @@
     <w:p>
       <w:pPr>
         <w:spacing w:line="360" w:lineRule="auto"/>
+        <w:jc w:val="both"/>
         <w:rPr>
           <w:rFonts w:asciiTheme="majorBidi" w:hAnsiTheme="majorBidi" w:cstheme="majorBidi"/>
           <w:sz w:val="24"/>
@@ -54,6 +55,7 @@
           <w:tab w:val="left" w:pos="14656"/>
         </w:tabs>
         <w:spacing w:after="0" w:line="360" w:lineRule="auto"/>
+        <w:jc w:val="both"/>
         <w:rPr>
           <w:rFonts w:asciiTheme="majorBidi" w:eastAsia="Times New Roman" w:hAnsiTheme="majorBidi" w:cstheme="majorBidi"/>
           <w:b/>
@@ -94,6 +96,7 @@
           <w:tab w:val="left" w:pos="14656"/>
         </w:tabs>
         <w:spacing w:after="0" w:line="360" w:lineRule="auto"/>
+        <w:jc w:val="both"/>
         <w:rPr>
           <w:rFonts w:asciiTheme="majorBidi" w:eastAsia="Times New Roman" w:hAnsiTheme="majorBidi" w:cstheme="majorBidi"/>
           <w:b/>
@@ -124,6 +127,7 @@
           <w:tab w:val="left" w:pos="14656"/>
         </w:tabs>
         <w:spacing w:after="0" w:line="360" w:lineRule="auto"/>
+        <w:jc w:val="both"/>
         <w:rPr>
           <w:rFonts w:asciiTheme="majorBidi" w:eastAsia="Times New Roman" w:hAnsiTheme="majorBidi" w:cstheme="majorBidi"/>
           <w:sz w:val="28"/>
@@ -192,34 +196,36 @@
           <w:tab w:val="left" w:pos="14656"/>
         </w:tabs>
         <w:spacing w:after="0" w:line="360" w:lineRule="auto"/>
-        <w:rPr>
-          <w:rFonts w:asciiTheme="majorBidi" w:eastAsia="Times New Roman" w:hAnsiTheme="majorBidi" w:cstheme="majorBidi"/>
-          <w:sz w:val="28"/>
-          <w:szCs w:val="28"/>
-        </w:rPr>
-      </w:pPr>
-    </w:p>
-    <w:p>
-      <w:pPr>
-        <w:tabs>
-          <w:tab w:val="left" w:pos="916"/>
-          <w:tab w:val="left" w:pos="1832"/>
-          <w:tab w:val="left" w:pos="2748"/>
-          <w:tab w:val="left" w:pos="3664"/>
-          <w:tab w:val="left" w:pos="4580"/>
-          <w:tab w:val="left" w:pos="5496"/>
-          <w:tab w:val="left" w:pos="6412"/>
-          <w:tab w:val="left" w:pos="7328"/>
-          <w:tab w:val="left" w:pos="8244"/>
-          <w:tab w:val="left" w:pos="9160"/>
-          <w:tab w:val="left" w:pos="10076"/>
-          <w:tab w:val="left" w:pos="10992"/>
-          <w:tab w:val="left" w:pos="11908"/>
-          <w:tab w:val="left" w:pos="12824"/>
-          <w:tab w:val="left" w:pos="13740"/>
-          <w:tab w:val="left" w:pos="14656"/>
-        </w:tabs>
-        <w:spacing w:after="0" w:line="360" w:lineRule="auto"/>
+        <w:jc w:val="both"/>
+        <w:rPr>
+          <w:rFonts w:asciiTheme="majorBidi" w:eastAsia="Times New Roman" w:hAnsiTheme="majorBidi" w:cstheme="majorBidi"/>
+          <w:sz w:val="28"/>
+          <w:szCs w:val="28"/>
+        </w:rPr>
+      </w:pPr>
+    </w:p>
+    <w:p>
+      <w:pPr>
+        <w:tabs>
+          <w:tab w:val="left" w:pos="916"/>
+          <w:tab w:val="left" w:pos="1832"/>
+          <w:tab w:val="left" w:pos="2748"/>
+          <w:tab w:val="left" w:pos="3664"/>
+          <w:tab w:val="left" w:pos="4580"/>
+          <w:tab w:val="left" w:pos="5496"/>
+          <w:tab w:val="left" w:pos="6412"/>
+          <w:tab w:val="left" w:pos="7328"/>
+          <w:tab w:val="left" w:pos="8244"/>
+          <w:tab w:val="left" w:pos="9160"/>
+          <w:tab w:val="left" w:pos="10076"/>
+          <w:tab w:val="left" w:pos="10992"/>
+          <w:tab w:val="left" w:pos="11908"/>
+          <w:tab w:val="left" w:pos="12824"/>
+          <w:tab w:val="left" w:pos="13740"/>
+          <w:tab w:val="left" w:pos="14656"/>
+        </w:tabs>
+        <w:spacing w:after="0" w:line="360" w:lineRule="auto"/>
+        <w:jc w:val="both"/>
         <w:rPr>
           <w:rFonts w:asciiTheme="majorBidi" w:eastAsia="Times New Roman" w:hAnsiTheme="majorBidi" w:cstheme="majorBidi"/>
           <w:b/>
@@ -260,34 +266,36 @@
           <w:tab w:val="left" w:pos="14656"/>
         </w:tabs>
         <w:spacing w:after="0" w:line="360" w:lineRule="auto"/>
-        <w:rPr>
-          <w:rFonts w:asciiTheme="majorBidi" w:eastAsia="Times New Roman" w:hAnsiTheme="majorBidi" w:cstheme="majorBidi"/>
-          <w:sz w:val="28"/>
-          <w:szCs w:val="28"/>
-        </w:rPr>
-      </w:pPr>
-    </w:p>
-    <w:p>
-      <w:pPr>
-        <w:tabs>
-          <w:tab w:val="left" w:pos="916"/>
-          <w:tab w:val="left" w:pos="1832"/>
-          <w:tab w:val="left" w:pos="2748"/>
-          <w:tab w:val="left" w:pos="3664"/>
-          <w:tab w:val="left" w:pos="4580"/>
-          <w:tab w:val="left" w:pos="5496"/>
-          <w:tab w:val="left" w:pos="6412"/>
-          <w:tab w:val="left" w:pos="7328"/>
-          <w:tab w:val="left" w:pos="8244"/>
-          <w:tab w:val="left" w:pos="9160"/>
-          <w:tab w:val="left" w:pos="10076"/>
-          <w:tab w:val="left" w:pos="10992"/>
-          <w:tab w:val="left" w:pos="11908"/>
-          <w:tab w:val="left" w:pos="12824"/>
-          <w:tab w:val="left" w:pos="13740"/>
-          <w:tab w:val="left" w:pos="14656"/>
-        </w:tabs>
-        <w:spacing w:after="0" w:line="360" w:lineRule="auto"/>
+        <w:jc w:val="both"/>
+        <w:rPr>
+          <w:rFonts w:asciiTheme="majorBidi" w:eastAsia="Times New Roman" w:hAnsiTheme="majorBidi" w:cstheme="majorBidi"/>
+          <w:sz w:val="28"/>
+          <w:szCs w:val="28"/>
+        </w:rPr>
+      </w:pPr>
+    </w:p>
+    <w:p>
+      <w:pPr>
+        <w:tabs>
+          <w:tab w:val="left" w:pos="916"/>
+          <w:tab w:val="left" w:pos="1832"/>
+          <w:tab w:val="left" w:pos="2748"/>
+          <w:tab w:val="left" w:pos="3664"/>
+          <w:tab w:val="left" w:pos="4580"/>
+          <w:tab w:val="left" w:pos="5496"/>
+          <w:tab w:val="left" w:pos="6412"/>
+          <w:tab w:val="left" w:pos="7328"/>
+          <w:tab w:val="left" w:pos="8244"/>
+          <w:tab w:val="left" w:pos="9160"/>
+          <w:tab w:val="left" w:pos="10076"/>
+          <w:tab w:val="left" w:pos="10992"/>
+          <w:tab w:val="left" w:pos="11908"/>
+          <w:tab w:val="left" w:pos="12824"/>
+          <w:tab w:val="left" w:pos="13740"/>
+          <w:tab w:val="left" w:pos="14656"/>
+        </w:tabs>
+        <w:spacing w:after="0" w:line="360" w:lineRule="auto"/>
+        <w:jc w:val="both"/>
         <w:rPr>
           <w:rFonts w:asciiTheme="majorBidi" w:eastAsia="Times New Roman" w:hAnsiTheme="majorBidi" w:cstheme="majorBidi"/>
           <w:sz w:val="28"/>
@@ -342,6 +350,7 @@
           <w:tab w:val="left" w:pos="14656"/>
         </w:tabs>
         <w:spacing w:after="0" w:line="360" w:lineRule="auto"/>
+        <w:jc w:val="both"/>
         <w:rPr>
           <w:rFonts w:asciiTheme="majorBidi" w:eastAsia="Times New Roman" w:hAnsiTheme="majorBidi" w:cstheme="majorBidi"/>
           <w:sz w:val="28"/>
@@ -378,62 +387,65 @@
           <w:tab w:val="left" w:pos="14656"/>
         </w:tabs>
         <w:spacing w:after="0" w:line="360" w:lineRule="auto"/>
-        <w:rPr>
-          <w:rFonts w:asciiTheme="majorBidi" w:eastAsia="Times New Roman" w:hAnsiTheme="majorBidi" w:cstheme="majorBidi"/>
-          <w:sz w:val="28"/>
-          <w:szCs w:val="28"/>
-        </w:rPr>
-      </w:pPr>
-    </w:p>
-    <w:p>
-      <w:pPr>
-        <w:tabs>
-          <w:tab w:val="left" w:pos="916"/>
-          <w:tab w:val="left" w:pos="1832"/>
-          <w:tab w:val="left" w:pos="2748"/>
-          <w:tab w:val="left" w:pos="3664"/>
-          <w:tab w:val="left" w:pos="4580"/>
-          <w:tab w:val="left" w:pos="5496"/>
-          <w:tab w:val="left" w:pos="6412"/>
-          <w:tab w:val="left" w:pos="7328"/>
-          <w:tab w:val="left" w:pos="8244"/>
-          <w:tab w:val="left" w:pos="9160"/>
-          <w:tab w:val="left" w:pos="10076"/>
-          <w:tab w:val="left" w:pos="10992"/>
-          <w:tab w:val="left" w:pos="11908"/>
-          <w:tab w:val="left" w:pos="12824"/>
-          <w:tab w:val="left" w:pos="13740"/>
-          <w:tab w:val="left" w:pos="14656"/>
-        </w:tabs>
-        <w:spacing w:after="0" w:line="360" w:lineRule="auto"/>
-        <w:rPr>
-          <w:rFonts w:asciiTheme="majorBidi" w:eastAsia="Times New Roman" w:hAnsiTheme="majorBidi" w:cstheme="majorBidi"/>
-          <w:sz w:val="28"/>
-          <w:szCs w:val="28"/>
-        </w:rPr>
-      </w:pPr>
-    </w:p>
-    <w:p>
-      <w:pPr>
-        <w:tabs>
-          <w:tab w:val="left" w:pos="916"/>
-          <w:tab w:val="left" w:pos="1832"/>
-          <w:tab w:val="left" w:pos="2748"/>
-          <w:tab w:val="left" w:pos="3664"/>
-          <w:tab w:val="left" w:pos="4580"/>
-          <w:tab w:val="left" w:pos="5496"/>
-          <w:tab w:val="left" w:pos="6412"/>
-          <w:tab w:val="left" w:pos="7328"/>
-          <w:tab w:val="left" w:pos="8244"/>
-          <w:tab w:val="left" w:pos="9160"/>
-          <w:tab w:val="left" w:pos="10076"/>
-          <w:tab w:val="left" w:pos="10992"/>
-          <w:tab w:val="left" w:pos="11908"/>
-          <w:tab w:val="left" w:pos="12824"/>
-          <w:tab w:val="left" w:pos="13740"/>
-          <w:tab w:val="left" w:pos="14656"/>
-        </w:tabs>
-        <w:spacing w:after="0" w:line="360" w:lineRule="auto"/>
+        <w:jc w:val="both"/>
+        <w:rPr>
+          <w:rFonts w:asciiTheme="majorBidi" w:eastAsia="Times New Roman" w:hAnsiTheme="majorBidi" w:cstheme="majorBidi"/>
+          <w:sz w:val="28"/>
+          <w:szCs w:val="28"/>
+        </w:rPr>
+      </w:pPr>
+    </w:p>
+    <w:p>
+      <w:pPr>
+        <w:tabs>
+          <w:tab w:val="left" w:pos="916"/>
+          <w:tab w:val="left" w:pos="1832"/>
+          <w:tab w:val="left" w:pos="2748"/>
+          <w:tab w:val="left" w:pos="3664"/>
+          <w:tab w:val="left" w:pos="4580"/>
+          <w:tab w:val="left" w:pos="5496"/>
+          <w:tab w:val="left" w:pos="6412"/>
+          <w:tab w:val="left" w:pos="7328"/>
+          <w:tab w:val="left" w:pos="8244"/>
+          <w:tab w:val="left" w:pos="9160"/>
+          <w:tab w:val="left" w:pos="10076"/>
+          <w:tab w:val="left" w:pos="10992"/>
+          <w:tab w:val="left" w:pos="11908"/>
+          <w:tab w:val="left" w:pos="12824"/>
+          <w:tab w:val="left" w:pos="13740"/>
+          <w:tab w:val="left" w:pos="14656"/>
+        </w:tabs>
+        <w:spacing w:after="0" w:line="360" w:lineRule="auto"/>
+        <w:jc w:val="both"/>
+        <w:rPr>
+          <w:rFonts w:asciiTheme="majorBidi" w:eastAsia="Times New Roman" w:hAnsiTheme="majorBidi" w:cstheme="majorBidi"/>
+          <w:sz w:val="28"/>
+          <w:szCs w:val="28"/>
+        </w:rPr>
+      </w:pPr>
+    </w:p>
+    <w:p>
+      <w:pPr>
+        <w:tabs>
+          <w:tab w:val="left" w:pos="916"/>
+          <w:tab w:val="left" w:pos="1832"/>
+          <w:tab w:val="left" w:pos="2748"/>
+          <w:tab w:val="left" w:pos="3664"/>
+          <w:tab w:val="left" w:pos="4580"/>
+          <w:tab w:val="left" w:pos="5496"/>
+          <w:tab w:val="left" w:pos="6412"/>
+          <w:tab w:val="left" w:pos="7328"/>
+          <w:tab w:val="left" w:pos="8244"/>
+          <w:tab w:val="left" w:pos="9160"/>
+          <w:tab w:val="left" w:pos="10076"/>
+          <w:tab w:val="left" w:pos="10992"/>
+          <w:tab w:val="left" w:pos="11908"/>
+          <w:tab w:val="left" w:pos="12824"/>
+          <w:tab w:val="left" w:pos="13740"/>
+          <w:tab w:val="left" w:pos="14656"/>
+        </w:tabs>
+        <w:spacing w:after="0" w:line="360" w:lineRule="auto"/>
+        <w:jc w:val="both"/>
         <w:rPr>
           <w:rFonts w:asciiTheme="majorBidi" w:eastAsia="Times New Roman" w:hAnsiTheme="majorBidi" w:cstheme="majorBidi"/>
           <w:b/>
@@ -494,34 +506,36 @@
           <w:tab w:val="left" w:pos="14656"/>
         </w:tabs>
         <w:spacing w:after="0" w:line="360" w:lineRule="auto"/>
-        <w:rPr>
-          <w:rFonts w:asciiTheme="majorBidi" w:eastAsia="Times New Roman" w:hAnsiTheme="majorBidi" w:cstheme="majorBidi"/>
-          <w:sz w:val="28"/>
-          <w:szCs w:val="28"/>
-        </w:rPr>
-      </w:pPr>
-    </w:p>
-    <w:p>
-      <w:pPr>
-        <w:tabs>
-          <w:tab w:val="left" w:pos="916"/>
-          <w:tab w:val="left" w:pos="1832"/>
-          <w:tab w:val="left" w:pos="2748"/>
-          <w:tab w:val="left" w:pos="3664"/>
-          <w:tab w:val="left" w:pos="4580"/>
-          <w:tab w:val="left" w:pos="5496"/>
-          <w:tab w:val="left" w:pos="6412"/>
-          <w:tab w:val="left" w:pos="7328"/>
-          <w:tab w:val="left" w:pos="8244"/>
-          <w:tab w:val="left" w:pos="9160"/>
-          <w:tab w:val="left" w:pos="10076"/>
-          <w:tab w:val="left" w:pos="10992"/>
-          <w:tab w:val="left" w:pos="11908"/>
-          <w:tab w:val="left" w:pos="12824"/>
-          <w:tab w:val="left" w:pos="13740"/>
-          <w:tab w:val="left" w:pos="14656"/>
-        </w:tabs>
-        <w:spacing w:after="0" w:line="360" w:lineRule="auto"/>
+        <w:jc w:val="both"/>
+        <w:rPr>
+          <w:rFonts w:asciiTheme="majorBidi" w:eastAsia="Times New Roman" w:hAnsiTheme="majorBidi" w:cstheme="majorBidi"/>
+          <w:sz w:val="28"/>
+          <w:szCs w:val="28"/>
+        </w:rPr>
+      </w:pPr>
+    </w:p>
+    <w:p>
+      <w:pPr>
+        <w:tabs>
+          <w:tab w:val="left" w:pos="916"/>
+          <w:tab w:val="left" w:pos="1832"/>
+          <w:tab w:val="left" w:pos="2748"/>
+          <w:tab w:val="left" w:pos="3664"/>
+          <w:tab w:val="left" w:pos="4580"/>
+          <w:tab w:val="left" w:pos="5496"/>
+          <w:tab w:val="left" w:pos="6412"/>
+          <w:tab w:val="left" w:pos="7328"/>
+          <w:tab w:val="left" w:pos="8244"/>
+          <w:tab w:val="left" w:pos="9160"/>
+          <w:tab w:val="left" w:pos="10076"/>
+          <w:tab w:val="left" w:pos="10992"/>
+          <w:tab w:val="left" w:pos="11908"/>
+          <w:tab w:val="left" w:pos="12824"/>
+          <w:tab w:val="left" w:pos="13740"/>
+          <w:tab w:val="left" w:pos="14656"/>
+        </w:tabs>
+        <w:spacing w:after="0" w:line="360" w:lineRule="auto"/>
+        <w:jc w:val="both"/>
         <w:rPr>
           <w:rFonts w:asciiTheme="majorBidi" w:eastAsia="Times New Roman" w:hAnsiTheme="majorBidi" w:cstheme="majorBidi"/>
           <w:sz w:val="28"/>
@@ -558,6 +572,7 @@
           <w:tab w:val="left" w:pos="14656"/>
         </w:tabs>
         <w:spacing w:after="0" w:line="360" w:lineRule="auto"/>
+        <w:jc w:val="both"/>
         <w:rPr>
           <w:rFonts w:asciiTheme="majorBidi" w:eastAsia="Times New Roman" w:hAnsiTheme="majorBidi" w:cstheme="majorBidi"/>
           <w:sz w:val="28"/>
@@ -610,62 +625,65 @@
           <w:tab w:val="left" w:pos="14656"/>
         </w:tabs>
         <w:spacing w:after="0" w:line="360" w:lineRule="auto"/>
-        <w:rPr>
-          <w:rFonts w:asciiTheme="majorBidi" w:eastAsia="Times New Roman" w:hAnsiTheme="majorBidi" w:cstheme="majorBidi"/>
-          <w:sz w:val="28"/>
-          <w:szCs w:val="28"/>
-        </w:rPr>
-      </w:pPr>
-    </w:p>
-    <w:p>
-      <w:pPr>
-        <w:tabs>
-          <w:tab w:val="left" w:pos="916"/>
-          <w:tab w:val="left" w:pos="1832"/>
-          <w:tab w:val="left" w:pos="2748"/>
-          <w:tab w:val="left" w:pos="3664"/>
-          <w:tab w:val="left" w:pos="4580"/>
-          <w:tab w:val="left" w:pos="5496"/>
-          <w:tab w:val="left" w:pos="6412"/>
-          <w:tab w:val="left" w:pos="7328"/>
-          <w:tab w:val="left" w:pos="8244"/>
-          <w:tab w:val="left" w:pos="9160"/>
-          <w:tab w:val="left" w:pos="10076"/>
-          <w:tab w:val="left" w:pos="10992"/>
-          <w:tab w:val="left" w:pos="11908"/>
-          <w:tab w:val="left" w:pos="12824"/>
-          <w:tab w:val="left" w:pos="13740"/>
-          <w:tab w:val="left" w:pos="14656"/>
-        </w:tabs>
-        <w:spacing w:after="0" w:line="360" w:lineRule="auto"/>
-        <w:rPr>
-          <w:rFonts w:asciiTheme="majorBidi" w:eastAsia="Times New Roman" w:hAnsiTheme="majorBidi" w:cstheme="majorBidi"/>
-          <w:sz w:val="28"/>
-          <w:szCs w:val="28"/>
-        </w:rPr>
-      </w:pPr>
-    </w:p>
-    <w:p>
-      <w:pPr>
-        <w:tabs>
-          <w:tab w:val="left" w:pos="916"/>
-          <w:tab w:val="left" w:pos="1832"/>
-          <w:tab w:val="left" w:pos="2748"/>
-          <w:tab w:val="left" w:pos="3664"/>
-          <w:tab w:val="left" w:pos="4580"/>
-          <w:tab w:val="left" w:pos="5496"/>
-          <w:tab w:val="left" w:pos="6412"/>
-          <w:tab w:val="left" w:pos="7328"/>
-          <w:tab w:val="left" w:pos="8244"/>
-          <w:tab w:val="left" w:pos="9160"/>
-          <w:tab w:val="left" w:pos="10076"/>
-          <w:tab w:val="left" w:pos="10992"/>
-          <w:tab w:val="left" w:pos="11908"/>
-          <w:tab w:val="left" w:pos="12824"/>
-          <w:tab w:val="left" w:pos="13740"/>
-          <w:tab w:val="left" w:pos="14656"/>
-        </w:tabs>
-        <w:spacing w:after="0" w:line="360" w:lineRule="auto"/>
+        <w:jc w:val="both"/>
+        <w:rPr>
+          <w:rFonts w:asciiTheme="majorBidi" w:eastAsia="Times New Roman" w:hAnsiTheme="majorBidi" w:cstheme="majorBidi"/>
+          <w:sz w:val="28"/>
+          <w:szCs w:val="28"/>
+        </w:rPr>
+      </w:pPr>
+    </w:p>
+    <w:p>
+      <w:pPr>
+        <w:tabs>
+          <w:tab w:val="left" w:pos="916"/>
+          <w:tab w:val="left" w:pos="1832"/>
+          <w:tab w:val="left" w:pos="2748"/>
+          <w:tab w:val="left" w:pos="3664"/>
+          <w:tab w:val="left" w:pos="4580"/>
+          <w:tab w:val="left" w:pos="5496"/>
+          <w:tab w:val="left" w:pos="6412"/>
+          <w:tab w:val="left" w:pos="7328"/>
+          <w:tab w:val="left" w:pos="8244"/>
+          <w:tab w:val="left" w:pos="9160"/>
+          <w:tab w:val="left" w:pos="10076"/>
+          <w:tab w:val="left" w:pos="10992"/>
+          <w:tab w:val="left" w:pos="11908"/>
+          <w:tab w:val="left" w:pos="12824"/>
+          <w:tab w:val="left" w:pos="13740"/>
+          <w:tab w:val="left" w:pos="14656"/>
+        </w:tabs>
+        <w:spacing w:after="0" w:line="360" w:lineRule="auto"/>
+        <w:jc w:val="both"/>
+        <w:rPr>
+          <w:rFonts w:asciiTheme="majorBidi" w:eastAsia="Times New Roman" w:hAnsiTheme="majorBidi" w:cstheme="majorBidi"/>
+          <w:sz w:val="28"/>
+          <w:szCs w:val="28"/>
+        </w:rPr>
+      </w:pPr>
+    </w:p>
+    <w:p>
+      <w:pPr>
+        <w:tabs>
+          <w:tab w:val="left" w:pos="916"/>
+          <w:tab w:val="left" w:pos="1832"/>
+          <w:tab w:val="left" w:pos="2748"/>
+          <w:tab w:val="left" w:pos="3664"/>
+          <w:tab w:val="left" w:pos="4580"/>
+          <w:tab w:val="left" w:pos="5496"/>
+          <w:tab w:val="left" w:pos="6412"/>
+          <w:tab w:val="left" w:pos="7328"/>
+          <w:tab w:val="left" w:pos="8244"/>
+          <w:tab w:val="left" w:pos="9160"/>
+          <w:tab w:val="left" w:pos="10076"/>
+          <w:tab w:val="left" w:pos="10992"/>
+          <w:tab w:val="left" w:pos="11908"/>
+          <w:tab w:val="left" w:pos="12824"/>
+          <w:tab w:val="left" w:pos="13740"/>
+          <w:tab w:val="left" w:pos="14656"/>
+        </w:tabs>
+        <w:spacing w:after="0" w:line="360" w:lineRule="auto"/>
+        <w:jc w:val="both"/>
         <w:rPr>
           <w:rFonts w:asciiTheme="majorBidi" w:eastAsia="Times New Roman" w:hAnsiTheme="majorBidi" w:cstheme="majorBidi"/>
           <w:sz w:val="28"/>
@@ -703,6 +721,7 @@
           <w:tab w:val="left" w:pos="14656"/>
         </w:tabs>
         <w:spacing w:after="0" w:line="360" w:lineRule="auto"/>
+        <w:jc w:val="both"/>
         <w:rPr>
           <w:rFonts w:asciiTheme="majorBidi" w:eastAsia="Times New Roman" w:hAnsiTheme="majorBidi" w:cstheme="majorBidi"/>
           <w:sz w:val="28"/>
@@ -736,6 +755,7 @@
           <w:tab w:val="left" w:pos="14656"/>
         </w:tabs>
         <w:spacing w:after="0" w:line="360" w:lineRule="auto"/>
+        <w:jc w:val="both"/>
         <w:rPr>
           <w:rFonts w:asciiTheme="majorBidi" w:eastAsia="Times New Roman" w:hAnsiTheme="majorBidi" w:cstheme="majorBidi"/>
           <w:sz w:val="28"/>
@@ -777,6 +797,7 @@
           <w:tab w:val="left" w:pos="14656"/>
         </w:tabs>
         <w:spacing w:after="0" w:line="360" w:lineRule="auto"/>
+        <w:jc w:val="both"/>
         <w:rPr>
           <w:rFonts w:asciiTheme="majorBidi" w:eastAsia="Times New Roman" w:hAnsiTheme="majorBidi" w:cstheme="majorBidi"/>
           <w:sz w:val="28"/>
@@ -818,6 +839,7 @@
           <w:tab w:val="left" w:pos="14656"/>
         </w:tabs>
         <w:spacing w:after="0" w:line="360" w:lineRule="auto"/>
+        <w:jc w:val="both"/>
         <w:rPr>
           <w:rFonts w:asciiTheme="majorBidi" w:eastAsia="Times New Roman" w:hAnsiTheme="majorBidi" w:cstheme="majorBidi"/>
           <w:sz w:val="28"/>
@@ -859,6 +881,7 @@
           <w:tab w:val="left" w:pos="14656"/>
         </w:tabs>
         <w:spacing w:after="0" w:line="360" w:lineRule="auto"/>
+        <w:jc w:val="both"/>
         <w:rPr>
           <w:rFonts w:asciiTheme="majorBidi" w:eastAsia="Times New Roman" w:hAnsiTheme="majorBidi" w:cstheme="majorBidi"/>
           <w:sz w:val="28"/>
@@ -900,6 +923,7 @@
           <w:tab w:val="left" w:pos="14656"/>
         </w:tabs>
         <w:spacing w:after="0" w:line="360" w:lineRule="auto"/>
+        <w:jc w:val="both"/>
         <w:rPr>
           <w:rFonts w:asciiTheme="majorBidi" w:eastAsia="Times New Roman" w:hAnsiTheme="majorBidi" w:cstheme="majorBidi"/>
           <w:sz w:val="28"/>
@@ -941,6 +965,7 @@
           <w:tab w:val="left" w:pos="14656"/>
         </w:tabs>
         <w:spacing w:after="0" w:line="360" w:lineRule="auto"/>
+        <w:jc w:val="both"/>
         <w:rPr>
           <w:rFonts w:asciiTheme="majorBidi" w:eastAsia="Times New Roman" w:hAnsiTheme="majorBidi" w:cstheme="majorBidi"/>
           <w:sz w:val="28"/>
@@ -982,6 +1007,7 @@
           <w:tab w:val="left" w:pos="14656"/>
         </w:tabs>
         <w:spacing w:after="0" w:line="360" w:lineRule="auto"/>
+        <w:jc w:val="both"/>
         <w:rPr>
           <w:rFonts w:asciiTheme="majorBidi" w:eastAsia="Times New Roman" w:hAnsiTheme="majorBidi" w:cstheme="majorBidi"/>
           <w:sz w:val="28"/>
@@ -1023,6 +1049,7 @@
           <w:tab w:val="left" w:pos="14656"/>
         </w:tabs>
         <w:spacing w:after="0" w:line="360" w:lineRule="auto"/>
+        <w:jc w:val="both"/>
         <w:rPr>
           <w:rFonts w:asciiTheme="majorBidi" w:eastAsia="Times New Roman" w:hAnsiTheme="majorBidi" w:cstheme="majorBidi"/>
           <w:sz w:val="28"/>
@@ -1064,6 +1091,7 @@
           <w:tab w:val="left" w:pos="14656"/>
         </w:tabs>
         <w:spacing w:after="0" w:line="360" w:lineRule="auto"/>
+        <w:jc w:val="both"/>
         <w:rPr>
           <w:rFonts w:asciiTheme="majorBidi" w:eastAsia="Times New Roman" w:hAnsiTheme="majorBidi" w:cstheme="majorBidi"/>
           <w:sz w:val="28"/>
@@ -1105,6 +1133,7 @@
           <w:tab w:val="left" w:pos="14656"/>
         </w:tabs>
         <w:spacing w:after="0" w:line="360" w:lineRule="auto"/>
+        <w:jc w:val="both"/>
         <w:rPr>
           <w:rFonts w:asciiTheme="majorBidi" w:eastAsia="Times New Roman" w:hAnsiTheme="majorBidi" w:cstheme="majorBidi"/>
           <w:sz w:val="28"/>
@@ -1141,34 +1170,36 @@
           <w:tab w:val="left" w:pos="14656"/>
         </w:tabs>
         <w:spacing w:after="0" w:line="360" w:lineRule="auto"/>
-        <w:rPr>
-          <w:rFonts w:asciiTheme="majorBidi" w:eastAsia="Times New Roman" w:hAnsiTheme="majorBidi" w:cstheme="majorBidi"/>
-          <w:sz w:val="28"/>
-          <w:szCs w:val="28"/>
-        </w:rPr>
-      </w:pPr>
-    </w:p>
-    <w:p>
-      <w:pPr>
-        <w:tabs>
-          <w:tab w:val="left" w:pos="916"/>
-          <w:tab w:val="left" w:pos="1832"/>
-          <w:tab w:val="left" w:pos="2748"/>
-          <w:tab w:val="left" w:pos="3664"/>
-          <w:tab w:val="left" w:pos="4580"/>
-          <w:tab w:val="left" w:pos="5496"/>
-          <w:tab w:val="left" w:pos="6412"/>
-          <w:tab w:val="left" w:pos="7328"/>
-          <w:tab w:val="left" w:pos="8244"/>
-          <w:tab w:val="left" w:pos="9160"/>
-          <w:tab w:val="left" w:pos="10076"/>
-          <w:tab w:val="left" w:pos="10992"/>
-          <w:tab w:val="left" w:pos="11908"/>
-          <w:tab w:val="left" w:pos="12824"/>
-          <w:tab w:val="left" w:pos="13740"/>
-          <w:tab w:val="left" w:pos="14656"/>
-        </w:tabs>
-        <w:spacing w:after="0" w:line="360" w:lineRule="auto"/>
+        <w:jc w:val="both"/>
+        <w:rPr>
+          <w:rFonts w:asciiTheme="majorBidi" w:eastAsia="Times New Roman" w:hAnsiTheme="majorBidi" w:cstheme="majorBidi"/>
+          <w:sz w:val="28"/>
+          <w:szCs w:val="28"/>
+        </w:rPr>
+      </w:pPr>
+    </w:p>
+    <w:p>
+      <w:pPr>
+        <w:tabs>
+          <w:tab w:val="left" w:pos="916"/>
+          <w:tab w:val="left" w:pos="1832"/>
+          <w:tab w:val="left" w:pos="2748"/>
+          <w:tab w:val="left" w:pos="3664"/>
+          <w:tab w:val="left" w:pos="4580"/>
+          <w:tab w:val="left" w:pos="5496"/>
+          <w:tab w:val="left" w:pos="6412"/>
+          <w:tab w:val="left" w:pos="7328"/>
+          <w:tab w:val="left" w:pos="8244"/>
+          <w:tab w:val="left" w:pos="9160"/>
+          <w:tab w:val="left" w:pos="10076"/>
+          <w:tab w:val="left" w:pos="10992"/>
+          <w:tab w:val="left" w:pos="11908"/>
+          <w:tab w:val="left" w:pos="12824"/>
+          <w:tab w:val="left" w:pos="13740"/>
+          <w:tab w:val="left" w:pos="14656"/>
+        </w:tabs>
+        <w:spacing w:after="0" w:line="360" w:lineRule="auto"/>
+        <w:jc w:val="both"/>
         <w:rPr>
           <w:rFonts w:asciiTheme="majorBidi" w:eastAsia="Times New Roman" w:hAnsiTheme="majorBidi" w:cstheme="majorBidi"/>
           <w:b/>
@@ -1209,6 +1240,7 @@
           <w:tab w:val="left" w:pos="14656"/>
         </w:tabs>
         <w:spacing w:after="0" w:line="360" w:lineRule="auto"/>
+        <w:jc w:val="both"/>
         <w:rPr>
           <w:rFonts w:asciiTheme="majorBidi" w:eastAsia="Times New Roman" w:hAnsiTheme="majorBidi" w:cstheme="majorBidi"/>
           <w:b/>
@@ -1244,6 +1276,7 @@
           <w:tab w:val="left" w:pos="14656"/>
         </w:tabs>
         <w:spacing w:after="0" w:line="360" w:lineRule="auto"/>
+        <w:jc w:val="both"/>
         <w:rPr>
           <w:rFonts w:asciiTheme="majorBidi" w:eastAsia="Times New Roman" w:hAnsiTheme="majorBidi" w:cstheme="majorBidi"/>
           <w:sz w:val="28"/>
@@ -1285,6 +1318,7 @@
           <w:tab w:val="left" w:pos="14656"/>
         </w:tabs>
         <w:spacing w:after="0" w:line="360" w:lineRule="auto"/>
+        <w:jc w:val="both"/>
         <w:rPr>
           <w:rFonts w:asciiTheme="majorBidi" w:eastAsia="Times New Roman" w:hAnsiTheme="majorBidi" w:cstheme="majorBidi"/>
           <w:sz w:val="28"/>
@@ -1326,6 +1360,7 @@
           <w:tab w:val="left" w:pos="14656"/>
         </w:tabs>
         <w:spacing w:after="0" w:line="360" w:lineRule="auto"/>
+        <w:jc w:val="both"/>
         <w:rPr>
           <w:rFonts w:asciiTheme="majorBidi" w:eastAsia="Times New Roman" w:hAnsiTheme="majorBidi" w:cstheme="majorBidi"/>
           <w:sz w:val="28"/>
@@ -1367,6 +1402,7 @@
           <w:tab w:val="left" w:pos="14656"/>
         </w:tabs>
         <w:spacing w:after="0" w:line="360" w:lineRule="auto"/>
+        <w:jc w:val="both"/>
         <w:rPr>
           <w:rFonts w:asciiTheme="majorBidi" w:eastAsia="Times New Roman" w:hAnsiTheme="majorBidi" w:cstheme="majorBidi"/>
           <w:sz w:val="28"/>
@@ -1403,34 +1439,36 @@
           <w:tab w:val="left" w:pos="14656"/>
         </w:tabs>
         <w:spacing w:after="0" w:line="360" w:lineRule="auto"/>
-        <w:rPr>
-          <w:rFonts w:asciiTheme="majorBidi" w:eastAsia="Times New Roman" w:hAnsiTheme="majorBidi" w:cstheme="majorBidi"/>
-          <w:sz w:val="28"/>
-          <w:szCs w:val="28"/>
-        </w:rPr>
-      </w:pPr>
-    </w:p>
-    <w:p>
-      <w:pPr>
-        <w:tabs>
-          <w:tab w:val="left" w:pos="916"/>
-          <w:tab w:val="left" w:pos="1832"/>
-          <w:tab w:val="left" w:pos="2748"/>
-          <w:tab w:val="left" w:pos="3664"/>
-          <w:tab w:val="left" w:pos="4580"/>
-          <w:tab w:val="left" w:pos="5496"/>
-          <w:tab w:val="left" w:pos="6412"/>
-          <w:tab w:val="left" w:pos="7328"/>
-          <w:tab w:val="left" w:pos="8244"/>
-          <w:tab w:val="left" w:pos="9160"/>
-          <w:tab w:val="left" w:pos="10076"/>
-          <w:tab w:val="left" w:pos="10992"/>
-          <w:tab w:val="left" w:pos="11908"/>
-          <w:tab w:val="left" w:pos="12824"/>
-          <w:tab w:val="left" w:pos="13740"/>
-          <w:tab w:val="left" w:pos="14656"/>
-        </w:tabs>
-        <w:spacing w:after="0" w:line="360" w:lineRule="auto"/>
+        <w:jc w:val="both"/>
+        <w:rPr>
+          <w:rFonts w:asciiTheme="majorBidi" w:eastAsia="Times New Roman" w:hAnsiTheme="majorBidi" w:cstheme="majorBidi"/>
+          <w:sz w:val="28"/>
+          <w:szCs w:val="28"/>
+        </w:rPr>
+      </w:pPr>
+    </w:p>
+    <w:p>
+      <w:pPr>
+        <w:tabs>
+          <w:tab w:val="left" w:pos="916"/>
+          <w:tab w:val="left" w:pos="1832"/>
+          <w:tab w:val="left" w:pos="2748"/>
+          <w:tab w:val="left" w:pos="3664"/>
+          <w:tab w:val="left" w:pos="4580"/>
+          <w:tab w:val="left" w:pos="5496"/>
+          <w:tab w:val="left" w:pos="6412"/>
+          <w:tab w:val="left" w:pos="7328"/>
+          <w:tab w:val="left" w:pos="8244"/>
+          <w:tab w:val="left" w:pos="9160"/>
+          <w:tab w:val="left" w:pos="10076"/>
+          <w:tab w:val="left" w:pos="10992"/>
+          <w:tab w:val="left" w:pos="11908"/>
+          <w:tab w:val="left" w:pos="12824"/>
+          <w:tab w:val="left" w:pos="13740"/>
+          <w:tab w:val="left" w:pos="14656"/>
+        </w:tabs>
+        <w:spacing w:after="0" w:line="360" w:lineRule="auto"/>
+        <w:jc w:val="both"/>
         <w:rPr>
           <w:rFonts w:asciiTheme="majorBidi" w:eastAsia="Times New Roman" w:hAnsiTheme="majorBidi" w:cstheme="majorBidi"/>
           <w:b/>
@@ -1474,34 +1512,36 @@
           <w:tab w:val="left" w:pos="14656"/>
         </w:tabs>
         <w:spacing w:after="0" w:line="360" w:lineRule="auto"/>
-        <w:rPr>
-          <w:rFonts w:asciiTheme="majorBidi" w:eastAsia="Times New Roman" w:hAnsiTheme="majorBidi" w:cstheme="majorBidi"/>
-          <w:sz w:val="28"/>
-          <w:szCs w:val="28"/>
-        </w:rPr>
-      </w:pPr>
-    </w:p>
-    <w:p>
-      <w:pPr>
-        <w:tabs>
-          <w:tab w:val="left" w:pos="916"/>
-          <w:tab w:val="left" w:pos="1832"/>
-          <w:tab w:val="left" w:pos="2748"/>
-          <w:tab w:val="left" w:pos="3664"/>
-          <w:tab w:val="left" w:pos="4580"/>
-          <w:tab w:val="left" w:pos="5496"/>
-          <w:tab w:val="left" w:pos="6412"/>
-          <w:tab w:val="left" w:pos="7328"/>
-          <w:tab w:val="left" w:pos="8244"/>
-          <w:tab w:val="left" w:pos="9160"/>
-          <w:tab w:val="left" w:pos="10076"/>
-          <w:tab w:val="left" w:pos="10992"/>
-          <w:tab w:val="left" w:pos="11908"/>
-          <w:tab w:val="left" w:pos="12824"/>
-          <w:tab w:val="left" w:pos="13740"/>
-          <w:tab w:val="left" w:pos="14656"/>
-        </w:tabs>
-        <w:spacing w:after="0" w:line="360" w:lineRule="auto"/>
+        <w:jc w:val="both"/>
+        <w:rPr>
+          <w:rFonts w:asciiTheme="majorBidi" w:eastAsia="Times New Roman" w:hAnsiTheme="majorBidi" w:cstheme="majorBidi"/>
+          <w:sz w:val="28"/>
+          <w:szCs w:val="28"/>
+        </w:rPr>
+      </w:pPr>
+    </w:p>
+    <w:p>
+      <w:pPr>
+        <w:tabs>
+          <w:tab w:val="left" w:pos="916"/>
+          <w:tab w:val="left" w:pos="1832"/>
+          <w:tab w:val="left" w:pos="2748"/>
+          <w:tab w:val="left" w:pos="3664"/>
+          <w:tab w:val="left" w:pos="4580"/>
+          <w:tab w:val="left" w:pos="5496"/>
+          <w:tab w:val="left" w:pos="6412"/>
+          <w:tab w:val="left" w:pos="7328"/>
+          <w:tab w:val="left" w:pos="8244"/>
+          <w:tab w:val="left" w:pos="9160"/>
+          <w:tab w:val="left" w:pos="10076"/>
+          <w:tab w:val="left" w:pos="10992"/>
+          <w:tab w:val="left" w:pos="11908"/>
+          <w:tab w:val="left" w:pos="12824"/>
+          <w:tab w:val="left" w:pos="13740"/>
+          <w:tab w:val="left" w:pos="14656"/>
+        </w:tabs>
+        <w:spacing w:after="0" w:line="360" w:lineRule="auto"/>
+        <w:jc w:val="both"/>
         <w:rPr>
           <w:rFonts w:asciiTheme="majorBidi" w:eastAsia="Times New Roman" w:hAnsiTheme="majorBidi" w:cstheme="majorBidi"/>
           <w:b/>
@@ -1532,6 +1572,7 @@
           <w:tab w:val="left" w:pos="14656"/>
         </w:tabs>
         <w:spacing w:after="0" w:line="360" w:lineRule="auto"/>
+        <w:jc w:val="both"/>
         <w:rPr>
           <w:rFonts w:asciiTheme="majorBidi" w:eastAsia="Times New Roman" w:hAnsiTheme="majorBidi" w:cstheme="majorBidi"/>
           <w:b/>
@@ -1562,6 +1603,7 @@
           <w:tab w:val="left" w:pos="14656"/>
         </w:tabs>
         <w:spacing w:after="0" w:line="360" w:lineRule="auto"/>
+        <w:jc w:val="both"/>
         <w:rPr>
           <w:rFonts w:asciiTheme="majorBidi" w:eastAsia="Times New Roman" w:hAnsiTheme="majorBidi" w:cstheme="majorBidi"/>
           <w:b/>
@@ -1592,6 +1634,7 @@
           <w:tab w:val="left" w:pos="14656"/>
         </w:tabs>
         <w:spacing w:after="0" w:line="360" w:lineRule="auto"/>
+        <w:jc w:val="both"/>
         <w:rPr>
           <w:rFonts w:asciiTheme="majorBidi" w:eastAsia="Times New Roman" w:hAnsiTheme="majorBidi" w:cstheme="majorBidi"/>
           <w:b/>
@@ -1622,6 +1665,7 @@
           <w:tab w:val="left" w:pos="14656"/>
         </w:tabs>
         <w:spacing w:after="0" w:line="360" w:lineRule="auto"/>
+        <w:jc w:val="both"/>
         <w:rPr>
           <w:rFonts w:asciiTheme="majorBidi" w:eastAsia="Times New Roman" w:hAnsiTheme="majorBidi" w:cstheme="majorBidi"/>
           <w:b/>
@@ -1667,6 +1711,7 @@
           <w:tab w:val="left" w:pos="14656"/>
         </w:tabs>
         <w:spacing w:after="0" w:line="360" w:lineRule="auto"/>
+        <w:jc w:val="both"/>
         <w:rPr>
           <w:rFonts w:asciiTheme="majorBidi" w:eastAsia="Times New Roman" w:hAnsiTheme="majorBidi" w:cstheme="majorBidi"/>
           <w:b/>
@@ -1710,6 +1755,7 @@
           <w:tab w:val="left" w:pos="14656"/>
         </w:tabs>
         <w:spacing w:after="0" w:line="360" w:lineRule="auto"/>
+        <w:jc w:val="both"/>
         <w:rPr>
           <w:rFonts w:asciiTheme="majorBidi" w:eastAsia="Times New Roman" w:hAnsiTheme="majorBidi" w:cstheme="majorBidi"/>
           <w:b/>
@@ -1753,6 +1799,7 @@
           <w:tab w:val="left" w:pos="14656"/>
         </w:tabs>
         <w:spacing w:after="0" w:line="360" w:lineRule="auto"/>
+        <w:jc w:val="both"/>
         <w:rPr>
           <w:rFonts w:asciiTheme="majorBidi" w:eastAsia="Times New Roman" w:hAnsiTheme="majorBidi" w:cstheme="majorBidi"/>
           <w:b/>
@@ -1817,34 +1864,36 @@
           <w:tab w:val="left" w:pos="14656"/>
         </w:tabs>
         <w:spacing w:after="0" w:line="360" w:lineRule="auto"/>
-        <w:rPr>
-          <w:rFonts w:asciiTheme="majorBidi" w:eastAsia="Times New Roman" w:hAnsiTheme="majorBidi" w:cstheme="majorBidi"/>
-          <w:sz w:val="28"/>
-          <w:szCs w:val="28"/>
-        </w:rPr>
-      </w:pPr>
-    </w:p>
-    <w:p>
-      <w:pPr>
-        <w:tabs>
-          <w:tab w:val="left" w:pos="916"/>
-          <w:tab w:val="left" w:pos="1832"/>
-          <w:tab w:val="left" w:pos="2748"/>
-          <w:tab w:val="left" w:pos="3664"/>
-          <w:tab w:val="left" w:pos="4580"/>
-          <w:tab w:val="left" w:pos="5496"/>
-          <w:tab w:val="left" w:pos="6412"/>
-          <w:tab w:val="left" w:pos="7328"/>
-          <w:tab w:val="left" w:pos="8244"/>
-          <w:tab w:val="left" w:pos="9160"/>
-          <w:tab w:val="left" w:pos="10076"/>
-          <w:tab w:val="left" w:pos="10992"/>
-          <w:tab w:val="left" w:pos="11908"/>
-          <w:tab w:val="left" w:pos="12824"/>
-          <w:tab w:val="left" w:pos="13740"/>
-          <w:tab w:val="left" w:pos="14656"/>
-        </w:tabs>
-        <w:spacing w:after="0" w:line="360" w:lineRule="auto"/>
+        <w:jc w:val="both"/>
+        <w:rPr>
+          <w:rFonts w:asciiTheme="majorBidi" w:eastAsia="Times New Roman" w:hAnsiTheme="majorBidi" w:cstheme="majorBidi"/>
+          <w:sz w:val="28"/>
+          <w:szCs w:val="28"/>
+        </w:rPr>
+      </w:pPr>
+    </w:p>
+    <w:p>
+      <w:pPr>
+        <w:tabs>
+          <w:tab w:val="left" w:pos="916"/>
+          <w:tab w:val="left" w:pos="1832"/>
+          <w:tab w:val="left" w:pos="2748"/>
+          <w:tab w:val="left" w:pos="3664"/>
+          <w:tab w:val="left" w:pos="4580"/>
+          <w:tab w:val="left" w:pos="5496"/>
+          <w:tab w:val="left" w:pos="6412"/>
+          <w:tab w:val="left" w:pos="7328"/>
+          <w:tab w:val="left" w:pos="8244"/>
+          <w:tab w:val="left" w:pos="9160"/>
+          <w:tab w:val="left" w:pos="10076"/>
+          <w:tab w:val="left" w:pos="10992"/>
+          <w:tab w:val="left" w:pos="11908"/>
+          <w:tab w:val="left" w:pos="12824"/>
+          <w:tab w:val="left" w:pos="13740"/>
+          <w:tab w:val="left" w:pos="14656"/>
+        </w:tabs>
+        <w:spacing w:after="0" w:line="360" w:lineRule="auto"/>
+        <w:jc w:val="both"/>
         <w:rPr>
           <w:rFonts w:asciiTheme="majorBidi" w:eastAsia="Times New Roman" w:hAnsiTheme="majorBidi" w:cstheme="majorBidi"/>
           <w:sz w:val="28"/>
@@ -1855,6 +1904,7 @@
     <w:p>
       <w:pPr>
         <w:spacing w:line="360" w:lineRule="auto"/>
+        <w:jc w:val="both"/>
         <w:rPr>
           <w:rFonts w:asciiTheme="majorBidi" w:eastAsia="Times New Roman" w:hAnsiTheme="majorBidi" w:cstheme="majorBidi"/>
           <w:sz w:val="28"/>
@@ -1873,6 +1923,7 @@
     <w:p>
       <w:pPr>
         <w:spacing w:line="360" w:lineRule="auto"/>
+        <w:jc w:val="both"/>
         <w:rPr>
           <w:rFonts w:asciiTheme="majorBidi" w:hAnsiTheme="majorBidi" w:cstheme="majorBidi"/>
           <w:b/>
@@ -1901,6 +1952,7 @@
           <w:numId w:val="1"/>
         </w:numPr>
         <w:spacing w:line="360" w:lineRule="auto"/>
+        <w:jc w:val="both"/>
         <w:rPr>
           <w:rFonts w:asciiTheme="majorBidi" w:hAnsiTheme="majorBidi" w:cstheme="majorBidi"/>
           <w:b/>
@@ -1954,6 +2006,7 @@
           <w:tab w:val="left" w:pos="14656"/>
         </w:tabs>
         <w:spacing w:after="0" w:line="360" w:lineRule="auto"/>
+        <w:jc w:val="both"/>
         <w:rPr>
           <w:rFonts w:ascii="Courier New" w:eastAsia="Times New Roman" w:hAnsi="Courier New" w:cs="Courier New"/>
           <w:sz w:val="20"/>
@@ -2001,6 +2054,7 @@
           <w:tab w:val="left" w:pos="14656"/>
         </w:tabs>
         <w:spacing w:after="0" w:line="360" w:lineRule="auto"/>
+        <w:jc w:val="both"/>
         <w:rPr>
           <w:rFonts w:ascii="Courier New" w:eastAsia="Times New Roman" w:hAnsi="Courier New" w:cs="Courier New"/>
           <w:sz w:val="20"/>
@@ -2029,6 +2083,7 @@
           <w:tab w:val="left" w:pos="14656"/>
         </w:tabs>
         <w:spacing w:after="0" w:line="360" w:lineRule="auto"/>
+        <w:jc w:val="both"/>
         <w:rPr>
           <w:rFonts w:ascii="Courier New" w:eastAsia="Times New Roman" w:hAnsi="Courier New" w:cs="Courier New"/>
           <w:sz w:val="20"/>
@@ -2057,6 +2112,7 @@
           <w:tab w:val="left" w:pos="14656"/>
         </w:tabs>
         <w:spacing w:after="0" w:line="360" w:lineRule="auto"/>
+        <w:jc w:val="both"/>
         <w:rPr>
           <w:rFonts w:asciiTheme="majorBidi" w:eastAsia="Times New Roman" w:hAnsiTheme="majorBidi" w:cstheme="majorBidi"/>
           <w:b/>
@@ -2097,6 +2153,7 @@
           <w:tab w:val="left" w:pos="14656"/>
         </w:tabs>
         <w:spacing w:after="0" w:line="360" w:lineRule="auto"/>
+        <w:jc w:val="both"/>
         <w:rPr>
           <w:rFonts w:asciiTheme="majorBidi" w:eastAsia="Times New Roman" w:hAnsiTheme="majorBidi" w:cstheme="majorBidi"/>
           <w:b/>
@@ -2132,6 +2189,7 @@
           <w:tab w:val="left" w:pos="14656"/>
         </w:tabs>
         <w:spacing w:after="0" w:line="360" w:lineRule="auto"/>
+        <w:jc w:val="both"/>
         <w:rPr>
           <w:rFonts w:asciiTheme="majorBidi" w:eastAsia="Times New Roman" w:hAnsiTheme="majorBidi" w:cstheme="majorBidi"/>
           <w:sz w:val="28"/>
@@ -2173,6 +2231,7 @@
           <w:tab w:val="left" w:pos="14656"/>
         </w:tabs>
         <w:spacing w:after="0" w:line="360" w:lineRule="auto"/>
+        <w:jc w:val="both"/>
         <w:rPr>
           <w:rFonts w:asciiTheme="majorBidi" w:eastAsia="Times New Roman" w:hAnsiTheme="majorBidi" w:cstheme="majorBidi"/>
           <w:sz w:val="28"/>
@@ -2224,6 +2283,7 @@
           <w:tab w:val="left" w:pos="14656"/>
         </w:tabs>
         <w:spacing w:after="0" w:line="360" w:lineRule="auto"/>
+        <w:jc w:val="both"/>
         <w:rPr>
           <w:rFonts w:asciiTheme="majorBidi" w:eastAsia="Times New Roman" w:hAnsiTheme="majorBidi" w:cstheme="majorBidi"/>
           <w:sz w:val="28"/>
@@ -2273,6 +2333,7 @@
           <w:tab w:val="left" w:pos="14656"/>
         </w:tabs>
         <w:spacing w:after="0" w:line="360" w:lineRule="auto"/>
+        <w:jc w:val="both"/>
         <w:rPr>
           <w:rFonts w:asciiTheme="majorBidi" w:eastAsia="Times New Roman" w:hAnsiTheme="majorBidi" w:cstheme="majorBidi"/>
           <w:sz w:val="28"/>
@@ -2314,6 +2375,7 @@
           <w:tab w:val="left" w:pos="14656"/>
         </w:tabs>
         <w:spacing w:after="0" w:line="360" w:lineRule="auto"/>
+        <w:jc w:val="both"/>
         <w:rPr>
           <w:rFonts w:asciiTheme="majorBidi" w:eastAsia="Times New Roman" w:hAnsiTheme="majorBidi" w:cstheme="majorBidi"/>
           <w:sz w:val="28"/>
@@ -2363,6 +2425,7 @@
           <w:tab w:val="left" w:pos="14656"/>
         </w:tabs>
         <w:spacing w:after="0" w:line="360" w:lineRule="auto"/>
+        <w:jc w:val="both"/>
         <w:rPr>
           <w:rFonts w:asciiTheme="majorBidi" w:eastAsia="Times New Roman" w:hAnsiTheme="majorBidi" w:cstheme="majorBidi"/>
           <w:sz w:val="28"/>
@@ -2422,6 +2485,7 @@
           <w:tab w:val="left" w:pos="14656"/>
         </w:tabs>
         <w:spacing w:after="0" w:line="360" w:lineRule="auto"/>
+        <w:jc w:val="both"/>
         <w:rPr>
           <w:rFonts w:asciiTheme="majorBidi" w:eastAsia="Times New Roman" w:hAnsiTheme="majorBidi" w:cstheme="majorBidi"/>
           <w:sz w:val="28"/>
@@ -2473,6 +2537,7 @@
           <w:tab w:val="left" w:pos="14656"/>
         </w:tabs>
         <w:spacing w:after="0" w:line="360" w:lineRule="auto"/>
+        <w:jc w:val="both"/>
         <w:rPr>
           <w:rFonts w:asciiTheme="majorBidi" w:eastAsia="Times New Roman" w:hAnsiTheme="majorBidi" w:cstheme="majorBidi"/>
           <w:sz w:val="28"/>
@@ -2514,6 +2579,7 @@
           <w:tab w:val="left" w:pos="14656"/>
         </w:tabs>
         <w:spacing w:after="0" w:line="360" w:lineRule="auto"/>
+        <w:jc w:val="both"/>
         <w:rPr>
           <w:rFonts w:asciiTheme="majorBidi" w:eastAsia="Times New Roman" w:hAnsiTheme="majorBidi" w:cstheme="majorBidi"/>
           <w:sz w:val="28"/>
@@ -2555,6 +2621,7 @@
           <w:tab w:val="left" w:pos="14656"/>
         </w:tabs>
         <w:spacing w:after="0" w:line="360" w:lineRule="auto"/>
+        <w:jc w:val="both"/>
         <w:rPr>
           <w:rFonts w:asciiTheme="majorBidi" w:eastAsia="Times New Roman" w:hAnsiTheme="majorBidi" w:cstheme="majorBidi"/>
           <w:sz w:val="28"/>
@@ -2596,6 +2663,7 @@
           <w:tab w:val="left" w:pos="14656"/>
         </w:tabs>
         <w:spacing w:after="0" w:line="360" w:lineRule="auto"/>
+        <w:jc w:val="both"/>
         <w:rPr>
           <w:rFonts w:asciiTheme="majorBidi" w:eastAsia="Times New Roman" w:hAnsiTheme="majorBidi" w:cstheme="majorBidi"/>
           <w:sz w:val="28"/>
@@ -2647,6 +2715,7 @@
           <w:tab w:val="left" w:pos="14656"/>
         </w:tabs>
         <w:spacing w:after="0" w:line="360" w:lineRule="auto"/>
+        <w:jc w:val="both"/>
         <w:rPr>
           <w:rFonts w:asciiTheme="majorBidi" w:eastAsia="Times New Roman" w:hAnsiTheme="majorBidi" w:cstheme="majorBidi"/>
           <w:sz w:val="28"/>
@@ -2700,6 +2769,7 @@
           <w:tab w:val="left" w:pos="14656"/>
         </w:tabs>
         <w:spacing w:after="0" w:line="360" w:lineRule="auto"/>
+        <w:jc w:val="both"/>
         <w:rPr>
           <w:rFonts w:asciiTheme="majorBidi" w:eastAsia="Times New Roman" w:hAnsiTheme="majorBidi" w:cstheme="majorBidi"/>
           <w:sz w:val="28"/>
@@ -2777,6 +2847,7 @@
           <w:tab w:val="left" w:pos="14656"/>
         </w:tabs>
         <w:spacing w:after="0" w:line="360" w:lineRule="auto"/>
+        <w:jc w:val="both"/>
         <w:rPr>
           <w:rFonts w:asciiTheme="majorBidi" w:eastAsia="Times New Roman" w:hAnsiTheme="majorBidi" w:cstheme="majorBidi"/>
           <w:sz w:val="28"/>
@@ -2840,6 +2911,7 @@
           <w:tab w:val="left" w:pos="14656"/>
         </w:tabs>
         <w:spacing w:after="0" w:line="360" w:lineRule="auto"/>
+        <w:jc w:val="both"/>
         <w:rPr>
           <w:rFonts w:asciiTheme="majorBidi" w:eastAsia="Times New Roman" w:hAnsiTheme="majorBidi" w:cstheme="majorBidi"/>
           <w:sz w:val="28"/>
@@ -2917,6 +2989,7 @@
           <w:tab w:val="left" w:pos="14656"/>
         </w:tabs>
         <w:spacing w:after="0" w:line="240" w:lineRule="auto"/>
+        <w:jc w:val="both"/>
         <w:rPr>
           <w:rFonts w:asciiTheme="majorBidi" w:eastAsia="Times New Roman" w:hAnsiTheme="majorBidi" w:cstheme="majorBidi"/>
           <w:sz w:val="28"/>
@@ -2966,6 +3039,7 @@
           <w:tab w:val="left" w:pos="14656"/>
         </w:tabs>
         <w:spacing w:after="0" w:line="240" w:lineRule="auto"/>
+        <w:jc w:val="both"/>
         <w:rPr>
           <w:rFonts w:asciiTheme="majorBidi" w:eastAsia="Times New Roman" w:hAnsiTheme="majorBidi" w:cstheme="majorBidi"/>
           <w:sz w:val="28"/>
@@ -3041,6 +3115,7 @@
           <w:tab w:val="left" w:pos="14656"/>
         </w:tabs>
         <w:spacing w:after="0" w:line="240" w:lineRule="auto"/>
+        <w:jc w:val="both"/>
         <w:rPr>
           <w:rFonts w:asciiTheme="majorBidi" w:eastAsia="Times New Roman" w:hAnsiTheme="majorBidi" w:cstheme="majorBidi"/>
           <w:sz w:val="28"/>
@@ -3105,6 +3180,7 @@
           <w:tab w:val="left" w:pos="14656"/>
         </w:tabs>
         <w:spacing w:after="0" w:line="360" w:lineRule="auto"/>
+        <w:jc w:val="both"/>
         <w:rPr>
           <w:rFonts w:ascii="Courier New" w:eastAsia="Times New Roman" w:hAnsi="Courier New" w:cs="Courier New"/>
           <w:sz w:val="20"/>
@@ -3133,6 +3209,7 @@
           <w:tab w:val="left" w:pos="14656"/>
         </w:tabs>
         <w:spacing w:after="0" w:line="360" w:lineRule="auto"/>
+        <w:jc w:val="both"/>
         <w:rPr>
           <w:rFonts w:asciiTheme="majorBidi" w:eastAsia="Times New Roman" w:hAnsiTheme="majorBidi" w:cstheme="majorBidi"/>
           <w:b/>
@@ -3173,6 +3250,7 @@
           <w:tab w:val="left" w:pos="14656"/>
         </w:tabs>
         <w:spacing w:after="0" w:line="360" w:lineRule="auto"/>
+        <w:jc w:val="both"/>
         <w:rPr>
           <w:rFonts w:asciiTheme="majorBidi" w:eastAsia="Times New Roman" w:hAnsiTheme="majorBidi" w:cstheme="majorBidi"/>
           <w:sz w:val="28"/>
@@ -3253,34 +3331,36 @@
           <w:tab w:val="left" w:pos="14656"/>
         </w:tabs>
         <w:spacing w:after="0" w:line="360" w:lineRule="auto"/>
-        <w:rPr>
-          <w:rFonts w:asciiTheme="majorBidi" w:eastAsia="Times New Roman" w:hAnsiTheme="majorBidi" w:cstheme="majorBidi"/>
-          <w:sz w:val="28"/>
-          <w:szCs w:val="28"/>
-        </w:rPr>
-      </w:pPr>
-    </w:p>
-    <w:p>
-      <w:pPr>
-        <w:tabs>
-          <w:tab w:val="left" w:pos="916"/>
-          <w:tab w:val="left" w:pos="1832"/>
-          <w:tab w:val="left" w:pos="2748"/>
-          <w:tab w:val="left" w:pos="3664"/>
-          <w:tab w:val="left" w:pos="4580"/>
-          <w:tab w:val="left" w:pos="5496"/>
-          <w:tab w:val="left" w:pos="6412"/>
-          <w:tab w:val="left" w:pos="7328"/>
-          <w:tab w:val="left" w:pos="8244"/>
-          <w:tab w:val="left" w:pos="9160"/>
-          <w:tab w:val="left" w:pos="10076"/>
-          <w:tab w:val="left" w:pos="10992"/>
-          <w:tab w:val="left" w:pos="11908"/>
-          <w:tab w:val="left" w:pos="12824"/>
-          <w:tab w:val="left" w:pos="13740"/>
-          <w:tab w:val="left" w:pos="14656"/>
-        </w:tabs>
-        <w:spacing w:after="0" w:line="360" w:lineRule="auto"/>
+        <w:jc w:val="both"/>
+        <w:rPr>
+          <w:rFonts w:asciiTheme="majorBidi" w:eastAsia="Times New Roman" w:hAnsiTheme="majorBidi" w:cstheme="majorBidi"/>
+          <w:sz w:val="28"/>
+          <w:szCs w:val="28"/>
+        </w:rPr>
+      </w:pPr>
+    </w:p>
+    <w:p>
+      <w:pPr>
+        <w:tabs>
+          <w:tab w:val="left" w:pos="916"/>
+          <w:tab w:val="left" w:pos="1832"/>
+          <w:tab w:val="left" w:pos="2748"/>
+          <w:tab w:val="left" w:pos="3664"/>
+          <w:tab w:val="left" w:pos="4580"/>
+          <w:tab w:val="left" w:pos="5496"/>
+          <w:tab w:val="left" w:pos="6412"/>
+          <w:tab w:val="left" w:pos="7328"/>
+          <w:tab w:val="left" w:pos="8244"/>
+          <w:tab w:val="left" w:pos="9160"/>
+          <w:tab w:val="left" w:pos="10076"/>
+          <w:tab w:val="left" w:pos="10992"/>
+          <w:tab w:val="left" w:pos="11908"/>
+          <w:tab w:val="left" w:pos="12824"/>
+          <w:tab w:val="left" w:pos="13740"/>
+          <w:tab w:val="left" w:pos="14656"/>
+        </w:tabs>
+        <w:spacing w:after="0" w:line="360" w:lineRule="auto"/>
+        <w:jc w:val="both"/>
         <w:rPr>
           <w:rFonts w:asciiTheme="majorBidi" w:eastAsia="Times New Roman" w:hAnsiTheme="majorBidi" w:cstheme="majorBidi"/>
           <w:sz w:val="28"/>
@@ -3322,6 +3402,7 @@
           <w:tab w:val="left" w:pos="14656"/>
         </w:tabs>
         <w:spacing w:after="0" w:line="360" w:lineRule="auto"/>
+        <w:jc w:val="both"/>
         <w:rPr>
           <w:rFonts w:asciiTheme="majorBidi" w:eastAsia="Times New Roman" w:hAnsiTheme="majorBidi" w:cstheme="majorBidi"/>
           <w:b/>
@@ -3363,6 +3444,7 @@
           <w:tab w:val="left" w:pos="14656"/>
         </w:tabs>
         <w:spacing w:after="0" w:line="360" w:lineRule="auto"/>
+        <w:jc w:val="both"/>
         <w:rPr>
           <w:rFonts w:asciiTheme="majorBidi" w:eastAsia="Times New Roman" w:hAnsiTheme="majorBidi" w:cstheme="majorBidi"/>
           <w:sz w:val="28"/>
@@ -3400,6 +3482,7 @@
           <w:tab w:val="left" w:pos="14656"/>
         </w:tabs>
         <w:spacing w:after="0" w:line="360" w:lineRule="auto"/>
+        <w:jc w:val="both"/>
         <w:rPr>
           <w:rFonts w:asciiTheme="majorBidi" w:eastAsia="Times New Roman" w:hAnsiTheme="majorBidi" w:cstheme="majorBidi"/>
           <w:sz w:val="28"/>
@@ -3441,6 +3524,7 @@
           <w:tab w:val="left" w:pos="14656"/>
         </w:tabs>
         <w:spacing w:after="0" w:line="360" w:lineRule="auto"/>
+        <w:jc w:val="both"/>
         <w:rPr>
           <w:rFonts w:asciiTheme="majorBidi" w:eastAsia="Times New Roman" w:hAnsiTheme="majorBidi" w:cstheme="majorBidi"/>
           <w:sz w:val="28"/>
@@ -3482,6 +3566,7 @@
           <w:tab w:val="left" w:pos="14656"/>
         </w:tabs>
         <w:spacing w:after="0" w:line="360" w:lineRule="auto"/>
+        <w:jc w:val="both"/>
         <w:rPr>
           <w:rFonts w:asciiTheme="majorBidi" w:eastAsia="Times New Roman" w:hAnsiTheme="majorBidi" w:cstheme="majorBidi"/>
           <w:sz w:val="28"/>
@@ -3523,6 +3608,7 @@
           <w:tab w:val="left" w:pos="14656"/>
         </w:tabs>
         <w:spacing w:after="0" w:line="360" w:lineRule="auto"/>
+        <w:jc w:val="both"/>
         <w:rPr>
           <w:rFonts w:asciiTheme="majorBidi" w:eastAsia="Times New Roman" w:hAnsiTheme="majorBidi" w:cstheme="majorBidi"/>
           <w:sz w:val="28"/>
@@ -3559,6 +3645,7 @@
           <w:tab w:val="left" w:pos="14656"/>
         </w:tabs>
         <w:spacing w:after="0" w:line="360" w:lineRule="auto"/>
+        <w:jc w:val="both"/>
         <w:rPr>
           <w:rFonts w:asciiTheme="majorBidi" w:eastAsia="Times New Roman" w:hAnsiTheme="majorBidi" w:cstheme="majorBidi"/>
           <w:sz w:val="28"/>
@@ -3603,6 +3690,7 @@
           <w:tab w:val="left" w:pos="14656"/>
         </w:tabs>
         <w:spacing w:after="0" w:line="360" w:lineRule="auto"/>
+        <w:jc w:val="both"/>
         <w:rPr>
           <w:rFonts w:asciiTheme="majorBidi" w:eastAsia="Times New Roman" w:hAnsiTheme="majorBidi" w:cstheme="majorBidi"/>
           <w:sz w:val="28"/>
@@ -3639,6 +3727,7 @@
           <w:tab w:val="left" w:pos="14656"/>
         </w:tabs>
         <w:spacing w:after="0" w:line="360" w:lineRule="auto"/>
+        <w:jc w:val="both"/>
         <w:rPr>
           <w:rFonts w:asciiTheme="majorBidi" w:eastAsia="Times New Roman" w:hAnsiTheme="majorBidi" w:cstheme="majorBidi"/>
           <w:sz w:val="28"/>
@@ -3672,6 +3761,7 @@
           <w:tab w:val="left" w:pos="14656"/>
         </w:tabs>
         <w:spacing w:after="0" w:line="360" w:lineRule="auto"/>
+        <w:jc w:val="both"/>
         <w:rPr>
           <w:rFonts w:asciiTheme="majorBidi" w:eastAsia="Times New Roman" w:hAnsiTheme="majorBidi" w:cstheme="majorBidi"/>
           <w:b/>
@@ -3713,6 +3803,7 @@
           <w:tab w:val="left" w:pos="14656"/>
         </w:tabs>
         <w:spacing w:after="0" w:line="360" w:lineRule="auto"/>
+        <w:jc w:val="both"/>
         <w:rPr>
           <w:rFonts w:asciiTheme="majorBidi" w:eastAsia="Times New Roman" w:hAnsiTheme="majorBidi" w:cstheme="majorBidi"/>
           <w:sz w:val="28"/>
@@ -3750,6 +3841,7 @@
           <w:tab w:val="left" w:pos="14656"/>
         </w:tabs>
         <w:spacing w:after="0" w:line="360" w:lineRule="auto"/>
+        <w:jc w:val="both"/>
         <w:rPr>
           <w:rFonts w:asciiTheme="majorBidi" w:eastAsia="Times New Roman" w:hAnsiTheme="majorBidi" w:cstheme="majorBidi"/>
           <w:sz w:val="28"/>
@@ -3791,6 +3883,7 @@
           <w:tab w:val="left" w:pos="14656"/>
         </w:tabs>
         <w:spacing w:after="0" w:line="360" w:lineRule="auto"/>
+        <w:jc w:val="both"/>
         <w:rPr>
           <w:rFonts w:asciiTheme="majorBidi" w:eastAsia="Times New Roman" w:hAnsiTheme="majorBidi" w:cstheme="majorBidi"/>
           <w:sz w:val="28"/>
@@ -3832,6 +3925,7 @@
           <w:tab w:val="left" w:pos="14656"/>
         </w:tabs>
         <w:spacing w:after="0" w:line="360" w:lineRule="auto"/>
+        <w:jc w:val="both"/>
         <w:rPr>
           <w:rFonts w:asciiTheme="majorBidi" w:eastAsia="Times New Roman" w:hAnsiTheme="majorBidi" w:cstheme="majorBidi"/>
           <w:sz w:val="28"/>
@@ -3873,6 +3967,7 @@
           <w:tab w:val="left" w:pos="14656"/>
         </w:tabs>
         <w:spacing w:after="0" w:line="360" w:lineRule="auto"/>
+        <w:jc w:val="both"/>
         <w:rPr>
           <w:rFonts w:asciiTheme="majorBidi" w:eastAsia="Times New Roman" w:hAnsiTheme="majorBidi" w:cstheme="majorBidi"/>
           <w:sz w:val="28"/>
@@ -3914,6 +4009,7 @@
           <w:tab w:val="left" w:pos="14656"/>
         </w:tabs>
         <w:spacing w:after="0" w:line="360" w:lineRule="auto"/>
+        <w:jc w:val="both"/>
         <w:rPr>
           <w:rFonts w:asciiTheme="majorBidi" w:eastAsia="Times New Roman" w:hAnsiTheme="majorBidi" w:cstheme="majorBidi"/>
           <w:sz w:val="28"/>
@@ -3955,6 +4051,7 @@
           <w:tab w:val="left" w:pos="14656"/>
         </w:tabs>
         <w:spacing w:after="0" w:line="360" w:lineRule="auto"/>
+        <w:jc w:val="both"/>
         <w:rPr>
           <w:rFonts w:asciiTheme="majorBidi" w:eastAsia="Times New Roman" w:hAnsiTheme="majorBidi" w:cstheme="majorBidi"/>
           <w:sz w:val="28"/>
@@ -4033,6 +4130,7 @@
           <w:tab w:val="left" w:pos="14656"/>
         </w:tabs>
         <w:spacing w:after="0" w:line="360" w:lineRule="auto"/>
+        <w:jc w:val="both"/>
         <w:rPr>
           <w:rFonts w:asciiTheme="majorBidi" w:eastAsia="Times New Roman" w:hAnsiTheme="majorBidi" w:cstheme="majorBidi"/>
           <w:sz w:val="28"/>
@@ -4120,6 +4218,7 @@
           <w:tab w:val="left" w:pos="14656"/>
         </w:tabs>
         <w:spacing w:after="0" w:line="360" w:lineRule="auto"/>
+        <w:jc w:val="both"/>
         <w:rPr>
           <w:rFonts w:asciiTheme="majorBidi" w:eastAsia="Times New Roman" w:hAnsiTheme="majorBidi" w:cstheme="majorBidi"/>
           <w:sz w:val="28"/>
@@ -4161,6 +4260,7 @@
           <w:tab w:val="left" w:pos="14656"/>
         </w:tabs>
         <w:spacing w:after="0" w:line="360" w:lineRule="auto"/>
+        <w:jc w:val="both"/>
         <w:rPr>
           <w:rFonts w:asciiTheme="majorBidi" w:eastAsia="Times New Roman" w:hAnsiTheme="majorBidi" w:cstheme="majorBidi"/>
           <w:sz w:val="28"/>
@@ -4202,6 +4302,7 @@
           <w:tab w:val="left" w:pos="14656"/>
         </w:tabs>
         <w:spacing w:after="0" w:line="360" w:lineRule="auto"/>
+        <w:jc w:val="both"/>
         <w:rPr>
           <w:rFonts w:asciiTheme="majorBidi" w:eastAsia="Times New Roman" w:hAnsiTheme="majorBidi" w:cstheme="majorBidi"/>
           <w:sz w:val="28"/>
@@ -4243,6 +4344,7 @@
           <w:tab w:val="left" w:pos="14656"/>
         </w:tabs>
         <w:spacing w:after="0" w:line="360" w:lineRule="auto"/>
+        <w:jc w:val="both"/>
         <w:rPr>
           <w:rFonts w:asciiTheme="majorBidi" w:eastAsia="Times New Roman" w:hAnsiTheme="majorBidi" w:cstheme="majorBidi"/>
           <w:sz w:val="28"/>
@@ -4284,6 +4386,7 @@
           <w:tab w:val="left" w:pos="14656"/>
         </w:tabs>
         <w:spacing w:after="0" w:line="360" w:lineRule="auto"/>
+        <w:jc w:val="both"/>
         <w:rPr>
           <w:rFonts w:asciiTheme="majorBidi" w:eastAsia="Times New Roman" w:hAnsiTheme="majorBidi" w:cstheme="majorBidi"/>
           <w:sz w:val="28"/>
@@ -4325,6 +4428,7 @@
           <w:tab w:val="left" w:pos="14656"/>
         </w:tabs>
         <w:spacing w:after="0" w:line="360" w:lineRule="auto"/>
+        <w:jc w:val="both"/>
         <w:rPr>
           <w:rFonts w:asciiTheme="majorBidi" w:eastAsia="Times New Roman" w:hAnsiTheme="majorBidi" w:cstheme="majorBidi"/>
           <w:sz w:val="28"/>
@@ -4366,6 +4470,7 @@
           <w:tab w:val="left" w:pos="14656"/>
         </w:tabs>
         <w:spacing w:after="0" w:line="360" w:lineRule="auto"/>
+        <w:jc w:val="both"/>
         <w:rPr>
           <w:rFonts w:asciiTheme="majorBidi" w:eastAsia="Times New Roman" w:hAnsiTheme="majorBidi" w:cstheme="majorBidi"/>
           <w:sz w:val="28"/>
@@ -4407,6 +4512,7 @@
           <w:tab w:val="left" w:pos="14656"/>
         </w:tabs>
         <w:spacing w:after="0" w:line="360" w:lineRule="auto"/>
+        <w:jc w:val="both"/>
         <w:rPr>
           <w:rFonts w:asciiTheme="majorBidi" w:eastAsia="Times New Roman" w:hAnsiTheme="majorBidi" w:cstheme="majorBidi"/>
           <w:sz w:val="28"/>
@@ -4443,6 +4549,7 @@
           <w:tab w:val="left" w:pos="14656"/>
         </w:tabs>
         <w:spacing w:after="0" w:line="360" w:lineRule="auto"/>
+        <w:jc w:val="both"/>
         <w:rPr>
           <w:rFonts w:asciiTheme="majorBidi" w:eastAsia="Times New Roman" w:hAnsiTheme="majorBidi" w:cstheme="majorBidi"/>
           <w:sz w:val="28"/>
@@ -4497,6 +4604,7 @@
           <w:tab w:val="left" w:pos="14656"/>
         </w:tabs>
         <w:spacing w:after="0" w:line="360" w:lineRule="auto"/>
+        <w:jc w:val="both"/>
         <w:rPr>
           <w:rFonts w:asciiTheme="majorBidi" w:eastAsia="Times New Roman" w:hAnsiTheme="majorBidi" w:cstheme="majorBidi"/>
           <w:sz w:val="28"/>
@@ -4530,6 +4638,7 @@
           <w:tab w:val="left" w:pos="14656"/>
         </w:tabs>
         <w:spacing w:after="0" w:line="360" w:lineRule="auto"/>
+        <w:jc w:val="both"/>
         <w:rPr>
           <w:rFonts w:asciiTheme="majorBidi" w:eastAsia="Times New Roman" w:hAnsiTheme="majorBidi" w:cstheme="majorBidi"/>
           <w:b/>
@@ -4571,6 +4680,7 @@
           <w:tab w:val="left" w:pos="14656"/>
         </w:tabs>
         <w:spacing w:after="0" w:line="360" w:lineRule="auto"/>
+        <w:jc w:val="both"/>
         <w:rPr>
           <w:rFonts w:asciiTheme="majorBidi" w:eastAsia="Times New Roman" w:hAnsiTheme="majorBidi" w:cstheme="majorBidi"/>
           <w:sz w:val="28"/>
@@ -4632,6 +4742,7 @@
           <w:tab w:val="left" w:pos="14656"/>
         </w:tabs>
         <w:spacing w:after="0" w:line="360" w:lineRule="auto"/>
+        <w:jc w:val="both"/>
         <w:rPr>
           <w:rFonts w:asciiTheme="majorBidi" w:eastAsia="Times New Roman" w:hAnsiTheme="majorBidi" w:cstheme="majorBidi"/>
           <w:sz w:val="28"/>
@@ -4684,34 +4795,36 @@
           <w:tab w:val="left" w:pos="14656"/>
         </w:tabs>
         <w:spacing w:after="0" w:line="360" w:lineRule="auto"/>
-        <w:rPr>
-          <w:rFonts w:asciiTheme="majorBidi" w:eastAsia="Times New Roman" w:hAnsiTheme="majorBidi" w:cstheme="majorBidi"/>
-          <w:sz w:val="28"/>
-          <w:szCs w:val="28"/>
-        </w:rPr>
-      </w:pPr>
-    </w:p>
-    <w:p>
-      <w:pPr>
-        <w:tabs>
-          <w:tab w:val="left" w:pos="916"/>
-          <w:tab w:val="left" w:pos="1832"/>
-          <w:tab w:val="left" w:pos="2748"/>
-          <w:tab w:val="left" w:pos="3664"/>
-          <w:tab w:val="left" w:pos="4580"/>
-          <w:tab w:val="left" w:pos="5496"/>
-          <w:tab w:val="left" w:pos="6412"/>
-          <w:tab w:val="left" w:pos="7328"/>
-          <w:tab w:val="left" w:pos="8244"/>
-          <w:tab w:val="left" w:pos="9160"/>
-          <w:tab w:val="left" w:pos="10076"/>
-          <w:tab w:val="left" w:pos="10992"/>
-          <w:tab w:val="left" w:pos="11908"/>
-          <w:tab w:val="left" w:pos="12824"/>
-          <w:tab w:val="left" w:pos="13740"/>
-          <w:tab w:val="left" w:pos="14656"/>
-        </w:tabs>
-        <w:spacing w:after="0" w:line="360" w:lineRule="auto"/>
+        <w:jc w:val="both"/>
+        <w:rPr>
+          <w:rFonts w:asciiTheme="majorBidi" w:eastAsia="Times New Roman" w:hAnsiTheme="majorBidi" w:cstheme="majorBidi"/>
+          <w:sz w:val="28"/>
+          <w:szCs w:val="28"/>
+        </w:rPr>
+      </w:pPr>
+    </w:p>
+    <w:p>
+      <w:pPr>
+        <w:tabs>
+          <w:tab w:val="left" w:pos="916"/>
+          <w:tab w:val="left" w:pos="1832"/>
+          <w:tab w:val="left" w:pos="2748"/>
+          <w:tab w:val="left" w:pos="3664"/>
+          <w:tab w:val="left" w:pos="4580"/>
+          <w:tab w:val="left" w:pos="5496"/>
+          <w:tab w:val="left" w:pos="6412"/>
+          <w:tab w:val="left" w:pos="7328"/>
+          <w:tab w:val="left" w:pos="8244"/>
+          <w:tab w:val="left" w:pos="9160"/>
+          <w:tab w:val="left" w:pos="10076"/>
+          <w:tab w:val="left" w:pos="10992"/>
+          <w:tab w:val="left" w:pos="11908"/>
+          <w:tab w:val="left" w:pos="12824"/>
+          <w:tab w:val="left" w:pos="13740"/>
+          <w:tab w:val="left" w:pos="14656"/>
+        </w:tabs>
+        <w:spacing w:after="0" w:line="360" w:lineRule="auto"/>
+        <w:jc w:val="both"/>
         <w:rPr>
           <w:rFonts w:asciiTheme="majorBidi" w:eastAsia="Times New Roman" w:hAnsiTheme="majorBidi" w:cstheme="majorBidi"/>
           <w:sz w:val="28"/>
@@ -4748,34 +4861,36 @@
           <w:tab w:val="left" w:pos="14656"/>
         </w:tabs>
         <w:spacing w:after="0" w:line="360" w:lineRule="auto"/>
-        <w:rPr>
-          <w:rFonts w:asciiTheme="majorBidi" w:eastAsia="Times New Roman" w:hAnsiTheme="majorBidi" w:cstheme="majorBidi"/>
-          <w:sz w:val="28"/>
-          <w:szCs w:val="28"/>
-        </w:rPr>
-      </w:pPr>
-    </w:p>
-    <w:p>
-      <w:pPr>
-        <w:tabs>
-          <w:tab w:val="left" w:pos="916"/>
-          <w:tab w:val="left" w:pos="1832"/>
-          <w:tab w:val="left" w:pos="2748"/>
-          <w:tab w:val="left" w:pos="3664"/>
-          <w:tab w:val="left" w:pos="4580"/>
-          <w:tab w:val="left" w:pos="5496"/>
-          <w:tab w:val="left" w:pos="6412"/>
-          <w:tab w:val="left" w:pos="7328"/>
-          <w:tab w:val="left" w:pos="8244"/>
-          <w:tab w:val="left" w:pos="9160"/>
-          <w:tab w:val="left" w:pos="10076"/>
-          <w:tab w:val="left" w:pos="10992"/>
-          <w:tab w:val="left" w:pos="11908"/>
-          <w:tab w:val="left" w:pos="12824"/>
-          <w:tab w:val="left" w:pos="13740"/>
-          <w:tab w:val="left" w:pos="14656"/>
-        </w:tabs>
-        <w:spacing w:after="0" w:line="360" w:lineRule="auto"/>
+        <w:jc w:val="both"/>
+        <w:rPr>
+          <w:rFonts w:asciiTheme="majorBidi" w:eastAsia="Times New Roman" w:hAnsiTheme="majorBidi" w:cstheme="majorBidi"/>
+          <w:sz w:val="28"/>
+          <w:szCs w:val="28"/>
+        </w:rPr>
+      </w:pPr>
+    </w:p>
+    <w:p>
+      <w:pPr>
+        <w:tabs>
+          <w:tab w:val="left" w:pos="916"/>
+          <w:tab w:val="left" w:pos="1832"/>
+          <w:tab w:val="left" w:pos="2748"/>
+          <w:tab w:val="left" w:pos="3664"/>
+          <w:tab w:val="left" w:pos="4580"/>
+          <w:tab w:val="left" w:pos="5496"/>
+          <w:tab w:val="left" w:pos="6412"/>
+          <w:tab w:val="left" w:pos="7328"/>
+          <w:tab w:val="left" w:pos="8244"/>
+          <w:tab w:val="left" w:pos="9160"/>
+          <w:tab w:val="left" w:pos="10076"/>
+          <w:tab w:val="left" w:pos="10992"/>
+          <w:tab w:val="left" w:pos="11908"/>
+          <w:tab w:val="left" w:pos="12824"/>
+          <w:tab w:val="left" w:pos="13740"/>
+          <w:tab w:val="left" w:pos="14656"/>
+        </w:tabs>
+        <w:spacing w:after="0" w:line="360" w:lineRule="auto"/>
+        <w:jc w:val="both"/>
         <w:rPr>
           <w:rFonts w:asciiTheme="majorBidi" w:eastAsia="Times New Roman" w:hAnsiTheme="majorBidi" w:cstheme="majorBidi"/>
           <w:b/>
@@ -4819,6 +4934,7 @@
           <w:tab w:val="left" w:pos="14656"/>
         </w:tabs>
         <w:spacing w:after="0" w:line="360" w:lineRule="auto"/>
+        <w:jc w:val="both"/>
         <w:rPr>
           <w:rFonts w:asciiTheme="majorBidi" w:eastAsia="Times New Roman" w:hAnsiTheme="majorBidi" w:cstheme="majorBidi"/>
           <w:b/>
@@ -4886,6 +5002,7 @@
           <w:tab w:val="left" w:pos="14656"/>
         </w:tabs>
         <w:spacing w:after="0" w:line="360" w:lineRule="auto"/>
+        <w:jc w:val="both"/>
         <w:rPr>
           <w:rFonts w:asciiTheme="majorBidi" w:eastAsia="Times New Roman" w:hAnsiTheme="majorBidi" w:cstheme="majorBidi"/>
           <w:b/>
@@ -4916,6 +5033,7 @@
           <w:tab w:val="left" w:pos="14656"/>
         </w:tabs>
         <w:spacing w:after="0" w:line="360" w:lineRule="auto"/>
+        <w:jc w:val="both"/>
         <w:rPr>
           <w:rFonts w:asciiTheme="majorBidi" w:eastAsia="Times New Roman" w:hAnsiTheme="majorBidi" w:cstheme="majorBidi"/>
           <w:b/>
@@ -4957,6 +5075,7 @@
           <w:tab w:val="left" w:pos="14656"/>
         </w:tabs>
         <w:spacing w:after="0" w:line="360" w:lineRule="auto"/>
+        <w:jc w:val="both"/>
         <w:rPr>
           <w:rFonts w:asciiTheme="majorBidi" w:eastAsia="Times New Roman" w:hAnsiTheme="majorBidi" w:cstheme="majorBidi"/>
           <w:b/>
@@ -5002,6 +5121,7 @@
                 <w:tab w:val="left" w:pos="14656"/>
               </w:tabs>
               <w:spacing w:line="360" w:lineRule="auto"/>
+              <w:jc w:val="both"/>
               <w:rPr>
                 <w:rFonts w:asciiTheme="majorBidi" w:eastAsia="Times New Roman" w:hAnsiTheme="majorBidi" w:cstheme="majorBidi"/>
                 <w:b/>
@@ -5047,6 +5167,7 @@
                 <w:tab w:val="left" w:pos="14656"/>
               </w:tabs>
               <w:spacing w:line="360" w:lineRule="auto"/>
+              <w:jc w:val="both"/>
               <w:rPr>
                 <w:rFonts w:asciiTheme="majorBidi" w:eastAsia="Times New Roman" w:hAnsiTheme="majorBidi" w:cstheme="majorBidi"/>
                 <w:b/>
@@ -5094,6 +5215,7 @@
                 <w:tab w:val="left" w:pos="14656"/>
               </w:tabs>
               <w:spacing w:line="360" w:lineRule="auto"/>
+              <w:jc w:val="both"/>
               <w:rPr>
                 <w:rFonts w:asciiTheme="majorBidi" w:eastAsia="Times New Roman" w:hAnsiTheme="majorBidi" w:cstheme="majorBidi"/>
                 <w:sz w:val="28"/>
@@ -5135,6 +5257,7 @@
                 <w:tab w:val="left" w:pos="14656"/>
               </w:tabs>
               <w:spacing w:line="360" w:lineRule="auto"/>
+              <w:jc w:val="both"/>
               <w:rPr>
                 <w:rFonts w:asciiTheme="majorBidi" w:eastAsia="Times New Roman" w:hAnsiTheme="majorBidi" w:cstheme="majorBidi"/>
                 <w:sz w:val="28"/>
@@ -5178,6 +5301,7 @@
                 <w:tab w:val="left" w:pos="14656"/>
               </w:tabs>
               <w:spacing w:line="360" w:lineRule="auto"/>
+              <w:jc w:val="both"/>
               <w:rPr>
                 <w:rFonts w:asciiTheme="majorBidi" w:eastAsia="Times New Roman" w:hAnsiTheme="majorBidi" w:cstheme="majorBidi"/>
                 <w:sz w:val="28"/>
@@ -5219,6 +5343,7 @@
                 <w:tab w:val="left" w:pos="14656"/>
               </w:tabs>
               <w:spacing w:line="360" w:lineRule="auto"/>
+              <w:jc w:val="both"/>
               <w:rPr>
                 <w:rFonts w:asciiTheme="majorBidi" w:eastAsia="Times New Roman" w:hAnsiTheme="majorBidi" w:cstheme="majorBidi"/>
                 <w:sz w:val="28"/>
@@ -5262,6 +5387,7 @@
                 <w:tab w:val="left" w:pos="14656"/>
               </w:tabs>
               <w:spacing w:line="360" w:lineRule="auto"/>
+              <w:jc w:val="both"/>
               <w:rPr>
                 <w:rFonts w:asciiTheme="majorBidi" w:eastAsia="Times New Roman" w:hAnsiTheme="majorBidi" w:cstheme="majorBidi"/>
                 <w:sz w:val="28"/>
@@ -5303,6 +5429,7 @@
                 <w:tab w:val="left" w:pos="14656"/>
               </w:tabs>
               <w:spacing w:line="360" w:lineRule="auto"/>
+              <w:jc w:val="both"/>
               <w:rPr>
                 <w:rFonts w:asciiTheme="majorBidi" w:eastAsia="Times New Roman" w:hAnsiTheme="majorBidi" w:cstheme="majorBidi"/>
                 <w:sz w:val="28"/>
@@ -5346,6 +5473,7 @@
                 <w:tab w:val="left" w:pos="14656"/>
               </w:tabs>
               <w:spacing w:line="360" w:lineRule="auto"/>
+              <w:jc w:val="both"/>
               <w:rPr>
                 <w:rFonts w:asciiTheme="majorBidi" w:eastAsia="Times New Roman" w:hAnsiTheme="majorBidi" w:cstheme="majorBidi"/>
                 <w:sz w:val="28"/>
@@ -5387,6 +5515,7 @@
                 <w:tab w:val="left" w:pos="14656"/>
               </w:tabs>
               <w:spacing w:line="360" w:lineRule="auto"/>
+              <w:jc w:val="both"/>
               <w:rPr>
                 <w:rFonts w:asciiTheme="majorBidi" w:eastAsia="Times New Roman" w:hAnsiTheme="majorBidi" w:cstheme="majorBidi"/>
                 <w:sz w:val="28"/>
@@ -5430,6 +5559,7 @@
                 <w:tab w:val="left" w:pos="14656"/>
               </w:tabs>
               <w:spacing w:line="360" w:lineRule="auto"/>
+              <w:jc w:val="both"/>
               <w:rPr>
                 <w:rFonts w:asciiTheme="majorBidi" w:eastAsia="Times New Roman" w:hAnsiTheme="majorBidi" w:cstheme="majorBidi"/>
                 <w:sz w:val="28"/>
@@ -5471,6 +5601,7 @@
                 <w:tab w:val="left" w:pos="14656"/>
               </w:tabs>
               <w:spacing w:line="360" w:lineRule="auto"/>
+              <w:jc w:val="both"/>
               <w:rPr>
                 <w:rFonts w:asciiTheme="majorBidi" w:eastAsia="Times New Roman" w:hAnsiTheme="majorBidi" w:cstheme="majorBidi"/>
                 <w:sz w:val="28"/>
@@ -5514,6 +5645,7 @@
                 <w:tab w:val="left" w:pos="14656"/>
               </w:tabs>
               <w:spacing w:line="360" w:lineRule="auto"/>
+              <w:jc w:val="both"/>
               <w:rPr>
                 <w:rFonts w:asciiTheme="majorBidi" w:eastAsia="Times New Roman" w:hAnsiTheme="majorBidi" w:cstheme="majorBidi"/>
                 <w:sz w:val="28"/>
@@ -5542,6 +5674,7 @@
                 <w:tab w:val="left" w:pos="14656"/>
               </w:tabs>
               <w:spacing w:line="360" w:lineRule="auto"/>
+              <w:jc w:val="both"/>
               <w:rPr>
                 <w:rFonts w:asciiTheme="majorBidi" w:eastAsia="Times New Roman" w:hAnsiTheme="majorBidi" w:cstheme="majorBidi"/>
                 <w:sz w:val="28"/>
@@ -5583,6 +5716,7 @@
                 <w:tab w:val="left" w:pos="14656"/>
               </w:tabs>
               <w:spacing w:line="360" w:lineRule="auto"/>
+              <w:jc w:val="both"/>
               <w:rPr>
                 <w:rFonts w:asciiTheme="majorBidi" w:eastAsia="Times New Roman" w:hAnsiTheme="majorBidi" w:cstheme="majorBidi"/>
                 <w:sz w:val="28"/>
@@ -5622,6 +5756,7 @@
           <w:tab w:val="left" w:pos="14656"/>
         </w:tabs>
         <w:spacing w:after="0" w:line="360" w:lineRule="auto"/>
+        <w:jc w:val="both"/>
         <w:rPr>
           <w:rFonts w:asciiTheme="majorBidi" w:eastAsia="Times New Roman" w:hAnsiTheme="majorBidi" w:cstheme="majorBidi"/>
           <w:b/>
@@ -5652,6 +5787,7 @@
           <w:tab w:val="left" w:pos="14656"/>
         </w:tabs>
         <w:spacing w:after="0" w:line="360" w:lineRule="auto"/>
+        <w:jc w:val="both"/>
         <w:rPr>
           <w:rFonts w:asciiTheme="majorBidi" w:eastAsia="Times New Roman" w:hAnsiTheme="majorBidi" w:cstheme="majorBidi"/>
           <w:b/>
@@ -5682,6 +5818,7 @@
           <w:tab w:val="left" w:pos="14656"/>
         </w:tabs>
         <w:spacing w:after="0" w:line="360" w:lineRule="auto"/>
+        <w:jc w:val="both"/>
         <w:rPr>
           <w:rFonts w:asciiTheme="majorBidi" w:eastAsia="Times New Roman" w:hAnsiTheme="majorBidi" w:cstheme="majorBidi"/>
           <w:b/>
@@ -5712,6 +5849,7 @@
           <w:tab w:val="left" w:pos="14656"/>
         </w:tabs>
         <w:spacing w:after="0" w:line="360" w:lineRule="auto"/>
+        <w:jc w:val="both"/>
         <w:rPr>
           <w:rFonts w:asciiTheme="majorBidi" w:eastAsia="Times New Roman" w:hAnsiTheme="majorBidi" w:cstheme="majorBidi"/>
           <w:b/>
@@ -5742,6 +5880,7 @@
           <w:tab w:val="left" w:pos="14656"/>
         </w:tabs>
         <w:spacing w:after="0" w:line="360" w:lineRule="auto"/>
+        <w:jc w:val="both"/>
         <w:rPr>
           <w:rFonts w:asciiTheme="majorBidi" w:eastAsia="Times New Roman" w:hAnsiTheme="majorBidi" w:cstheme="majorBidi"/>
           <w:b/>
@@ -5772,6 +5911,7 @@
           <w:tab w:val="left" w:pos="14656"/>
         </w:tabs>
         <w:spacing w:after="0" w:line="360" w:lineRule="auto"/>
+        <w:jc w:val="both"/>
         <w:rPr>
           <w:rFonts w:asciiTheme="majorBidi" w:eastAsia="Times New Roman" w:hAnsiTheme="majorBidi" w:cstheme="majorBidi"/>
           <w:b/>
@@ -5802,6 +5942,7 @@
           <w:tab w:val="left" w:pos="14656"/>
         </w:tabs>
         <w:spacing w:after="0" w:line="360" w:lineRule="auto"/>
+        <w:jc w:val="both"/>
         <w:rPr>
           <w:rFonts w:asciiTheme="majorBidi" w:eastAsia="Times New Roman" w:hAnsiTheme="majorBidi" w:cstheme="majorBidi"/>
           <w:b/>
@@ -5832,6 +5973,7 @@
           <w:tab w:val="left" w:pos="14656"/>
         </w:tabs>
         <w:spacing w:after="0" w:line="360" w:lineRule="auto"/>
+        <w:jc w:val="both"/>
         <w:rPr>
           <w:rFonts w:asciiTheme="majorBidi" w:eastAsia="Times New Roman" w:hAnsiTheme="majorBidi" w:cstheme="majorBidi"/>
           <w:b/>
@@ -5873,6 +6015,7 @@
           <w:tab w:val="left" w:pos="14656"/>
         </w:tabs>
         <w:spacing w:after="0" w:line="360" w:lineRule="auto"/>
+        <w:jc w:val="both"/>
         <w:rPr>
           <w:rFonts w:asciiTheme="majorBidi" w:eastAsia="Times New Roman" w:hAnsiTheme="majorBidi" w:cstheme="majorBidi"/>
           <w:b/>
@@ -5921,6 +6064,7 @@
                 <w:tab w:val="left" w:pos="14656"/>
               </w:tabs>
               <w:spacing w:line="360" w:lineRule="auto"/>
+              <w:jc w:val="both"/>
               <w:rPr>
                 <w:rFonts w:asciiTheme="majorBidi" w:eastAsia="Times New Roman" w:hAnsiTheme="majorBidi" w:cstheme="majorBidi"/>
                 <w:b/>
@@ -5966,6 +6110,7 @@
                 <w:tab w:val="left" w:pos="14656"/>
               </w:tabs>
               <w:spacing w:line="360" w:lineRule="auto"/>
+              <w:jc w:val="both"/>
               <w:rPr>
                 <w:rFonts w:asciiTheme="majorBidi" w:eastAsia="Times New Roman" w:hAnsiTheme="majorBidi" w:cstheme="majorBidi"/>
                 <w:b/>
@@ -6016,6 +6161,7 @@
                 <w:tab w:val="left" w:pos="14656"/>
               </w:tabs>
               <w:spacing w:line="360" w:lineRule="auto"/>
+              <w:jc w:val="both"/>
               <w:rPr>
                 <w:rFonts w:asciiTheme="majorBidi" w:eastAsia="Times New Roman" w:hAnsiTheme="majorBidi" w:cstheme="majorBidi"/>
                 <w:sz w:val="28"/>
@@ -6057,6 +6203,7 @@
                 <w:tab w:val="left" w:pos="14656"/>
               </w:tabs>
               <w:spacing w:line="360" w:lineRule="auto"/>
+              <w:jc w:val="both"/>
               <w:rPr>
                 <w:rFonts w:asciiTheme="majorBidi" w:eastAsia="Times New Roman" w:hAnsiTheme="majorBidi" w:cstheme="majorBidi"/>
                 <w:sz w:val="28"/>
@@ -6103,6 +6250,7 @@
                 <w:tab w:val="left" w:pos="14656"/>
               </w:tabs>
               <w:spacing w:line="360" w:lineRule="auto"/>
+              <w:jc w:val="both"/>
               <w:rPr>
                 <w:rFonts w:asciiTheme="majorBidi" w:eastAsia="Times New Roman" w:hAnsiTheme="majorBidi" w:cstheme="majorBidi"/>
                 <w:sz w:val="28"/>
@@ -6144,6 +6292,7 @@
                 <w:tab w:val="left" w:pos="14656"/>
               </w:tabs>
               <w:spacing w:line="360" w:lineRule="auto"/>
+              <w:jc w:val="both"/>
               <w:rPr>
                 <w:rFonts w:asciiTheme="majorBidi" w:eastAsia="Times New Roman" w:hAnsiTheme="majorBidi" w:cstheme="majorBidi"/>
                 <w:sz w:val="28"/>
@@ -6190,6 +6339,7 @@
                 <w:tab w:val="left" w:pos="14656"/>
               </w:tabs>
               <w:spacing w:line="360" w:lineRule="auto"/>
+              <w:jc w:val="both"/>
               <w:rPr>
                 <w:rFonts w:asciiTheme="majorBidi" w:eastAsia="Times New Roman" w:hAnsiTheme="majorBidi" w:cstheme="majorBidi"/>
                 <w:sz w:val="28"/>
@@ -6231,6 +6381,7 @@
                 <w:tab w:val="left" w:pos="14656"/>
               </w:tabs>
               <w:spacing w:line="360" w:lineRule="auto"/>
+              <w:jc w:val="both"/>
               <w:rPr>
                 <w:rFonts w:asciiTheme="majorBidi" w:eastAsia="Times New Roman" w:hAnsiTheme="majorBidi" w:cstheme="majorBidi"/>
                 <w:sz w:val="28"/>
@@ -6277,6 +6428,7 @@
                 <w:tab w:val="left" w:pos="14656"/>
               </w:tabs>
               <w:spacing w:line="360" w:lineRule="auto"/>
+              <w:jc w:val="both"/>
               <w:rPr>
                 <w:rFonts w:asciiTheme="majorBidi" w:eastAsia="Times New Roman" w:hAnsiTheme="majorBidi" w:cstheme="majorBidi"/>
                 <w:sz w:val="28"/>
@@ -6318,6 +6470,7 @@
                 <w:tab w:val="left" w:pos="14656"/>
               </w:tabs>
               <w:spacing w:line="360" w:lineRule="auto"/>
+              <w:jc w:val="both"/>
               <w:rPr>
                 <w:rFonts w:asciiTheme="majorBidi" w:eastAsia="Times New Roman" w:hAnsiTheme="majorBidi" w:cstheme="majorBidi"/>
                 <w:sz w:val="28"/>
@@ -6364,6 +6517,7 @@
                 <w:tab w:val="left" w:pos="14656"/>
               </w:tabs>
               <w:spacing w:line="360" w:lineRule="auto"/>
+              <w:jc w:val="both"/>
               <w:rPr>
                 <w:rFonts w:asciiTheme="majorBidi" w:eastAsia="Times New Roman" w:hAnsiTheme="majorBidi" w:cstheme="majorBidi"/>
                 <w:sz w:val="28"/>
@@ -6417,6 +6571,7 @@
                 <w:tab w:val="left" w:pos="14656"/>
               </w:tabs>
               <w:spacing w:line="360" w:lineRule="auto"/>
+              <w:jc w:val="both"/>
               <w:rPr>
                 <w:rFonts w:asciiTheme="majorBidi" w:eastAsia="Times New Roman" w:hAnsiTheme="majorBidi" w:cstheme="majorBidi"/>
                 <w:sz w:val="28"/>
@@ -6463,6 +6618,7 @@
                 <w:tab w:val="left" w:pos="14656"/>
               </w:tabs>
               <w:spacing w:line="360" w:lineRule="auto"/>
+              <w:jc w:val="both"/>
               <w:rPr>
                 <w:rFonts w:asciiTheme="majorBidi" w:eastAsia="Times New Roman" w:hAnsiTheme="majorBidi" w:cstheme="majorBidi"/>
                 <w:sz w:val="28"/>
@@ -6504,6 +6660,7 @@
                 <w:tab w:val="left" w:pos="14656"/>
               </w:tabs>
               <w:spacing w:line="360" w:lineRule="auto"/>
+              <w:jc w:val="both"/>
               <w:rPr>
                 <w:rFonts w:asciiTheme="majorBidi" w:eastAsia="Times New Roman" w:hAnsiTheme="majorBidi" w:cstheme="majorBidi"/>
                 <w:sz w:val="28"/>
@@ -6550,6 +6707,7 @@
                 <w:tab w:val="left" w:pos="14656"/>
               </w:tabs>
               <w:spacing w:line="360" w:lineRule="auto"/>
+              <w:jc w:val="both"/>
               <w:rPr>
                 <w:rFonts w:asciiTheme="majorBidi" w:eastAsia="Times New Roman" w:hAnsiTheme="majorBidi" w:cstheme="majorBidi"/>
                 <w:sz w:val="28"/>
@@ -6591,6 +6749,7 @@
                 <w:tab w:val="left" w:pos="14656"/>
               </w:tabs>
               <w:spacing w:line="360" w:lineRule="auto"/>
+              <w:jc w:val="both"/>
               <w:rPr>
                 <w:rFonts w:asciiTheme="majorBidi" w:eastAsia="Times New Roman" w:hAnsiTheme="majorBidi" w:cstheme="majorBidi"/>
                 <w:sz w:val="28"/>
@@ -6637,6 +6796,7 @@
                 <w:tab w:val="left" w:pos="14656"/>
               </w:tabs>
               <w:spacing w:line="360" w:lineRule="auto"/>
+              <w:jc w:val="both"/>
               <w:rPr>
                 <w:rFonts w:asciiTheme="majorBidi" w:eastAsia="Times New Roman" w:hAnsiTheme="majorBidi" w:cstheme="majorBidi"/>
                 <w:sz w:val="28"/>
@@ -6694,6 +6854,7 @@
                 <w:tab w:val="left" w:pos="14656"/>
               </w:tabs>
               <w:spacing w:line="360" w:lineRule="auto"/>
+              <w:jc w:val="both"/>
               <w:rPr>
                 <w:rFonts w:asciiTheme="majorBidi" w:eastAsia="Times New Roman" w:hAnsiTheme="majorBidi" w:cstheme="majorBidi"/>
                 <w:sz w:val="28"/>
@@ -6740,6 +6901,7 @@
                 <w:tab w:val="left" w:pos="14656"/>
               </w:tabs>
               <w:spacing w:line="360" w:lineRule="auto"/>
+              <w:jc w:val="both"/>
               <w:rPr>
                 <w:rFonts w:asciiTheme="majorBidi" w:eastAsia="Times New Roman" w:hAnsiTheme="majorBidi" w:cstheme="majorBidi"/>
                 <w:sz w:val="28"/>
@@ -6790,6 +6952,7 @@
                 <w:tab w:val="left" w:pos="14656"/>
               </w:tabs>
               <w:spacing w:line="360" w:lineRule="auto"/>
+              <w:jc w:val="both"/>
               <w:rPr>
                 <w:rFonts w:asciiTheme="majorBidi" w:eastAsia="Times New Roman" w:hAnsiTheme="majorBidi" w:cstheme="majorBidi"/>
                 <w:sz w:val="28"/>
@@ -6844,6 +7007,7 @@
                 <w:tab w:val="left" w:pos="14656"/>
               </w:tabs>
               <w:spacing w:line="360" w:lineRule="auto"/>
+              <w:jc w:val="both"/>
               <w:rPr>
                 <w:rFonts w:asciiTheme="majorBidi" w:eastAsia="Times New Roman" w:hAnsiTheme="majorBidi" w:cstheme="majorBidi"/>
                 <w:sz w:val="28"/>
@@ -6885,6 +7049,7 @@
                 <w:tab w:val="left" w:pos="14656"/>
               </w:tabs>
               <w:spacing w:line="360" w:lineRule="auto"/>
+              <w:jc w:val="both"/>
               <w:rPr>
                 <w:rFonts w:asciiTheme="majorBidi" w:eastAsia="Times New Roman" w:hAnsiTheme="majorBidi" w:cstheme="majorBidi"/>
                 <w:sz w:val="28"/>
@@ -6924,6 +7089,7 @@
           <w:tab w:val="left" w:pos="14656"/>
         </w:tabs>
         <w:spacing w:after="0" w:line="360" w:lineRule="auto"/>
+        <w:jc w:val="both"/>
         <w:rPr>
           <w:rFonts w:asciiTheme="majorBidi" w:eastAsia="Times New Roman" w:hAnsiTheme="majorBidi" w:cstheme="majorBidi"/>
           <w:b/>
@@ -6935,6 +7101,7 @@
     </w:p>
     <w:p>
       <w:pPr>
+        <w:jc w:val="both"/>
         <w:rPr>
           <w:rFonts w:asciiTheme="majorBidi" w:eastAsia="Times New Roman" w:hAnsiTheme="majorBidi" w:cstheme="majorBidi"/>
           <w:b/>
@@ -6975,6 +7142,7 @@
           <w:tab w:val="left" w:pos="14656"/>
         </w:tabs>
         <w:spacing w:after="0" w:line="360" w:lineRule="auto"/>
+        <w:jc w:val="both"/>
         <w:rPr>
           <w:rFonts w:asciiTheme="majorBidi" w:eastAsia="Times New Roman" w:hAnsiTheme="majorBidi" w:cstheme="majorBidi"/>
           <w:b/>
@@ -7016,6 +7184,7 @@
           <w:tab w:val="left" w:pos="14656"/>
         </w:tabs>
         <w:spacing w:after="0" w:line="360" w:lineRule="auto"/>
+        <w:jc w:val="both"/>
         <w:rPr>
           <w:rFonts w:asciiTheme="majorBidi" w:eastAsia="Times New Roman" w:hAnsiTheme="majorBidi" w:cstheme="majorBidi"/>
           <w:sz w:val="28"/>
@@ -7052,6 +7221,7 @@
           <w:tab w:val="left" w:pos="14656"/>
         </w:tabs>
         <w:spacing w:after="0" w:line="360" w:lineRule="auto"/>
+        <w:jc w:val="both"/>
         <w:rPr>
           <w:rFonts w:asciiTheme="majorBidi" w:eastAsia="Times New Roman" w:hAnsiTheme="majorBidi" w:cstheme="majorBidi"/>
           <w:bCs/>
@@ -7099,6 +7269,7 @@
           <w:tab w:val="left" w:pos="14656"/>
         </w:tabs>
         <w:spacing w:after="0" w:line="360" w:lineRule="auto"/>
+        <w:jc w:val="both"/>
         <w:rPr>
           <w:rFonts w:asciiTheme="majorBidi" w:eastAsia="Times New Roman" w:hAnsiTheme="majorBidi" w:cstheme="majorBidi"/>
           <w:bCs/>
@@ -7142,6 +7313,7 @@
           <w:tab w:val="left" w:pos="14656"/>
         </w:tabs>
         <w:spacing w:after="0" w:line="360" w:lineRule="auto"/>
+        <w:jc w:val="both"/>
         <w:rPr>
           <w:rFonts w:asciiTheme="majorBidi" w:eastAsia="Times New Roman" w:hAnsiTheme="majorBidi" w:cstheme="majorBidi"/>
           <w:bCs/>
@@ -7185,6 +7357,7 @@
           <w:tab w:val="left" w:pos="14656"/>
         </w:tabs>
         <w:spacing w:after="0" w:line="360" w:lineRule="auto"/>
+        <w:jc w:val="both"/>
         <w:rPr>
           <w:rFonts w:asciiTheme="majorBidi" w:eastAsia="Times New Roman" w:hAnsiTheme="majorBidi" w:cstheme="majorBidi"/>
           <w:bCs/>
@@ -7228,6 +7401,7 @@
           <w:tab w:val="left" w:pos="14656"/>
         </w:tabs>
         <w:spacing w:after="0" w:line="360" w:lineRule="auto"/>
+        <w:jc w:val="both"/>
         <w:rPr>
           <w:rFonts w:asciiTheme="majorBidi" w:eastAsia="Times New Roman" w:hAnsiTheme="majorBidi" w:cstheme="majorBidi"/>
           <w:bCs/>
@@ -7266,35 +7440,37 @@
           <w:tab w:val="left" w:pos="14656"/>
         </w:tabs>
         <w:spacing w:after="0" w:line="360" w:lineRule="auto"/>
-        <w:rPr>
-          <w:rFonts w:asciiTheme="majorBidi" w:eastAsia="Times New Roman" w:hAnsiTheme="majorBidi" w:cstheme="majorBidi"/>
-          <w:bCs/>
-          <w:sz w:val="28"/>
-          <w:szCs w:val="28"/>
-        </w:rPr>
-      </w:pPr>
-    </w:p>
-    <w:p>
-      <w:pPr>
-        <w:tabs>
-          <w:tab w:val="left" w:pos="916"/>
-          <w:tab w:val="left" w:pos="1832"/>
-          <w:tab w:val="left" w:pos="2748"/>
-          <w:tab w:val="left" w:pos="3664"/>
-          <w:tab w:val="left" w:pos="4580"/>
-          <w:tab w:val="left" w:pos="5496"/>
-          <w:tab w:val="left" w:pos="6412"/>
-          <w:tab w:val="left" w:pos="7328"/>
-          <w:tab w:val="left" w:pos="8244"/>
-          <w:tab w:val="left" w:pos="9160"/>
-          <w:tab w:val="left" w:pos="10076"/>
-          <w:tab w:val="left" w:pos="10992"/>
-          <w:tab w:val="left" w:pos="11908"/>
-          <w:tab w:val="left" w:pos="12824"/>
-          <w:tab w:val="left" w:pos="13740"/>
-          <w:tab w:val="left" w:pos="14656"/>
-        </w:tabs>
-        <w:spacing w:after="0" w:line="360" w:lineRule="auto"/>
+        <w:jc w:val="both"/>
+        <w:rPr>
+          <w:rFonts w:asciiTheme="majorBidi" w:eastAsia="Times New Roman" w:hAnsiTheme="majorBidi" w:cstheme="majorBidi"/>
+          <w:bCs/>
+          <w:sz w:val="28"/>
+          <w:szCs w:val="28"/>
+        </w:rPr>
+      </w:pPr>
+    </w:p>
+    <w:p>
+      <w:pPr>
+        <w:tabs>
+          <w:tab w:val="left" w:pos="916"/>
+          <w:tab w:val="left" w:pos="1832"/>
+          <w:tab w:val="left" w:pos="2748"/>
+          <w:tab w:val="left" w:pos="3664"/>
+          <w:tab w:val="left" w:pos="4580"/>
+          <w:tab w:val="left" w:pos="5496"/>
+          <w:tab w:val="left" w:pos="6412"/>
+          <w:tab w:val="left" w:pos="7328"/>
+          <w:tab w:val="left" w:pos="8244"/>
+          <w:tab w:val="left" w:pos="9160"/>
+          <w:tab w:val="left" w:pos="10076"/>
+          <w:tab w:val="left" w:pos="10992"/>
+          <w:tab w:val="left" w:pos="11908"/>
+          <w:tab w:val="left" w:pos="12824"/>
+          <w:tab w:val="left" w:pos="13740"/>
+          <w:tab w:val="left" w:pos="14656"/>
+        </w:tabs>
+        <w:spacing w:after="0" w:line="360" w:lineRule="auto"/>
+        <w:jc w:val="both"/>
         <w:rPr>
           <w:rFonts w:asciiTheme="majorBidi" w:eastAsia="Times New Roman" w:hAnsiTheme="majorBidi" w:cstheme="majorBidi"/>
           <w:b/>
@@ -7333,6 +7509,7 @@
           <w:tab w:val="left" w:pos="14656"/>
         </w:tabs>
         <w:spacing w:after="0" w:line="360" w:lineRule="auto"/>
+        <w:jc w:val="both"/>
         <w:rPr>
           <w:rFonts w:asciiTheme="majorBidi" w:eastAsia="Times New Roman" w:hAnsiTheme="majorBidi" w:cstheme="majorBidi"/>
           <w:bCs/>
@@ -7394,6 +7571,7 @@
           <w:tab w:val="left" w:pos="14656"/>
         </w:tabs>
         <w:spacing w:after="0" w:line="360" w:lineRule="auto"/>
+        <w:jc w:val="both"/>
         <w:rPr>
           <w:rFonts w:asciiTheme="majorBidi" w:eastAsia="Times New Roman" w:hAnsiTheme="majorBidi" w:cstheme="majorBidi"/>
           <w:bCs/>
@@ -7437,6 +7615,7 @@
           <w:tab w:val="left" w:pos="14656"/>
         </w:tabs>
         <w:spacing w:after="0" w:line="360" w:lineRule="auto"/>
+        <w:jc w:val="both"/>
         <w:rPr>
           <w:rFonts w:asciiTheme="majorBidi" w:eastAsia="Times New Roman" w:hAnsiTheme="majorBidi" w:cstheme="majorBidi"/>
           <w:bCs/>
@@ -7480,6 +7659,7 @@
           <w:tab w:val="left" w:pos="14656"/>
         </w:tabs>
         <w:spacing w:after="0" w:line="360" w:lineRule="auto"/>
+        <w:jc w:val="both"/>
         <w:rPr>
           <w:rFonts w:asciiTheme="majorBidi" w:eastAsia="Times New Roman" w:hAnsiTheme="majorBidi" w:cstheme="majorBidi"/>
           <w:bCs/>
@@ -7523,6 +7703,7 @@
           <w:tab w:val="left" w:pos="14656"/>
         </w:tabs>
         <w:spacing w:after="0" w:line="360" w:lineRule="auto"/>
+        <w:jc w:val="both"/>
         <w:rPr>
           <w:rFonts w:asciiTheme="majorBidi" w:eastAsia="Times New Roman" w:hAnsiTheme="majorBidi" w:cstheme="majorBidi"/>
           <w:bCs/>
@@ -7566,6 +7747,7 @@
           <w:tab w:val="left" w:pos="14656"/>
         </w:tabs>
         <w:spacing w:after="0" w:line="360" w:lineRule="auto"/>
+        <w:jc w:val="both"/>
         <w:rPr>
           <w:rFonts w:asciiTheme="majorBidi" w:eastAsia="Times New Roman" w:hAnsiTheme="majorBidi" w:cstheme="majorBidi"/>
           <w:bCs/>
@@ -7609,6 +7791,7 @@
           <w:tab w:val="left" w:pos="14656"/>
         </w:tabs>
         <w:spacing w:after="0" w:line="360" w:lineRule="auto"/>
+        <w:jc w:val="both"/>
         <w:rPr>
           <w:rFonts w:asciiTheme="majorBidi" w:eastAsia="Times New Roman" w:hAnsiTheme="majorBidi" w:cstheme="majorBidi"/>
           <w:bCs/>
@@ -7652,6 +7835,7 @@
           <w:tab w:val="left" w:pos="14656"/>
         </w:tabs>
         <w:spacing w:after="0" w:line="360" w:lineRule="auto"/>
+        <w:jc w:val="both"/>
         <w:rPr>
           <w:rFonts w:asciiTheme="majorBidi" w:eastAsia="Times New Roman" w:hAnsiTheme="majorBidi" w:cstheme="majorBidi"/>
           <w:bCs/>
@@ -7695,6 +7879,7 @@
           <w:tab w:val="left" w:pos="14656"/>
         </w:tabs>
         <w:spacing w:after="0" w:line="360" w:lineRule="auto"/>
+        <w:jc w:val="both"/>
         <w:rPr>
           <w:rFonts w:asciiTheme="majorBidi" w:eastAsia="Times New Roman" w:hAnsiTheme="majorBidi" w:cstheme="majorBidi"/>
           <w:bCs/>
@@ -7738,6 +7923,7 @@
           <w:tab w:val="left" w:pos="14656"/>
         </w:tabs>
         <w:spacing w:after="0" w:line="360" w:lineRule="auto"/>
+        <w:jc w:val="both"/>
         <w:rPr>
           <w:rFonts w:asciiTheme="majorBidi" w:eastAsia="Times New Roman" w:hAnsiTheme="majorBidi" w:cstheme="majorBidi"/>
           <w:bCs/>
@@ -7783,6 +7969,7 @@
           <w:tab w:val="left" w:pos="14656"/>
         </w:tabs>
         <w:spacing w:after="0" w:line="360" w:lineRule="auto"/>
+        <w:jc w:val="both"/>
         <w:rPr>
           <w:rFonts w:asciiTheme="majorBidi" w:eastAsia="Times New Roman" w:hAnsiTheme="majorBidi" w:cstheme="majorBidi"/>
           <w:bCs/>
@@ -7821,35 +8008,37 @@
           <w:tab w:val="left" w:pos="14656"/>
         </w:tabs>
         <w:spacing w:after="0" w:line="360" w:lineRule="auto"/>
-        <w:rPr>
-          <w:rFonts w:asciiTheme="majorBidi" w:eastAsia="Times New Roman" w:hAnsiTheme="majorBidi" w:cstheme="majorBidi"/>
-          <w:bCs/>
-          <w:sz w:val="28"/>
-          <w:szCs w:val="28"/>
-        </w:rPr>
-      </w:pPr>
-    </w:p>
-    <w:p>
-      <w:pPr>
-        <w:tabs>
-          <w:tab w:val="left" w:pos="916"/>
-          <w:tab w:val="left" w:pos="1832"/>
-          <w:tab w:val="left" w:pos="2748"/>
-          <w:tab w:val="left" w:pos="3664"/>
-          <w:tab w:val="left" w:pos="4580"/>
-          <w:tab w:val="left" w:pos="5496"/>
-          <w:tab w:val="left" w:pos="6412"/>
-          <w:tab w:val="left" w:pos="7328"/>
-          <w:tab w:val="left" w:pos="8244"/>
-          <w:tab w:val="left" w:pos="9160"/>
-          <w:tab w:val="left" w:pos="10076"/>
-          <w:tab w:val="left" w:pos="10992"/>
-          <w:tab w:val="left" w:pos="11908"/>
-          <w:tab w:val="left" w:pos="12824"/>
-          <w:tab w:val="left" w:pos="13740"/>
-          <w:tab w:val="left" w:pos="14656"/>
-        </w:tabs>
-        <w:spacing w:after="0" w:line="360" w:lineRule="auto"/>
+        <w:jc w:val="both"/>
+        <w:rPr>
+          <w:rFonts w:asciiTheme="majorBidi" w:eastAsia="Times New Roman" w:hAnsiTheme="majorBidi" w:cstheme="majorBidi"/>
+          <w:bCs/>
+          <w:sz w:val="28"/>
+          <w:szCs w:val="28"/>
+        </w:rPr>
+      </w:pPr>
+    </w:p>
+    <w:p>
+      <w:pPr>
+        <w:tabs>
+          <w:tab w:val="left" w:pos="916"/>
+          <w:tab w:val="left" w:pos="1832"/>
+          <w:tab w:val="left" w:pos="2748"/>
+          <w:tab w:val="left" w:pos="3664"/>
+          <w:tab w:val="left" w:pos="4580"/>
+          <w:tab w:val="left" w:pos="5496"/>
+          <w:tab w:val="left" w:pos="6412"/>
+          <w:tab w:val="left" w:pos="7328"/>
+          <w:tab w:val="left" w:pos="8244"/>
+          <w:tab w:val="left" w:pos="9160"/>
+          <w:tab w:val="left" w:pos="10076"/>
+          <w:tab w:val="left" w:pos="10992"/>
+          <w:tab w:val="left" w:pos="11908"/>
+          <w:tab w:val="left" w:pos="12824"/>
+          <w:tab w:val="left" w:pos="13740"/>
+          <w:tab w:val="left" w:pos="14656"/>
+        </w:tabs>
+        <w:spacing w:after="0" w:line="360" w:lineRule="auto"/>
+        <w:jc w:val="both"/>
         <w:rPr>
           <w:rFonts w:asciiTheme="majorBidi" w:eastAsia="Times New Roman" w:hAnsiTheme="majorBidi" w:cstheme="majorBidi"/>
           <w:bCs/>
@@ -7927,93 +8116,97 @@
           <w:tab w:val="left" w:pos="14656"/>
         </w:tabs>
         <w:spacing w:after="0" w:line="360" w:lineRule="auto"/>
-        <w:rPr>
-          <w:rFonts w:asciiTheme="majorBidi" w:eastAsia="Times New Roman" w:hAnsiTheme="majorBidi" w:cstheme="majorBidi"/>
-          <w:bCs/>
-          <w:sz w:val="28"/>
-          <w:szCs w:val="28"/>
-        </w:rPr>
-      </w:pPr>
-    </w:p>
-    <w:p>
-      <w:pPr>
-        <w:tabs>
-          <w:tab w:val="left" w:pos="916"/>
-          <w:tab w:val="left" w:pos="1832"/>
-          <w:tab w:val="left" w:pos="2748"/>
-          <w:tab w:val="left" w:pos="3664"/>
-          <w:tab w:val="left" w:pos="4580"/>
-          <w:tab w:val="left" w:pos="5496"/>
-          <w:tab w:val="left" w:pos="6412"/>
-          <w:tab w:val="left" w:pos="7328"/>
-          <w:tab w:val="left" w:pos="8244"/>
-          <w:tab w:val="left" w:pos="9160"/>
-          <w:tab w:val="left" w:pos="10076"/>
-          <w:tab w:val="left" w:pos="10992"/>
-          <w:tab w:val="left" w:pos="11908"/>
-          <w:tab w:val="left" w:pos="12824"/>
-          <w:tab w:val="left" w:pos="13740"/>
-          <w:tab w:val="left" w:pos="14656"/>
-        </w:tabs>
-        <w:spacing w:after="0" w:line="360" w:lineRule="auto"/>
-        <w:rPr>
-          <w:rFonts w:asciiTheme="majorBidi" w:eastAsia="Times New Roman" w:hAnsiTheme="majorBidi" w:cstheme="majorBidi"/>
-          <w:bCs/>
-          <w:sz w:val="28"/>
-          <w:szCs w:val="28"/>
-        </w:rPr>
-      </w:pPr>
-    </w:p>
-    <w:p>
-      <w:pPr>
-        <w:tabs>
-          <w:tab w:val="left" w:pos="916"/>
-          <w:tab w:val="left" w:pos="1832"/>
-          <w:tab w:val="left" w:pos="2748"/>
-          <w:tab w:val="left" w:pos="3664"/>
-          <w:tab w:val="left" w:pos="4580"/>
-          <w:tab w:val="left" w:pos="5496"/>
-          <w:tab w:val="left" w:pos="6412"/>
-          <w:tab w:val="left" w:pos="7328"/>
-          <w:tab w:val="left" w:pos="8244"/>
-          <w:tab w:val="left" w:pos="9160"/>
-          <w:tab w:val="left" w:pos="10076"/>
-          <w:tab w:val="left" w:pos="10992"/>
-          <w:tab w:val="left" w:pos="11908"/>
-          <w:tab w:val="left" w:pos="12824"/>
-          <w:tab w:val="left" w:pos="13740"/>
-          <w:tab w:val="left" w:pos="14656"/>
-        </w:tabs>
-        <w:spacing w:after="0" w:line="360" w:lineRule="auto"/>
-        <w:rPr>
-          <w:rFonts w:asciiTheme="majorBidi" w:eastAsia="Times New Roman" w:hAnsiTheme="majorBidi" w:cstheme="majorBidi"/>
-          <w:bCs/>
-          <w:sz w:val="28"/>
-          <w:szCs w:val="28"/>
-        </w:rPr>
-      </w:pPr>
-    </w:p>
-    <w:p>
-      <w:pPr>
-        <w:tabs>
-          <w:tab w:val="left" w:pos="916"/>
-          <w:tab w:val="left" w:pos="1832"/>
-          <w:tab w:val="left" w:pos="2748"/>
-          <w:tab w:val="left" w:pos="3664"/>
-          <w:tab w:val="left" w:pos="4580"/>
-          <w:tab w:val="left" w:pos="5496"/>
-          <w:tab w:val="left" w:pos="6412"/>
-          <w:tab w:val="left" w:pos="7328"/>
-          <w:tab w:val="left" w:pos="8244"/>
-          <w:tab w:val="left" w:pos="9160"/>
-          <w:tab w:val="left" w:pos="10076"/>
-          <w:tab w:val="left" w:pos="10992"/>
-          <w:tab w:val="left" w:pos="11908"/>
-          <w:tab w:val="left" w:pos="12824"/>
-          <w:tab w:val="left" w:pos="13740"/>
-          <w:tab w:val="left" w:pos="14656"/>
-        </w:tabs>
-        <w:spacing w:after="0" w:line="360" w:lineRule="auto"/>
+        <w:jc w:val="both"/>
+        <w:rPr>
+          <w:rFonts w:asciiTheme="majorBidi" w:eastAsia="Times New Roman" w:hAnsiTheme="majorBidi" w:cstheme="majorBidi"/>
+          <w:bCs/>
+          <w:sz w:val="28"/>
+          <w:szCs w:val="28"/>
+        </w:rPr>
+      </w:pPr>
+    </w:p>
+    <w:p>
+      <w:pPr>
+        <w:tabs>
+          <w:tab w:val="left" w:pos="916"/>
+          <w:tab w:val="left" w:pos="1832"/>
+          <w:tab w:val="left" w:pos="2748"/>
+          <w:tab w:val="left" w:pos="3664"/>
+          <w:tab w:val="left" w:pos="4580"/>
+          <w:tab w:val="left" w:pos="5496"/>
+          <w:tab w:val="left" w:pos="6412"/>
+          <w:tab w:val="left" w:pos="7328"/>
+          <w:tab w:val="left" w:pos="8244"/>
+          <w:tab w:val="left" w:pos="9160"/>
+          <w:tab w:val="left" w:pos="10076"/>
+          <w:tab w:val="left" w:pos="10992"/>
+          <w:tab w:val="left" w:pos="11908"/>
+          <w:tab w:val="left" w:pos="12824"/>
+          <w:tab w:val="left" w:pos="13740"/>
+          <w:tab w:val="left" w:pos="14656"/>
+        </w:tabs>
+        <w:spacing w:after="0" w:line="360" w:lineRule="auto"/>
+        <w:jc w:val="both"/>
+        <w:rPr>
+          <w:rFonts w:asciiTheme="majorBidi" w:eastAsia="Times New Roman" w:hAnsiTheme="majorBidi" w:cstheme="majorBidi"/>
+          <w:bCs/>
+          <w:sz w:val="28"/>
+          <w:szCs w:val="28"/>
+        </w:rPr>
+      </w:pPr>
+    </w:p>
+    <w:p>
+      <w:pPr>
+        <w:tabs>
+          <w:tab w:val="left" w:pos="916"/>
+          <w:tab w:val="left" w:pos="1832"/>
+          <w:tab w:val="left" w:pos="2748"/>
+          <w:tab w:val="left" w:pos="3664"/>
+          <w:tab w:val="left" w:pos="4580"/>
+          <w:tab w:val="left" w:pos="5496"/>
+          <w:tab w:val="left" w:pos="6412"/>
+          <w:tab w:val="left" w:pos="7328"/>
+          <w:tab w:val="left" w:pos="8244"/>
+          <w:tab w:val="left" w:pos="9160"/>
+          <w:tab w:val="left" w:pos="10076"/>
+          <w:tab w:val="left" w:pos="10992"/>
+          <w:tab w:val="left" w:pos="11908"/>
+          <w:tab w:val="left" w:pos="12824"/>
+          <w:tab w:val="left" w:pos="13740"/>
+          <w:tab w:val="left" w:pos="14656"/>
+        </w:tabs>
+        <w:spacing w:after="0" w:line="360" w:lineRule="auto"/>
+        <w:jc w:val="both"/>
+        <w:rPr>
+          <w:rFonts w:asciiTheme="majorBidi" w:eastAsia="Times New Roman" w:hAnsiTheme="majorBidi" w:cstheme="majorBidi"/>
+          <w:bCs/>
+          <w:sz w:val="28"/>
+          <w:szCs w:val="28"/>
+        </w:rPr>
+      </w:pPr>
+    </w:p>
+    <w:p>
+      <w:pPr>
+        <w:tabs>
+          <w:tab w:val="left" w:pos="916"/>
+          <w:tab w:val="left" w:pos="1832"/>
+          <w:tab w:val="left" w:pos="2748"/>
+          <w:tab w:val="left" w:pos="3664"/>
+          <w:tab w:val="left" w:pos="4580"/>
+          <w:tab w:val="left" w:pos="5496"/>
+          <w:tab w:val="left" w:pos="6412"/>
+          <w:tab w:val="left" w:pos="7328"/>
+          <w:tab w:val="left" w:pos="8244"/>
+          <w:tab w:val="left" w:pos="9160"/>
+          <w:tab w:val="left" w:pos="10076"/>
+          <w:tab w:val="left" w:pos="10992"/>
+          <w:tab w:val="left" w:pos="11908"/>
+          <w:tab w:val="left" w:pos="12824"/>
+          <w:tab w:val="left" w:pos="13740"/>
+          <w:tab w:val="left" w:pos="14656"/>
+        </w:tabs>
+        <w:spacing w:after="0" w:line="360" w:lineRule="auto"/>
+        <w:jc w:val="both"/>
         <w:rPr>
           <w:rFonts w:asciiTheme="majorBidi" w:eastAsia="Times New Roman" w:hAnsiTheme="majorBidi" w:cstheme="majorBidi"/>
           <w:b/>
@@ -8029,7 +8222,16 @@
           <w:szCs w:val="28"/>
         </w:rPr>
         <w:lastRenderedPageBreak/>
-        <w:t>Good practices:</w:t>
+        <w:t>KEY POINTS</w:t>
+      </w:r>
+      <w:r>
+        <w:rPr>
+          <w:rFonts w:asciiTheme="majorBidi" w:eastAsia="Times New Roman" w:hAnsiTheme="majorBidi" w:cstheme="majorBidi"/>
+          <w:b/>
+          <w:sz w:val="28"/>
+          <w:szCs w:val="28"/>
+        </w:rPr>
+        <w:t>:</w:t>
       </w:r>
     </w:p>
     <w:p>
@@ -8058,6 +8260,7 @@
           <w:tab w:val="left" w:pos="14656"/>
         </w:tabs>
         <w:spacing w:after="0" w:line="360" w:lineRule="auto"/>
+        <w:jc w:val="both"/>
         <w:rPr>
           <w:rFonts w:asciiTheme="majorBidi" w:eastAsia="Times New Roman" w:hAnsiTheme="majorBidi" w:cstheme="majorBidi"/>
           <w:bCs/>
@@ -8101,6 +8304,7 @@
           <w:tab w:val="left" w:pos="14656"/>
         </w:tabs>
         <w:spacing w:after="0" w:line="360" w:lineRule="auto"/>
+        <w:jc w:val="both"/>
         <w:rPr>
           <w:rFonts w:asciiTheme="majorBidi" w:eastAsia="Times New Roman" w:hAnsiTheme="majorBidi" w:cstheme="majorBidi"/>
           <w:bCs/>
@@ -8164,6 +8368,7 @@
           <w:tab w:val="left" w:pos="14656"/>
         </w:tabs>
         <w:spacing w:after="0" w:line="360" w:lineRule="auto"/>
+        <w:jc w:val="both"/>
         <w:rPr>
           <w:rFonts w:asciiTheme="majorBidi" w:eastAsia="Times New Roman" w:hAnsiTheme="majorBidi" w:cstheme="majorBidi"/>
           <w:bCs/>
@@ -8202,35 +8407,26 @@
           <w:tab w:val="left" w:pos="14656"/>
         </w:tabs>
         <w:spacing w:after="0" w:line="360" w:lineRule="auto"/>
-        <w:rPr>
-          <w:rFonts w:asciiTheme="majorBidi" w:eastAsia="Times New Roman" w:hAnsiTheme="majorBidi" w:cstheme="majorBidi"/>
-          <w:bCs/>
-          <w:sz w:val="28"/>
-          <w:szCs w:val="28"/>
-        </w:rPr>
-      </w:pPr>
-    </w:p>
-    <w:p>
-      <w:pPr>
-        <w:tabs>
-          <w:tab w:val="left" w:pos="916"/>
-          <w:tab w:val="left" w:pos="1832"/>
-          <w:tab w:val="left" w:pos="2748"/>
-          <w:tab w:val="left" w:pos="3664"/>
-          <w:tab w:val="left" w:pos="4580"/>
-          <w:tab w:val="left" w:pos="5496"/>
-          <w:tab w:val="left" w:pos="6412"/>
-          <w:tab w:val="left" w:pos="7328"/>
-          <w:tab w:val="left" w:pos="8244"/>
-          <w:tab w:val="left" w:pos="9160"/>
-          <w:tab w:val="left" w:pos="10076"/>
-          <w:tab w:val="left" w:pos="10992"/>
-          <w:tab w:val="left" w:pos="11908"/>
-          <w:tab w:val="left" w:pos="12824"/>
-          <w:tab w:val="left" w:pos="13740"/>
-          <w:tab w:val="left" w:pos="14656"/>
-        </w:tabs>
-        <w:spacing w:after="0" w:line="360" w:lineRule="auto"/>
+        <w:jc w:val="both"/>
+        <w:rPr>
+          <w:rFonts w:asciiTheme="majorBidi" w:eastAsia="Times New Roman" w:hAnsiTheme="majorBidi" w:cstheme="majorBidi"/>
+          <w:bCs/>
+          <w:sz w:val="28"/>
+          <w:szCs w:val="28"/>
+        </w:rPr>
+      </w:pPr>
+    </w:p>
+    <w:p>
+      <w:pPr>
+        <w:tabs>
+          <w:tab w:val="left" w:pos="916"/>
+          <w:tab w:val="left" w:pos="1832"/>
+          <w:tab w:val="left" w:pos="2748"/>
+          <w:tab w:val="left" w:pos="3664"/>
+          <w:tab w:val="left" w:pos="8244"/>
+        </w:tabs>
+        <w:spacing w:after="0" w:line="360" w:lineRule="auto"/>
+        <w:jc w:val="both"/>
         <w:rPr>
           <w:rFonts w:asciiTheme="majorBidi" w:eastAsia="Times New Roman" w:hAnsiTheme="majorBidi" w:cstheme="majorBidi"/>
           <w:b/>
@@ -8259,28 +8455,38 @@
         </w:rPr>
         <w:t xml:space="preserve"> </w:t>
       </w:r>
-    </w:p>
-    <w:p>
-      <w:pPr>
-        <w:tabs>
-          <w:tab w:val="left" w:pos="916"/>
-          <w:tab w:val="left" w:pos="1832"/>
-          <w:tab w:val="left" w:pos="2748"/>
-          <w:tab w:val="left" w:pos="3664"/>
-          <w:tab w:val="left" w:pos="4580"/>
-          <w:tab w:val="left" w:pos="5496"/>
-          <w:tab w:val="left" w:pos="6412"/>
-          <w:tab w:val="left" w:pos="7328"/>
-          <w:tab w:val="left" w:pos="8244"/>
-          <w:tab w:val="left" w:pos="9160"/>
-          <w:tab w:val="left" w:pos="10076"/>
-          <w:tab w:val="left" w:pos="10992"/>
-          <w:tab w:val="left" w:pos="11908"/>
-          <w:tab w:val="left" w:pos="12824"/>
-          <w:tab w:val="left" w:pos="13740"/>
-          <w:tab w:val="left" w:pos="14656"/>
-        </w:tabs>
-        <w:spacing w:after="0" w:line="360" w:lineRule="auto"/>
+      <w:r>
+        <w:rPr>
+          <w:rFonts w:asciiTheme="majorBidi" w:eastAsia="Times New Roman" w:hAnsiTheme="majorBidi" w:cstheme="majorBidi"/>
+          <w:b/>
+          <w:sz w:val="28"/>
+          <w:szCs w:val="28"/>
+        </w:rPr>
+        <w:tab/>
+      </w:r>
+    </w:p>
+    <w:p>
+      <w:pPr>
+        <w:tabs>
+          <w:tab w:val="left" w:pos="916"/>
+          <w:tab w:val="left" w:pos="1832"/>
+          <w:tab w:val="left" w:pos="2748"/>
+          <w:tab w:val="left" w:pos="3664"/>
+          <w:tab w:val="left" w:pos="4580"/>
+          <w:tab w:val="left" w:pos="5496"/>
+          <w:tab w:val="left" w:pos="6412"/>
+          <w:tab w:val="left" w:pos="7328"/>
+          <w:tab w:val="left" w:pos="8244"/>
+          <w:tab w:val="left" w:pos="9160"/>
+          <w:tab w:val="left" w:pos="10076"/>
+          <w:tab w:val="left" w:pos="10992"/>
+          <w:tab w:val="left" w:pos="11908"/>
+          <w:tab w:val="left" w:pos="12824"/>
+          <w:tab w:val="left" w:pos="13740"/>
+          <w:tab w:val="left" w:pos="14656"/>
+        </w:tabs>
+        <w:spacing w:after="0" w:line="360" w:lineRule="auto"/>
+        <w:jc w:val="both"/>
         <w:rPr>
           <w:rFonts w:asciiTheme="majorBidi" w:eastAsia="Times New Roman" w:hAnsiTheme="majorBidi" w:cstheme="majorBidi"/>
           <w:bCs/>

</xml_diff>